<commit_message>
Added further formatting to cc_375 templates; started conditional logic blocks for selectively adding docs to bundle
</commit_message>
<xml_diff>
--- a/docassemble/MLHPPOAndProposedOrder/data/templates/cc_375_attachment.docx
+++ b/docassemble/MLHPPOAndProposedOrder/data/templates/cc_375_attachment.docx
@@ -41,7 +41,19 @@
         <w:rPr>
           <w:rFonts w:ascii="Times New Roman" w:hAnsi="Times New Roman" w:cs="Times New Roman"/>
         </w:rPr>
-        <w:t>{%p if pending_actions | length &gt; 0 %}</w:t>
+        <w:t xml:space="preserve">{%p if </w:t>
+      </w:r>
+      <w:r>
+        <w:rPr>
+          <w:rFonts w:ascii="Times New Roman" w:hAnsi="Times New Roman" w:cs="Times New Roman"/>
+        </w:rPr>
+        <w:t>pending_actions_between_parties_yes</w:t>
+      </w:r>
+      <w:r>
+        <w:rPr>
+          <w:rFonts w:ascii="Times New Roman" w:hAnsi="Times New Roman" w:cs="Times New Roman"/>
+        </w:rPr>
+        <w:t xml:space="preserve"> %}</w:t>
       </w:r>
     </w:p>
     <w:p>
@@ -277,7 +289,19 @@
         <w:rPr>
           <w:rFonts w:ascii="Times New Roman" w:hAnsi="Times New Roman" w:cs="Times New Roman"/>
         </w:rPr>
-        <w:t>{%p if orders_judgments | length &gt; 0 %}</w:t>
+        <w:t xml:space="preserve">{%p if </w:t>
+      </w:r>
+      <w:r>
+        <w:rPr>
+          <w:rFonts w:ascii="Times New Roman" w:hAnsi="Times New Roman" w:cs="Times New Roman"/>
+        </w:rPr>
+        <w:t>orders_judgments_re_parties_yes</w:t>
+      </w:r>
+      <w:r>
+        <w:rPr>
+          <w:rFonts w:ascii="Times New Roman" w:hAnsi="Times New Roman" w:cs="Times New Roman"/>
+        </w:rPr>
+        <w:t xml:space="preserve"> %}</w:t>
       </w:r>
     </w:p>
     <w:p>
@@ -1152,7 +1176,6 @@
   <w:style w:type="character" w:default="1" w:styleId="DefaultParagraphFont">
     <w:name w:val="Default Paragraph Font"/>
     <w:uiPriority w:val="1"/>
-    <w:semiHidden/>
     <w:unhideWhenUsed/>
   </w:style>
   <w:style w:type="table" w:default="1" w:styleId="TableNormal">

</xml_diff>

<commit_message>
Resolved additional issues from first round of testing and feedback
</commit_message>
<xml_diff>
--- a/docassemble/MLHPPOAndProposedOrder/data/templates/cc_375_attachment.docx
+++ b/docassemble/MLHPPOAndProposedOrder/data/templates/cc_375_attachment.docx
@@ -34,24 +34,34 @@
     <w:p>
       <w:pPr>
         <w:rPr>
-          <w:rFonts w:ascii="Times New Roman" w:hAnsi="Times New Roman" w:cs="Times New Roman"/>
-        </w:rPr>
-      </w:pPr>
-      <w:r>
-        <w:rPr>
-          <w:rFonts w:ascii="Times New Roman" w:hAnsi="Times New Roman" w:cs="Times New Roman"/>
+          <w:rFonts w:ascii="Arial" w:hAnsi="Arial" w:cs="Arial"/>
+          <w:sz w:val="22"/>
+          <w:szCs w:val="22"/>
+        </w:rPr>
+      </w:pPr>
+      <w:r>
+        <w:rPr>
+          <w:rFonts w:ascii="Arial" w:hAnsi="Arial" w:cs="Arial"/>
+          <w:sz w:val="22"/>
+          <w:szCs w:val="22"/>
         </w:rPr>
         <w:t xml:space="preserve">{%p if </w:t>
       </w:r>
-      <w:r>
-        <w:rPr>
-          <w:rFonts w:ascii="Times New Roman" w:hAnsi="Times New Roman" w:cs="Times New Roman"/>
+      <w:proofErr w:type="spellStart"/>
+      <w:r>
+        <w:rPr>
+          <w:rFonts w:ascii="Arial" w:hAnsi="Arial" w:cs="Arial"/>
+          <w:sz w:val="22"/>
+          <w:szCs w:val="22"/>
         </w:rPr>
         <w:t>pending_actions_between_parties_yes</w:t>
       </w:r>
-      <w:r>
-        <w:rPr>
-          <w:rFonts w:ascii="Times New Roman" w:hAnsi="Times New Roman" w:cs="Times New Roman"/>
+      <w:proofErr w:type="spellEnd"/>
+      <w:r>
+        <w:rPr>
+          <w:rFonts w:ascii="Arial" w:hAnsi="Arial" w:cs="Arial"/>
+          <w:sz w:val="22"/>
+          <w:szCs w:val="22"/>
         </w:rPr>
         <w:t xml:space="preserve"> %}</w:t>
       </w:r>
@@ -59,12 +69,16 @@
     <w:p>
       <w:pPr>
         <w:rPr>
-          <w:rFonts w:ascii="Times New Roman" w:hAnsi="Times New Roman" w:cs="Times New Roman"/>
-        </w:rPr>
-      </w:pPr>
-      <w:r>
-        <w:rPr>
-          <w:rFonts w:ascii="Times New Roman" w:hAnsi="Times New Roman" w:cs="Times New Roman"/>
+          <w:rFonts w:ascii="Arial" w:hAnsi="Arial" w:cs="Arial"/>
+          <w:sz w:val="22"/>
+          <w:szCs w:val="22"/>
+        </w:rPr>
+      </w:pPr>
+      <w:r>
+        <w:rPr>
+          <w:rFonts w:ascii="Arial" w:hAnsi="Arial" w:cs="Arial"/>
+          <w:sz w:val="22"/>
+          <w:szCs w:val="22"/>
         </w:rPr>
         <w:t>Other Pending Actions, continued from 3a</w:t>
       </w:r>
@@ -72,12 +86,16 @@
     <w:p>
       <w:pPr>
         <w:rPr>
-          <w:rFonts w:ascii="Times New Roman" w:hAnsi="Times New Roman" w:cs="Times New Roman"/>
-        </w:rPr>
-      </w:pPr>
-      <w:r>
-        <w:rPr>
-          <w:rFonts w:ascii="Times New Roman" w:hAnsi="Times New Roman" w:cs="Times New Roman"/>
+          <w:rFonts w:ascii="Arial" w:hAnsi="Arial" w:cs="Arial"/>
+          <w:sz w:val="22"/>
+          <w:szCs w:val="22"/>
+        </w:rPr>
+      </w:pPr>
+      <w:r>
+        <w:rPr>
+          <w:rFonts w:ascii="Arial" w:hAnsi="Arial" w:cs="Arial"/>
+          <w:sz w:val="22"/>
+          <w:szCs w:val="22"/>
         </w:rPr>
         <w:tab/>
         <w:t>{%p for action in pending_actions %}</w:t>
@@ -86,19 +104,25 @@
     <w:p>
       <w:pPr>
         <w:rPr>
-          <w:rFonts w:ascii="Times New Roman" w:hAnsi="Times New Roman" w:cs="Times New Roman"/>
-        </w:rPr>
-      </w:pPr>
-    </w:p>
-    <w:p>
-      <w:pPr>
-        <w:rPr>
-          <w:rFonts w:ascii="Times New Roman" w:hAnsi="Times New Roman" w:cs="Times New Roman"/>
-        </w:rPr>
-      </w:pPr>
-      <w:r>
-        <w:rPr>
-          <w:rFonts w:ascii="Times New Roman" w:hAnsi="Times New Roman" w:cs="Times New Roman"/>
+          <w:rFonts w:ascii="Arial" w:hAnsi="Arial" w:cs="Arial"/>
+          <w:sz w:val="22"/>
+          <w:szCs w:val="22"/>
+        </w:rPr>
+      </w:pPr>
+    </w:p>
+    <w:p>
+      <w:pPr>
+        <w:rPr>
+          <w:rFonts w:ascii="Arial" w:hAnsi="Arial" w:cs="Arial"/>
+          <w:sz w:val="22"/>
+          <w:szCs w:val="22"/>
+        </w:rPr>
+      </w:pPr>
+      <w:r>
+        <w:rPr>
+          <w:rFonts w:ascii="Arial" w:hAnsi="Arial" w:cs="Arial"/>
+          <w:sz w:val="22"/>
+          <w:szCs w:val="22"/>
         </w:rPr>
         <w:tab/>
         <w:t>Case number: {{ action.docket_number }}</w:t>
@@ -107,41 +131,61 @@
     <w:p>
       <w:pPr>
         <w:rPr>
-          <w:rFonts w:ascii="Times New Roman" w:hAnsi="Times New Roman" w:cs="Times New Roman"/>
-        </w:rPr>
-      </w:pPr>
-      <w:r>
-        <w:rPr>
-          <w:rFonts w:ascii="Times New Roman" w:hAnsi="Times New Roman" w:cs="Times New Roman"/>
+          <w:rFonts w:ascii="Arial" w:hAnsi="Arial" w:cs="Arial"/>
+          <w:sz w:val="22"/>
+          <w:szCs w:val="22"/>
+        </w:rPr>
+      </w:pPr>
+      <w:r>
+        <w:rPr>
+          <w:rFonts w:ascii="Arial" w:hAnsi="Arial" w:cs="Arial"/>
+          <w:sz w:val="22"/>
+          <w:szCs w:val="22"/>
         </w:rPr>
         <w:tab/>
-        <w:t>{%p if action.court_name or action.court_county %}</w:t>
-      </w:r>
-    </w:p>
-    <w:p>
-      <w:pPr>
-        <w:ind w:left="720"/>
-        <w:rPr>
-          <w:rFonts w:ascii="Times New Roman" w:hAnsi="Times New Roman" w:cs="Times New Roman"/>
-        </w:rPr>
-      </w:pPr>
-      <w:r>
-        <w:rPr>
-          <w:rFonts w:ascii="Times New Roman" w:hAnsi="Times New Roman" w:cs="Times New Roman"/>
-        </w:rPr>
-        <w:t>Name of court and county: {{ action.court_name }}{% if action.court_name and action.court_county %}, {% endif %}{{ action.court_county }}</w:t>
-      </w:r>
-    </w:p>
-    <w:p>
-      <w:pPr>
-        <w:ind w:left="720"/>
-        <w:rPr>
-          <w:rFonts w:ascii="Times New Roman" w:hAnsi="Times New Roman" w:cs="Times New Roman"/>
-        </w:rPr>
-      </w:pPr>
-      <w:r>
-        <w:rPr>
-          <w:rFonts w:ascii="Times New Roman" w:hAnsi="Times New Roman" w:cs="Times New Roman"/>
+        <w:t>{%p if action.court_name %}</w:t>
+      </w:r>
+    </w:p>
+    <w:p>
+      <w:pPr>
+        <w:ind w:left="720"/>
+        <w:rPr>
+          <w:rFonts w:ascii="Arial" w:hAnsi="Arial" w:cs="Arial"/>
+          <w:sz w:val="22"/>
+          <w:szCs w:val="22"/>
+        </w:rPr>
+      </w:pPr>
+      <w:r>
+        <w:rPr>
+          <w:rFonts w:ascii="Arial" w:hAnsi="Arial" w:cs="Arial"/>
+          <w:sz w:val="22"/>
+          <w:szCs w:val="22"/>
+        </w:rPr>
+        <w:t>Name of court: {{ action.court_name }</w:t>
+      </w:r>
+      <w:r>
+        <w:rPr>
+          <w:rFonts w:ascii="Arial" w:hAnsi="Arial" w:cs="Arial"/>
+          <w:sz w:val="22"/>
+          <w:szCs w:val="22"/>
+        </w:rPr>
+        <w:t>}</w:t>
+      </w:r>
+    </w:p>
+    <w:p>
+      <w:pPr>
+        <w:ind w:left="720"/>
+        <w:rPr>
+          <w:rFonts w:ascii="Arial" w:hAnsi="Arial" w:cs="Arial"/>
+          <w:sz w:val="22"/>
+          <w:szCs w:val="22"/>
+        </w:rPr>
+      </w:pPr>
+      <w:r>
+        <w:rPr>
+          <w:rFonts w:ascii="Arial" w:hAnsi="Arial" w:cs="Arial"/>
+          <w:sz w:val="22"/>
+          <w:szCs w:val="22"/>
         </w:rPr>
         <w:t>{%p else %}</w:t>
       </w:r>
@@ -150,26 +194,42 @@
       <w:pPr>
         <w:ind w:left="720"/>
         <w:rPr>
-          <w:rFonts w:ascii="Times New Roman" w:hAnsi="Times New Roman" w:cs="Times New Roman"/>
-        </w:rPr>
-      </w:pPr>
-      <w:r>
-        <w:rPr>
-          <w:rFonts w:ascii="Times New Roman" w:hAnsi="Times New Roman" w:cs="Times New Roman"/>
-        </w:rPr>
-        <w:t>Name of court and county:___________________________________________</w:t>
-      </w:r>
-    </w:p>
-    <w:p>
-      <w:pPr>
-        <w:ind w:left="720"/>
-        <w:rPr>
-          <w:rFonts w:ascii="Times New Roman" w:hAnsi="Times New Roman" w:cs="Times New Roman"/>
-        </w:rPr>
-      </w:pPr>
-      <w:r>
-        <w:rPr>
-          <w:rFonts w:ascii="Times New Roman" w:hAnsi="Times New Roman" w:cs="Times New Roman"/>
+          <w:rFonts w:ascii="Arial" w:hAnsi="Arial" w:cs="Arial"/>
+          <w:sz w:val="22"/>
+          <w:szCs w:val="22"/>
+        </w:rPr>
+      </w:pPr>
+      <w:r>
+        <w:rPr>
+          <w:rFonts w:ascii="Arial" w:hAnsi="Arial" w:cs="Arial"/>
+          <w:sz w:val="22"/>
+          <w:szCs w:val="22"/>
+        </w:rPr>
+        <w:t>Name of court:___________________________________________</w:t>
+      </w:r>
+      <w:r>
+        <w:rPr>
+          <w:rFonts w:ascii="Arial" w:hAnsi="Arial" w:cs="Arial"/>
+          <w:sz w:val="22"/>
+          <w:szCs w:val="22"/>
+        </w:rPr>
+        <w:t>_________</w:t>
+      </w:r>
+    </w:p>
+    <w:p>
+      <w:pPr>
+        <w:ind w:left="720"/>
+        <w:rPr>
+          <w:rFonts w:ascii="Arial" w:hAnsi="Arial" w:cs="Arial"/>
+          <w:sz w:val="22"/>
+          <w:szCs w:val="22"/>
+        </w:rPr>
+      </w:pPr>
+      <w:r>
+        <w:rPr>
+          <w:rFonts w:ascii="Arial" w:hAnsi="Arial" w:cs="Arial"/>
+          <w:sz w:val="22"/>
+          <w:szCs w:val="22"/>
         </w:rPr>
         <w:t>{%p endif %}</w:t>
       </w:r>
@@ -178,12 +238,196 @@
       <w:pPr>
         <w:ind w:left="720"/>
         <w:rPr>
-          <w:rFonts w:ascii="Times New Roman" w:hAnsi="Times New Roman" w:cs="Times New Roman"/>
-        </w:rPr>
-      </w:pPr>
-      <w:r>
-        <w:rPr>
-          <w:rFonts w:ascii="Times New Roman" w:hAnsi="Times New Roman" w:cs="Times New Roman"/>
+          <w:rFonts w:ascii="Arial" w:hAnsi="Arial" w:cs="Arial"/>
+          <w:sz w:val="22"/>
+          <w:szCs w:val="22"/>
+        </w:rPr>
+      </w:pPr>
+      <w:r>
+        <w:rPr>
+          <w:rFonts w:ascii="Arial" w:hAnsi="Arial" w:cs="Arial"/>
+          <w:sz w:val="22"/>
+          <w:szCs w:val="22"/>
+        </w:rPr>
+        <w:t>{%p if action.court_county %}</w:t>
+      </w:r>
+    </w:p>
+    <w:p>
+      <w:pPr>
+        <w:ind w:left="720"/>
+        <w:rPr>
+          <w:rFonts w:ascii="Arial" w:hAnsi="Arial" w:cs="Arial"/>
+          <w:sz w:val="22"/>
+          <w:szCs w:val="22"/>
+        </w:rPr>
+      </w:pPr>
+      <w:r>
+        <w:rPr>
+          <w:rFonts w:ascii="Arial" w:hAnsi="Arial" w:cs="Arial"/>
+          <w:sz w:val="22"/>
+          <w:szCs w:val="22"/>
+        </w:rPr>
+        <w:t>County: {{ action.court_county }}</w:t>
+      </w:r>
+    </w:p>
+    <w:p>
+      <w:pPr>
+        <w:ind w:left="720"/>
+        <w:rPr>
+          <w:rFonts w:ascii="Arial" w:hAnsi="Arial" w:cs="Arial"/>
+          <w:sz w:val="22"/>
+          <w:szCs w:val="22"/>
+        </w:rPr>
+      </w:pPr>
+      <w:r>
+        <w:rPr>
+          <w:rFonts w:ascii="Arial" w:hAnsi="Arial" w:cs="Arial"/>
+          <w:sz w:val="22"/>
+          <w:szCs w:val="22"/>
+        </w:rPr>
+        <w:t>{%p else %}</w:t>
+      </w:r>
+    </w:p>
+    <w:p>
+      <w:pPr>
+        <w:ind w:left="720"/>
+        <w:rPr>
+          <w:rFonts w:ascii="Arial" w:hAnsi="Arial" w:cs="Arial"/>
+          <w:sz w:val="22"/>
+          <w:szCs w:val="22"/>
+        </w:rPr>
+      </w:pPr>
+      <w:r>
+        <w:rPr>
+          <w:rFonts w:ascii="Arial" w:hAnsi="Arial" w:cs="Arial"/>
+          <w:sz w:val="22"/>
+          <w:szCs w:val="22"/>
+        </w:rPr>
+        <w:t>County:__________________________________________________________</w:t>
+      </w:r>
+    </w:p>
+    <w:p>
+      <w:pPr>
+        <w:ind w:left="720"/>
+        <w:rPr>
+          <w:rFonts w:ascii="Arial" w:hAnsi="Arial" w:cs="Arial"/>
+          <w:sz w:val="22"/>
+          <w:szCs w:val="22"/>
+        </w:rPr>
+      </w:pPr>
+      <w:r>
+        <w:rPr>
+          <w:rFonts w:ascii="Arial" w:hAnsi="Arial" w:cs="Arial"/>
+          <w:sz w:val="22"/>
+          <w:szCs w:val="22"/>
+        </w:rPr>
+        <w:t>{%p endif %}</w:t>
+      </w:r>
+    </w:p>
+    <w:p>
+      <w:pPr>
+        <w:ind w:left="720"/>
+        <w:rPr>
+          <w:rFonts w:ascii="Arial" w:hAnsi="Arial" w:cs="Arial"/>
+          <w:sz w:val="22"/>
+          <w:szCs w:val="22"/>
+        </w:rPr>
+      </w:pPr>
+      <w:r>
+        <w:rPr>
+          <w:rFonts w:ascii="Arial" w:hAnsi="Arial" w:cs="Arial"/>
+          <w:sz w:val="22"/>
+          <w:szCs w:val="22"/>
+        </w:rPr>
+        <w:t>{%p if action.court_state %}</w:t>
+      </w:r>
+    </w:p>
+    <w:p>
+      <w:pPr>
+        <w:ind w:left="720"/>
+        <w:rPr>
+          <w:rFonts w:ascii="Arial" w:hAnsi="Arial" w:cs="Arial"/>
+          <w:sz w:val="22"/>
+          <w:szCs w:val="22"/>
+        </w:rPr>
+      </w:pPr>
+      <w:r>
+        <w:rPr>
+          <w:rFonts w:ascii="Arial" w:hAnsi="Arial" w:cs="Arial"/>
+          <w:sz w:val="22"/>
+          <w:szCs w:val="22"/>
+        </w:rPr>
+        <w:t>State: {{ action.court_state }}</w:t>
+      </w:r>
+    </w:p>
+    <w:p>
+      <w:pPr>
+        <w:ind w:left="720"/>
+        <w:rPr>
+          <w:rFonts w:ascii="Arial" w:hAnsi="Arial" w:cs="Arial"/>
+          <w:sz w:val="22"/>
+          <w:szCs w:val="22"/>
+        </w:rPr>
+      </w:pPr>
+      <w:r>
+        <w:rPr>
+          <w:rFonts w:ascii="Arial" w:hAnsi="Arial" w:cs="Arial"/>
+          <w:sz w:val="22"/>
+          <w:szCs w:val="22"/>
+        </w:rPr>
+        <w:t>{%p else %}</w:t>
+      </w:r>
+    </w:p>
+    <w:p>
+      <w:pPr>
+        <w:ind w:left="720"/>
+        <w:rPr>
+          <w:rFonts w:ascii="Arial" w:hAnsi="Arial" w:cs="Arial"/>
+          <w:sz w:val="22"/>
+          <w:szCs w:val="22"/>
+        </w:rPr>
+      </w:pPr>
+      <w:r>
+        <w:rPr>
+          <w:rFonts w:ascii="Arial" w:hAnsi="Arial" w:cs="Arial"/>
+          <w:sz w:val="22"/>
+          <w:szCs w:val="22"/>
+        </w:rPr>
+        <w:t>State:____________________________________________________________</w:t>
+      </w:r>
+    </w:p>
+    <w:p>
+      <w:pPr>
+        <w:ind w:left="720"/>
+        <w:rPr>
+          <w:rFonts w:ascii="Arial" w:hAnsi="Arial" w:cs="Arial"/>
+          <w:sz w:val="22"/>
+          <w:szCs w:val="22"/>
+        </w:rPr>
+      </w:pPr>
+      <w:r>
+        <w:rPr>
+          <w:rFonts w:ascii="Arial" w:hAnsi="Arial" w:cs="Arial"/>
+          <w:sz w:val="22"/>
+          <w:szCs w:val="22"/>
+        </w:rPr>
+        <w:t>{%p endif %}</w:t>
+      </w:r>
+    </w:p>
+    <w:p>
+      <w:pPr>
+        <w:ind w:left="720"/>
+        <w:rPr>
+          <w:rFonts w:ascii="Arial" w:hAnsi="Arial" w:cs="Arial"/>
+          <w:sz w:val="22"/>
+          <w:szCs w:val="22"/>
+        </w:rPr>
+      </w:pPr>
+      <w:r>
+        <w:rPr>
+          <w:rFonts w:ascii="Arial" w:hAnsi="Arial" w:cs="Arial"/>
+          <w:sz w:val="22"/>
+          <w:szCs w:val="22"/>
         </w:rPr>
         <w:t>{%p if action.judge %}</w:t>
       </w:r>
@@ -192,12 +436,16 @@
       <w:pPr>
         <w:ind w:left="720"/>
         <w:rPr>
-          <w:rFonts w:ascii="Times New Roman" w:hAnsi="Times New Roman" w:cs="Times New Roman"/>
-        </w:rPr>
-      </w:pPr>
-      <w:r>
-        <w:rPr>
-          <w:rFonts w:ascii="Times New Roman" w:hAnsi="Times New Roman" w:cs="Times New Roman"/>
+          <w:rFonts w:ascii="Arial" w:hAnsi="Arial" w:cs="Arial"/>
+          <w:sz w:val="22"/>
+          <w:szCs w:val="22"/>
+        </w:rPr>
+      </w:pPr>
+      <w:r>
+        <w:rPr>
+          <w:rFonts w:ascii="Arial" w:hAnsi="Arial" w:cs="Arial"/>
+          <w:sz w:val="22"/>
+          <w:szCs w:val="22"/>
         </w:rPr>
         <w:t>Name of judge: {{ action.judge }}</w:t>
       </w:r>
@@ -206,12 +454,16 @@
       <w:pPr>
         <w:ind w:left="720"/>
         <w:rPr>
-          <w:rFonts w:ascii="Times New Roman" w:hAnsi="Times New Roman" w:cs="Times New Roman"/>
-        </w:rPr>
-      </w:pPr>
-      <w:r>
-        <w:rPr>
-          <w:rFonts w:ascii="Times New Roman" w:hAnsi="Times New Roman" w:cs="Times New Roman"/>
+          <w:rFonts w:ascii="Arial" w:hAnsi="Arial" w:cs="Arial"/>
+          <w:sz w:val="22"/>
+          <w:szCs w:val="22"/>
+        </w:rPr>
+      </w:pPr>
+      <w:r>
+        <w:rPr>
+          <w:rFonts w:ascii="Arial" w:hAnsi="Arial" w:cs="Arial"/>
+          <w:sz w:val="22"/>
+          <w:szCs w:val="22"/>
         </w:rPr>
         <w:t>{%p else %}</w:t>
       </w:r>
@@ -220,12 +472,16 @@
       <w:pPr>
         <w:ind w:left="720"/>
         <w:rPr>
-          <w:rFonts w:ascii="Times New Roman" w:hAnsi="Times New Roman" w:cs="Times New Roman"/>
-        </w:rPr>
-      </w:pPr>
-      <w:r>
-        <w:rPr>
-          <w:rFonts w:ascii="Times New Roman" w:hAnsi="Times New Roman" w:cs="Times New Roman"/>
+          <w:rFonts w:ascii="Arial" w:hAnsi="Arial" w:cs="Arial"/>
+          <w:sz w:val="22"/>
+          <w:szCs w:val="22"/>
+        </w:rPr>
+      </w:pPr>
+      <w:r>
+        <w:rPr>
+          <w:rFonts w:ascii="Arial" w:hAnsi="Arial" w:cs="Arial"/>
+          <w:sz w:val="22"/>
+          <w:szCs w:val="22"/>
         </w:rPr>
         <w:t>Name of judge:____________________________________________________</w:t>
       </w:r>
@@ -234,12 +490,16 @@
       <w:pPr>
         <w:ind w:left="720"/>
         <w:rPr>
-          <w:rFonts w:ascii="Times New Roman" w:hAnsi="Times New Roman" w:cs="Times New Roman"/>
-        </w:rPr>
-      </w:pPr>
-      <w:r>
-        <w:rPr>
-          <w:rFonts w:ascii="Times New Roman" w:hAnsi="Times New Roman" w:cs="Times New Roman"/>
+          <w:rFonts w:ascii="Arial" w:hAnsi="Arial" w:cs="Arial"/>
+          <w:sz w:val="22"/>
+          <w:szCs w:val="22"/>
+        </w:rPr>
+      </w:pPr>
+      <w:r>
+        <w:rPr>
+          <w:rFonts w:ascii="Arial" w:hAnsi="Arial" w:cs="Arial"/>
+          <w:sz w:val="22"/>
+          <w:szCs w:val="22"/>
         </w:rPr>
         <w:t>{%p endif %}</w:t>
       </w:r>
@@ -248,12 +508,16 @@
       <w:pPr>
         <w:ind w:left="720"/>
         <w:rPr>
-          <w:rFonts w:ascii="Times New Roman" w:hAnsi="Times New Roman" w:cs="Times New Roman"/>
-        </w:rPr>
-      </w:pPr>
-      <w:r>
-        <w:rPr>
-          <w:rFonts w:ascii="Times New Roman" w:hAnsi="Times New Roman" w:cs="Times New Roman"/>
+          <w:rFonts w:ascii="Arial" w:hAnsi="Arial" w:cs="Arial"/>
+          <w:sz w:val="22"/>
+          <w:szCs w:val="22"/>
+        </w:rPr>
+      </w:pPr>
+      <w:r>
+        <w:rPr>
+          <w:rFonts w:ascii="Arial" w:hAnsi="Arial" w:cs="Arial"/>
+          <w:sz w:val="22"/>
+          <w:szCs w:val="22"/>
         </w:rPr>
         <w:t>{%p endfor %}</w:t>
       </w:r>
@@ -262,19 +526,25 @@
       <w:pPr>
         <w:ind w:left="720"/>
         <w:rPr>
-          <w:rFonts w:ascii="Times New Roman" w:hAnsi="Times New Roman" w:cs="Times New Roman"/>
-        </w:rPr>
-      </w:pPr>
-    </w:p>
-    <w:p>
-      <w:pPr>
-        <w:rPr>
-          <w:rFonts w:ascii="Times New Roman" w:hAnsi="Times New Roman" w:cs="Times New Roman"/>
-        </w:rPr>
-      </w:pPr>
-      <w:r>
-        <w:rPr>
-          <w:rFonts w:ascii="Times New Roman" w:hAnsi="Times New Roman" w:cs="Times New Roman"/>
+          <w:rFonts w:ascii="Arial" w:hAnsi="Arial" w:cs="Arial"/>
+          <w:sz w:val="22"/>
+          <w:szCs w:val="22"/>
+        </w:rPr>
+      </w:pPr>
+    </w:p>
+    <w:p>
+      <w:pPr>
+        <w:rPr>
+          <w:rFonts w:ascii="Arial" w:hAnsi="Arial" w:cs="Arial"/>
+          <w:sz w:val="22"/>
+          <w:szCs w:val="22"/>
+        </w:rPr>
+      </w:pPr>
+      <w:r>
+        <w:rPr>
+          <w:rFonts w:ascii="Arial" w:hAnsi="Arial" w:cs="Arial"/>
+          <w:sz w:val="22"/>
+          <w:szCs w:val="22"/>
         </w:rPr>
         <w:t>{%p endif %}</w:t>
       </w:r>
@@ -282,24 +552,32 @@
     <w:p>
       <w:pPr>
         <w:rPr>
-          <w:rFonts w:ascii="Times New Roman" w:hAnsi="Times New Roman" w:cs="Times New Roman"/>
-        </w:rPr>
-      </w:pPr>
-      <w:r>
-        <w:rPr>
-          <w:rFonts w:ascii="Times New Roman" w:hAnsi="Times New Roman" w:cs="Times New Roman"/>
+          <w:rFonts w:ascii="Arial" w:hAnsi="Arial" w:cs="Arial"/>
+          <w:sz w:val="22"/>
+          <w:szCs w:val="22"/>
+        </w:rPr>
+      </w:pPr>
+      <w:r>
+        <w:rPr>
+          <w:rFonts w:ascii="Arial" w:hAnsi="Arial" w:cs="Arial"/>
+          <w:sz w:val="22"/>
+          <w:szCs w:val="22"/>
         </w:rPr>
         <w:t xml:space="preserve">{%p if </w:t>
       </w:r>
       <w:r>
         <w:rPr>
-          <w:rFonts w:ascii="Times New Roman" w:hAnsi="Times New Roman" w:cs="Times New Roman"/>
+          <w:rFonts w:ascii="Arial" w:hAnsi="Arial" w:cs="Arial"/>
+          <w:sz w:val="22"/>
+          <w:szCs w:val="22"/>
         </w:rPr>
         <w:t>orders_judgments_re_parties_yes</w:t>
       </w:r>
       <w:r>
         <w:rPr>
-          <w:rFonts w:ascii="Times New Roman" w:hAnsi="Times New Roman" w:cs="Times New Roman"/>
+          <w:rFonts w:ascii="Arial" w:hAnsi="Arial" w:cs="Arial"/>
+          <w:sz w:val="22"/>
+          <w:szCs w:val="22"/>
         </w:rPr>
         <w:t xml:space="preserve"> %}</w:t>
       </w:r>
@@ -307,43 +585,33 @@
     <w:p>
       <w:pPr>
         <w:rPr>
-          <w:rFonts w:ascii="Times New Roman" w:hAnsi="Times New Roman" w:cs="Times New Roman"/>
-        </w:rPr>
-      </w:pPr>
-      <w:r>
-        <w:rPr>
-          <w:rFonts w:ascii="Times New Roman" w:hAnsi="Times New Roman" w:cs="Times New Roman"/>
-        </w:rPr>
-        <w:t>O</w:t>
-      </w:r>
-      <w:r>
-        <w:rPr>
-          <w:rFonts w:ascii="Times New Roman" w:hAnsi="Times New Roman" w:cs="Times New Roman"/>
-        </w:rPr>
-        <w:t>rders and Judgments</w:t>
-      </w:r>
-      <w:r>
-        <w:rPr>
-          <w:rFonts w:ascii="Times New Roman" w:hAnsi="Times New Roman" w:cs="Times New Roman"/>
-        </w:rPr>
-        <w:t>, continued from 3</w:t>
-      </w:r>
-      <w:r>
-        <w:rPr>
-          <w:rFonts w:ascii="Times New Roman" w:hAnsi="Times New Roman" w:cs="Times New Roman"/>
-        </w:rPr>
-        <w:t>b</w:t>
-      </w:r>
-    </w:p>
-    <w:p>
-      <w:pPr>
-        <w:rPr>
-          <w:rFonts w:ascii="Times New Roman" w:hAnsi="Times New Roman" w:cs="Times New Roman"/>
-        </w:rPr>
-      </w:pPr>
-      <w:r>
-        <w:rPr>
-          <w:rFonts w:ascii="Times New Roman" w:hAnsi="Times New Roman" w:cs="Times New Roman"/>
+          <w:rFonts w:ascii="Arial" w:hAnsi="Arial" w:cs="Arial"/>
+          <w:sz w:val="22"/>
+          <w:szCs w:val="22"/>
+        </w:rPr>
+      </w:pPr>
+      <w:r>
+        <w:rPr>
+          <w:rFonts w:ascii="Arial" w:hAnsi="Arial" w:cs="Arial"/>
+          <w:sz w:val="22"/>
+          <w:szCs w:val="22"/>
+        </w:rPr>
+        <w:t>Orders and Judgments, continued from 3b</w:t>
+      </w:r>
+    </w:p>
+    <w:p>
+      <w:pPr>
+        <w:rPr>
+          <w:rFonts w:ascii="Arial" w:hAnsi="Arial" w:cs="Arial"/>
+          <w:sz w:val="22"/>
+          <w:szCs w:val="22"/>
+        </w:rPr>
+      </w:pPr>
+      <w:r>
+        <w:rPr>
+          <w:rFonts w:ascii="Arial" w:hAnsi="Arial" w:cs="Arial"/>
+          <w:sz w:val="22"/>
+          <w:szCs w:val="22"/>
         </w:rPr>
         <w:tab/>
         <w:t>{%p for order in orders_judgments %}</w:t>
@@ -352,19 +620,25 @@
     <w:p>
       <w:pPr>
         <w:rPr>
-          <w:rFonts w:ascii="Times New Roman" w:hAnsi="Times New Roman" w:cs="Times New Roman"/>
-        </w:rPr>
-      </w:pPr>
-    </w:p>
-    <w:p>
-      <w:pPr>
-        <w:rPr>
-          <w:rFonts w:ascii="Times New Roman" w:hAnsi="Times New Roman" w:cs="Times New Roman"/>
-        </w:rPr>
-      </w:pPr>
-      <w:r>
-        <w:rPr>
-          <w:rFonts w:ascii="Times New Roman" w:hAnsi="Times New Roman" w:cs="Times New Roman"/>
+          <w:rFonts w:ascii="Arial" w:hAnsi="Arial" w:cs="Arial"/>
+          <w:sz w:val="22"/>
+          <w:szCs w:val="22"/>
+        </w:rPr>
+      </w:pPr>
+    </w:p>
+    <w:p>
+      <w:pPr>
+        <w:rPr>
+          <w:rFonts w:ascii="Arial" w:hAnsi="Arial" w:cs="Arial"/>
+          <w:sz w:val="22"/>
+          <w:szCs w:val="22"/>
+        </w:rPr>
+      </w:pPr>
+      <w:r>
+        <w:rPr>
+          <w:rFonts w:ascii="Arial" w:hAnsi="Arial" w:cs="Arial"/>
+          <w:sz w:val="22"/>
+          <w:szCs w:val="22"/>
         </w:rPr>
         <w:tab/>
         <w:t>Case number: {{ order.docket_number }}</w:t>
@@ -373,41 +647,53 @@
     <w:p>
       <w:pPr>
         <w:rPr>
-          <w:rFonts w:ascii="Times New Roman" w:hAnsi="Times New Roman" w:cs="Times New Roman"/>
-        </w:rPr>
-      </w:pPr>
-      <w:r>
-        <w:rPr>
-          <w:rFonts w:ascii="Times New Roman" w:hAnsi="Times New Roman" w:cs="Times New Roman"/>
+          <w:rFonts w:ascii="Arial" w:hAnsi="Arial" w:cs="Arial"/>
+          <w:sz w:val="22"/>
+          <w:szCs w:val="22"/>
+        </w:rPr>
+      </w:pPr>
+      <w:r>
+        <w:rPr>
+          <w:rFonts w:ascii="Arial" w:hAnsi="Arial" w:cs="Arial"/>
+          <w:sz w:val="22"/>
+          <w:szCs w:val="22"/>
         </w:rPr>
         <w:tab/>
-        <w:t>{%p if order.court_name or order.court_county %}</w:t>
-      </w:r>
-    </w:p>
-    <w:p>
-      <w:pPr>
-        <w:ind w:left="720"/>
-        <w:rPr>
-          <w:rFonts w:ascii="Times New Roman" w:hAnsi="Times New Roman" w:cs="Times New Roman"/>
-        </w:rPr>
-      </w:pPr>
-      <w:r>
-        <w:rPr>
-          <w:rFonts w:ascii="Times New Roman" w:hAnsi="Times New Roman" w:cs="Times New Roman"/>
-        </w:rPr>
-        <w:t>Name of court and county: {{ order.court_name }}{% if order.court_name and order.court_county %}, {% endif %}{{ order.court_county }}</w:t>
-      </w:r>
-    </w:p>
-    <w:p>
-      <w:pPr>
-        <w:ind w:left="720"/>
-        <w:rPr>
-          <w:rFonts w:ascii="Times New Roman" w:hAnsi="Times New Roman" w:cs="Times New Roman"/>
-        </w:rPr>
-      </w:pPr>
-      <w:r>
-        <w:rPr>
-          <w:rFonts w:ascii="Times New Roman" w:hAnsi="Times New Roman" w:cs="Times New Roman"/>
+        <w:t>{%p if order.court_name %}</w:t>
+      </w:r>
+    </w:p>
+    <w:p>
+      <w:pPr>
+        <w:ind w:left="720"/>
+        <w:rPr>
+          <w:rFonts w:ascii="Arial" w:hAnsi="Arial" w:cs="Arial"/>
+          <w:sz w:val="22"/>
+          <w:szCs w:val="22"/>
+        </w:rPr>
+      </w:pPr>
+      <w:r>
+        <w:rPr>
+          <w:rFonts w:ascii="Arial" w:hAnsi="Arial" w:cs="Arial"/>
+          <w:sz w:val="22"/>
+          <w:szCs w:val="22"/>
+        </w:rPr>
+        <w:t>Name of court: {{ order.court_name }}</w:t>
+      </w:r>
+    </w:p>
+    <w:p>
+      <w:pPr>
+        <w:ind w:left="720"/>
+        <w:rPr>
+          <w:rFonts w:ascii="Arial" w:hAnsi="Arial" w:cs="Arial"/>
+          <w:sz w:val="22"/>
+          <w:szCs w:val="22"/>
+        </w:rPr>
+      </w:pPr>
+      <w:r>
+        <w:rPr>
+          <w:rFonts w:ascii="Arial" w:hAnsi="Arial" w:cs="Arial"/>
+          <w:sz w:val="22"/>
+          <w:szCs w:val="22"/>
         </w:rPr>
         <w:t>{%p else %}</w:t>
       </w:r>
@@ -416,26 +702,34 @@
       <w:pPr>
         <w:ind w:left="720"/>
         <w:rPr>
-          <w:rFonts w:ascii="Times New Roman" w:hAnsi="Times New Roman" w:cs="Times New Roman"/>
-        </w:rPr>
-      </w:pPr>
-      <w:r>
-        <w:rPr>
-          <w:rFonts w:ascii="Times New Roman" w:hAnsi="Times New Roman" w:cs="Times New Roman"/>
-        </w:rPr>
-        <w:t>Name of court and county:___________________________________________</w:t>
-      </w:r>
-    </w:p>
-    <w:p>
-      <w:pPr>
-        <w:ind w:left="720"/>
-        <w:rPr>
-          <w:rFonts w:ascii="Times New Roman" w:hAnsi="Times New Roman" w:cs="Times New Roman"/>
-        </w:rPr>
-      </w:pPr>
-      <w:r>
-        <w:rPr>
-          <w:rFonts w:ascii="Times New Roman" w:hAnsi="Times New Roman" w:cs="Times New Roman"/>
+          <w:rFonts w:ascii="Arial" w:hAnsi="Arial" w:cs="Arial"/>
+          <w:sz w:val="22"/>
+          <w:szCs w:val="22"/>
+        </w:rPr>
+      </w:pPr>
+      <w:r>
+        <w:rPr>
+          <w:rFonts w:ascii="Arial" w:hAnsi="Arial" w:cs="Arial"/>
+          <w:sz w:val="22"/>
+          <w:szCs w:val="22"/>
+        </w:rPr>
+        <w:t>Name of court:____________________________________________________</w:t>
+      </w:r>
+    </w:p>
+    <w:p>
+      <w:pPr>
+        <w:ind w:left="720"/>
+        <w:rPr>
+          <w:rFonts w:ascii="Arial" w:hAnsi="Arial" w:cs="Arial"/>
+          <w:sz w:val="22"/>
+          <w:szCs w:val="22"/>
+        </w:rPr>
+      </w:pPr>
+      <w:r>
+        <w:rPr>
+          <w:rFonts w:ascii="Arial" w:hAnsi="Arial" w:cs="Arial"/>
+          <w:sz w:val="22"/>
+          <w:szCs w:val="22"/>
         </w:rPr>
         <w:t>{%p endif %}</w:t>
       </w:r>
@@ -444,64 +738,52 @@
       <w:pPr>
         <w:ind w:left="720"/>
         <w:rPr>
-          <w:rFonts w:ascii="Times New Roman" w:hAnsi="Times New Roman" w:cs="Times New Roman"/>
-        </w:rPr>
-      </w:pPr>
-      <w:r>
-        <w:rPr>
-          <w:rFonts w:ascii="Times New Roman" w:hAnsi="Times New Roman" w:cs="Times New Roman"/>
-        </w:rPr>
-        <w:t xml:space="preserve">{%p if </w:t>
-      </w:r>
-      <w:r>
-        <w:rPr>
-          <w:rFonts w:ascii="Times New Roman" w:hAnsi="Times New Roman" w:cs="Times New Roman"/>
-        </w:rPr>
-        <w:t>order</w:t>
-      </w:r>
-      <w:r>
-        <w:rPr>
-          <w:rFonts w:ascii="Times New Roman" w:hAnsi="Times New Roman" w:cs="Times New Roman"/>
-        </w:rPr>
-        <w:t>.judge %}</w:t>
-      </w:r>
-    </w:p>
-    <w:p>
-      <w:pPr>
-        <w:ind w:left="720"/>
-        <w:rPr>
-          <w:rFonts w:ascii="Times New Roman" w:hAnsi="Times New Roman" w:cs="Times New Roman"/>
-        </w:rPr>
-      </w:pPr>
-      <w:r>
-        <w:rPr>
-          <w:rFonts w:ascii="Times New Roman" w:hAnsi="Times New Roman" w:cs="Times New Roman"/>
-        </w:rPr>
-        <w:t xml:space="preserve">Name of judge: {{ </w:t>
-      </w:r>
-      <w:r>
-        <w:rPr>
-          <w:rFonts w:ascii="Times New Roman" w:hAnsi="Times New Roman" w:cs="Times New Roman"/>
-        </w:rPr>
-        <w:t>order</w:t>
-      </w:r>
-      <w:r>
-        <w:rPr>
-          <w:rFonts w:ascii="Times New Roman" w:hAnsi="Times New Roman" w:cs="Times New Roman"/>
-        </w:rPr>
-        <w:t>.judge }}</w:t>
-      </w:r>
-    </w:p>
-    <w:p>
-      <w:pPr>
-        <w:ind w:left="720"/>
-        <w:rPr>
-          <w:rFonts w:ascii="Times New Roman" w:hAnsi="Times New Roman" w:cs="Times New Roman"/>
-        </w:rPr>
-      </w:pPr>
-      <w:r>
-        <w:rPr>
-          <w:rFonts w:ascii="Times New Roman" w:hAnsi="Times New Roman" w:cs="Times New Roman"/>
+          <w:rFonts w:ascii="Arial" w:hAnsi="Arial" w:cs="Arial"/>
+          <w:sz w:val="22"/>
+          <w:szCs w:val="22"/>
+        </w:rPr>
+      </w:pPr>
+      <w:r>
+        <w:rPr>
+          <w:rFonts w:ascii="Arial" w:hAnsi="Arial" w:cs="Arial"/>
+          <w:sz w:val="22"/>
+          <w:szCs w:val="22"/>
+        </w:rPr>
+        <w:t>{%p if order.court_county %}</w:t>
+      </w:r>
+    </w:p>
+    <w:p>
+      <w:pPr>
+        <w:ind w:left="720"/>
+        <w:rPr>
+          <w:rFonts w:ascii="Arial" w:hAnsi="Arial" w:cs="Arial"/>
+          <w:sz w:val="22"/>
+          <w:szCs w:val="22"/>
+        </w:rPr>
+      </w:pPr>
+      <w:r>
+        <w:rPr>
+          <w:rFonts w:ascii="Arial" w:hAnsi="Arial" w:cs="Arial"/>
+          <w:sz w:val="22"/>
+          <w:szCs w:val="22"/>
+        </w:rPr>
+        <w:t>County: {{ order.court_county }}</w:t>
+      </w:r>
+    </w:p>
+    <w:p>
+      <w:pPr>
+        <w:ind w:left="720"/>
+        <w:rPr>
+          <w:rFonts w:ascii="Arial" w:hAnsi="Arial" w:cs="Arial"/>
+          <w:sz w:val="22"/>
+          <w:szCs w:val="22"/>
+        </w:rPr>
+      </w:pPr>
+      <w:r>
+        <w:rPr>
+          <w:rFonts w:ascii="Arial" w:hAnsi="Arial" w:cs="Arial"/>
+          <w:sz w:val="22"/>
+          <w:szCs w:val="22"/>
         </w:rPr>
         <w:t>{%p else %}</w:t>
       </w:r>
@@ -510,12 +792,197 @@
       <w:pPr>
         <w:ind w:left="720"/>
         <w:rPr>
-          <w:rFonts w:ascii="Times New Roman" w:hAnsi="Times New Roman" w:cs="Times New Roman"/>
-        </w:rPr>
-      </w:pPr>
-      <w:r>
-        <w:rPr>
-          <w:rFonts w:ascii="Times New Roman" w:hAnsi="Times New Roman" w:cs="Times New Roman"/>
+          <w:rFonts w:ascii="Arial" w:hAnsi="Arial" w:cs="Arial"/>
+          <w:sz w:val="22"/>
+          <w:szCs w:val="22"/>
+        </w:rPr>
+      </w:pPr>
+      <w:r>
+        <w:rPr>
+          <w:rFonts w:ascii="Arial" w:hAnsi="Arial" w:cs="Arial"/>
+          <w:sz w:val="22"/>
+          <w:szCs w:val="22"/>
+        </w:rPr>
+        <w:t>County:__________________________________________________________</w:t>
+      </w:r>
+    </w:p>
+    <w:p>
+      <w:pPr>
+        <w:ind w:left="720"/>
+        <w:rPr>
+          <w:rFonts w:ascii="Arial" w:hAnsi="Arial" w:cs="Arial"/>
+          <w:sz w:val="22"/>
+          <w:szCs w:val="22"/>
+        </w:rPr>
+      </w:pPr>
+      <w:r>
+        <w:rPr>
+          <w:rFonts w:ascii="Arial" w:hAnsi="Arial" w:cs="Arial"/>
+          <w:sz w:val="22"/>
+          <w:szCs w:val="22"/>
+        </w:rPr>
+        <w:t>{%p endif %}</w:t>
+      </w:r>
+    </w:p>
+    <w:p>
+      <w:pPr>
+        <w:ind w:left="720"/>
+        <w:rPr>
+          <w:rFonts w:ascii="Arial" w:hAnsi="Arial" w:cs="Arial"/>
+          <w:sz w:val="22"/>
+          <w:szCs w:val="22"/>
+        </w:rPr>
+      </w:pPr>
+      <w:r>
+        <w:rPr>
+          <w:rFonts w:ascii="Arial" w:hAnsi="Arial" w:cs="Arial"/>
+          <w:sz w:val="22"/>
+          <w:szCs w:val="22"/>
+        </w:rPr>
+        <w:t>{%p if order.court_state %}</w:t>
+      </w:r>
+    </w:p>
+    <w:p>
+      <w:pPr>
+        <w:ind w:left="720"/>
+        <w:rPr>
+          <w:rFonts w:ascii="Arial" w:hAnsi="Arial" w:cs="Arial"/>
+          <w:sz w:val="22"/>
+          <w:szCs w:val="22"/>
+        </w:rPr>
+      </w:pPr>
+      <w:r>
+        <w:rPr>
+          <w:rFonts w:ascii="Arial" w:hAnsi="Arial" w:cs="Arial"/>
+          <w:sz w:val="22"/>
+          <w:szCs w:val="22"/>
+        </w:rPr>
+        <w:lastRenderedPageBreak/>
+        <w:t>State: {{ order.court_state }}</w:t>
+      </w:r>
+    </w:p>
+    <w:p>
+      <w:pPr>
+        <w:ind w:left="720"/>
+        <w:rPr>
+          <w:rFonts w:ascii="Arial" w:hAnsi="Arial" w:cs="Arial"/>
+          <w:sz w:val="22"/>
+          <w:szCs w:val="22"/>
+        </w:rPr>
+      </w:pPr>
+      <w:r>
+        <w:rPr>
+          <w:rFonts w:ascii="Arial" w:hAnsi="Arial" w:cs="Arial"/>
+          <w:sz w:val="22"/>
+          <w:szCs w:val="22"/>
+        </w:rPr>
+        <w:t>{%p else %}</w:t>
+      </w:r>
+    </w:p>
+    <w:p>
+      <w:pPr>
+        <w:ind w:left="720"/>
+        <w:rPr>
+          <w:rFonts w:ascii="Arial" w:hAnsi="Arial" w:cs="Arial"/>
+          <w:sz w:val="22"/>
+          <w:szCs w:val="22"/>
+        </w:rPr>
+      </w:pPr>
+      <w:r>
+        <w:rPr>
+          <w:rFonts w:ascii="Arial" w:hAnsi="Arial" w:cs="Arial"/>
+          <w:sz w:val="22"/>
+          <w:szCs w:val="22"/>
+        </w:rPr>
+        <w:t>State:____________________________________________________________</w:t>
+      </w:r>
+    </w:p>
+    <w:p>
+      <w:pPr>
+        <w:ind w:left="720"/>
+        <w:rPr>
+          <w:rFonts w:ascii="Arial" w:hAnsi="Arial" w:cs="Arial"/>
+          <w:sz w:val="22"/>
+          <w:szCs w:val="22"/>
+        </w:rPr>
+      </w:pPr>
+      <w:r>
+        <w:rPr>
+          <w:rFonts w:ascii="Arial" w:hAnsi="Arial" w:cs="Arial"/>
+          <w:sz w:val="22"/>
+          <w:szCs w:val="22"/>
+        </w:rPr>
+        <w:t>{%p endif %}</w:t>
+      </w:r>
+    </w:p>
+    <w:p>
+      <w:pPr>
+        <w:ind w:left="720"/>
+        <w:rPr>
+          <w:rFonts w:ascii="Arial" w:hAnsi="Arial" w:cs="Arial"/>
+          <w:sz w:val="22"/>
+          <w:szCs w:val="22"/>
+        </w:rPr>
+      </w:pPr>
+      <w:r>
+        <w:rPr>
+          <w:rFonts w:ascii="Arial" w:hAnsi="Arial" w:cs="Arial"/>
+          <w:sz w:val="22"/>
+          <w:szCs w:val="22"/>
+        </w:rPr>
+        <w:t>{%p if order.judge %}</w:t>
+      </w:r>
+    </w:p>
+    <w:p>
+      <w:pPr>
+        <w:ind w:left="720"/>
+        <w:rPr>
+          <w:rFonts w:ascii="Arial" w:hAnsi="Arial" w:cs="Arial"/>
+          <w:sz w:val="22"/>
+          <w:szCs w:val="22"/>
+        </w:rPr>
+      </w:pPr>
+      <w:r>
+        <w:rPr>
+          <w:rFonts w:ascii="Arial" w:hAnsi="Arial" w:cs="Arial"/>
+          <w:sz w:val="22"/>
+          <w:szCs w:val="22"/>
+        </w:rPr>
+        <w:t>Name of judge: {{ order.judge }}</w:t>
+      </w:r>
+    </w:p>
+    <w:p>
+      <w:pPr>
+        <w:ind w:left="720"/>
+        <w:rPr>
+          <w:rFonts w:ascii="Arial" w:hAnsi="Arial" w:cs="Arial"/>
+          <w:sz w:val="22"/>
+          <w:szCs w:val="22"/>
+        </w:rPr>
+      </w:pPr>
+      <w:r>
+        <w:rPr>
+          <w:rFonts w:ascii="Arial" w:hAnsi="Arial" w:cs="Arial"/>
+          <w:sz w:val="22"/>
+          <w:szCs w:val="22"/>
+        </w:rPr>
+        <w:t>{%p else %}</w:t>
+      </w:r>
+    </w:p>
+    <w:p>
+      <w:pPr>
+        <w:ind w:left="720"/>
+        <w:rPr>
+          <w:rFonts w:ascii="Arial" w:hAnsi="Arial" w:cs="Arial"/>
+          <w:sz w:val="22"/>
+          <w:szCs w:val="22"/>
+        </w:rPr>
+      </w:pPr>
+      <w:r>
+        <w:rPr>
+          <w:rFonts w:ascii="Arial" w:hAnsi="Arial" w:cs="Arial"/>
+          <w:sz w:val="22"/>
+          <w:szCs w:val="22"/>
         </w:rPr>
         <w:t>Name of judge:____________________________________________________</w:t>
       </w:r>
@@ -524,12 +991,16 @@
       <w:pPr>
         <w:ind w:left="720"/>
         <w:rPr>
-          <w:rFonts w:ascii="Times New Roman" w:hAnsi="Times New Roman" w:cs="Times New Roman"/>
-        </w:rPr>
-      </w:pPr>
-      <w:r>
-        <w:rPr>
-          <w:rFonts w:ascii="Times New Roman" w:hAnsi="Times New Roman" w:cs="Times New Roman"/>
+          <w:rFonts w:ascii="Arial" w:hAnsi="Arial" w:cs="Arial"/>
+          <w:sz w:val="22"/>
+          <w:szCs w:val="22"/>
+        </w:rPr>
+      </w:pPr>
+      <w:r>
+        <w:rPr>
+          <w:rFonts w:ascii="Arial" w:hAnsi="Arial" w:cs="Arial"/>
+          <w:sz w:val="22"/>
+          <w:szCs w:val="22"/>
         </w:rPr>
         <w:t>{%p endif %}</w:t>
       </w:r>
@@ -538,12 +1009,16 @@
       <w:pPr>
         <w:ind w:left="720"/>
         <w:rPr>
-          <w:rFonts w:ascii="Times New Roman" w:hAnsi="Times New Roman" w:cs="Times New Roman"/>
-        </w:rPr>
-      </w:pPr>
-      <w:r>
-        <w:rPr>
-          <w:rFonts w:ascii="Times New Roman" w:hAnsi="Times New Roman" w:cs="Times New Roman"/>
+          <w:rFonts w:ascii="Arial" w:hAnsi="Arial" w:cs="Arial"/>
+          <w:sz w:val="22"/>
+          <w:szCs w:val="22"/>
+        </w:rPr>
+      </w:pPr>
+      <w:r>
+        <w:rPr>
+          <w:rFonts w:ascii="Arial" w:hAnsi="Arial" w:cs="Arial"/>
+          <w:sz w:val="22"/>
+          <w:szCs w:val="22"/>
         </w:rPr>
         <w:t>{%p endfor %}</w:t>
       </w:r>
@@ -551,12 +1026,16 @@
     <w:p>
       <w:pPr>
         <w:rPr>
-          <w:rFonts w:ascii="Times New Roman" w:hAnsi="Times New Roman" w:cs="Times New Roman"/>
-        </w:rPr>
-      </w:pPr>
-      <w:r>
-        <w:rPr>
-          <w:rFonts w:ascii="Times New Roman" w:hAnsi="Times New Roman" w:cs="Times New Roman"/>
+          <w:rFonts w:ascii="Arial" w:hAnsi="Arial" w:cs="Arial"/>
+          <w:sz w:val="22"/>
+          <w:szCs w:val="22"/>
+        </w:rPr>
+      </w:pPr>
+      <w:r>
+        <w:rPr>
+          <w:rFonts w:ascii="Arial" w:hAnsi="Arial" w:cs="Arial"/>
+          <w:sz w:val="22"/>
+          <w:szCs w:val="22"/>
         </w:rPr>
         <w:t>{%p endif %}</w:t>
       </w:r>
@@ -565,11 +1044,12 @@
       <w:pPr>
         <w:spacing w:after="240"/>
         <w:rPr>
-          <w:rFonts w:ascii="Times New Roman" w:hAnsi="Times New Roman" w:cs="Times New Roman"/>
+          <w:rFonts w:ascii="Arial" w:hAnsi="Arial" w:cs="Arial"/>
         </w:rPr>
       </w:pPr>
     </w:p>
     <w:sectPr>
+      <w:footerReference w:type="default" r:id="rId6"/>
       <w:pgSz w:w="12240" w:h="15840" w:code="1"/>
       <w:pgMar w:top="1440" w:right="1440" w:bottom="1440" w:left="1440" w:header="1440" w:footer="1728" w:gutter="0"/>
       <w:cols w:space="720"/>
@@ -577,6 +1057,185 @@
     </w:sectPr>
   </w:body>
 </w:document>
+</file>
+
+<file path=word/endnotes.xml><?xml version="1.0" encoding="utf-8"?>
+<w:endnotes xmlns:wpc="http://schemas.microsoft.com/office/word/2010/wordprocessingCanvas" xmlns:cx="http://schemas.microsoft.com/office/drawing/2014/chartex" xmlns:cx1="http://schemas.microsoft.com/office/drawing/2015/9/8/chartex" xmlns:cx2="http://schemas.microsoft.com/office/drawing/2015/10/21/chartex" xmlns:cx3="http://schemas.microsoft.com/office/drawing/2016/5/9/chartex" xmlns:cx4="http://schemas.microsoft.com/office/drawing/2016/5/10/chartex" xmlns:cx5="http://schemas.microsoft.com/office/drawing/2016/5/11/chartex" xmlns:cx6="http://schemas.microsoft.com/office/drawing/2016/5/12/chartex" xmlns:cx7="http://schemas.microsoft.com/office/drawing/2016/5/13/chartex" xmlns:cx8="http://schemas.microsoft.com/office/drawing/2016/5/14/chartex" xmlns:mc="http://schemas.openxmlformats.org/markup-compatibility/2006" xmlns:aink="http://schemas.microsoft.com/office/drawing/2016/ink" xmlns:am3d="http://schemas.microsoft.com/office/drawing/2017/model3d" xmlns:o="urn:schemas-microsoft-com:office:office" xmlns:oel="http://schemas.microsoft.com/office/2019/extlst" xmlns:r="http://schemas.openxmlformats.org/officeDocument/2006/relationships" xmlns:m="http://schemas.openxmlformats.org/officeDocument/2006/math" xmlns:v="urn:schemas-microsoft-com:vml" xmlns:wp14="http://schemas.microsoft.com/office/word/2010/wordprocessingDrawing" xmlns:wp="http://schemas.openxmlformats.org/drawingml/2006/wordprocessingDrawing" xmlns:w10="urn:schemas-microsoft-com:office:word" xmlns:w="http://schemas.openxmlformats.org/wordprocessingml/2006/main" xmlns:w14="http://schemas.microsoft.com/office/word/2010/wordml" xmlns:w15="http://schemas.microsoft.com/office/word/2012/wordml" xmlns:w16cex="http://schemas.microsoft.com/office/word/2018/wordml/cex" xmlns:w16cid="http://schemas.microsoft.com/office/word/2016/wordml/cid" xmlns:w16="http://schemas.microsoft.com/office/word/2018/wordml" xmlns:w16sdtdh="http://schemas.microsoft.com/office/word/2020/wordml/sdtdatahash" xmlns:w16se="http://schemas.microsoft.com/office/word/2015/wordml/symex" xmlns:wpg="http://schemas.microsoft.com/office/word/2010/wordprocessingGroup" xmlns:wpi="http://schemas.microsoft.com/office/word/2010/wordprocessingInk" xmlns:wne="http://schemas.microsoft.com/office/word/2006/wordml" xmlns:wps="http://schemas.microsoft.com/office/word/2010/wordprocessingShape" mc:Ignorable="w14 w15 w16se w16cid w16 w16cex w16sdtdh wp14">
+  <w:endnote w:type="separator" w:id="-1">
+    <w:p>
+      <w:r>
+        <w:separator/>
+      </w:r>
+    </w:p>
+  </w:endnote>
+  <w:endnote w:type="continuationSeparator" w:id="0">
+    <w:p>
+      <w:r>
+        <w:continuationSeparator/>
+      </w:r>
+    </w:p>
+  </w:endnote>
+</w:endnotes>
+</file>
+
+<file path=word/footer1.xml><?xml version="1.0" encoding="utf-8"?>
+<w:ftr xmlns:wpc="http://schemas.microsoft.com/office/word/2010/wordprocessingCanvas" xmlns:cx="http://schemas.microsoft.com/office/drawing/2014/chartex" xmlns:cx1="http://schemas.microsoft.com/office/drawing/2015/9/8/chartex" xmlns:cx2="http://schemas.microsoft.com/office/drawing/2015/10/21/chartex" xmlns:cx3="http://schemas.microsoft.com/office/drawing/2016/5/9/chartex" xmlns:cx4="http://schemas.microsoft.com/office/drawing/2016/5/10/chartex" xmlns:cx5="http://schemas.microsoft.com/office/drawing/2016/5/11/chartex" xmlns:cx6="http://schemas.microsoft.com/office/drawing/2016/5/12/chartex" xmlns:cx7="http://schemas.microsoft.com/office/drawing/2016/5/13/chartex" xmlns:cx8="http://schemas.microsoft.com/office/drawing/2016/5/14/chartex" xmlns:mc="http://schemas.openxmlformats.org/markup-compatibility/2006" xmlns:aink="http://schemas.microsoft.com/office/drawing/2016/ink" xmlns:am3d="http://schemas.microsoft.com/office/drawing/2017/model3d" xmlns:o="urn:schemas-microsoft-com:office:office" xmlns:oel="http://schemas.microsoft.com/office/2019/extlst" xmlns:r="http://schemas.openxmlformats.org/officeDocument/2006/relationships" xmlns:m="http://schemas.openxmlformats.org/officeDocument/2006/math" xmlns:v="urn:schemas-microsoft-com:vml" xmlns:wp14="http://schemas.microsoft.com/office/word/2010/wordprocessingDrawing" xmlns:wp="http://schemas.openxmlformats.org/drawingml/2006/wordprocessingDrawing" xmlns:w10="urn:schemas-microsoft-com:office:word" xmlns:w="http://schemas.openxmlformats.org/wordprocessingml/2006/main" xmlns:w14="http://schemas.microsoft.com/office/word/2010/wordml" xmlns:w15="http://schemas.microsoft.com/office/word/2012/wordml" xmlns:w16cex="http://schemas.microsoft.com/office/word/2018/wordml/cex" xmlns:w16cid="http://schemas.microsoft.com/office/word/2016/wordml/cid" xmlns:w16="http://schemas.microsoft.com/office/word/2018/wordml" xmlns:w16sdtdh="http://schemas.microsoft.com/office/word/2020/wordml/sdtdatahash" xmlns:w16se="http://schemas.microsoft.com/office/word/2015/wordml/symex" xmlns:wpg="http://schemas.microsoft.com/office/word/2010/wordprocessingGroup" xmlns:wpi="http://schemas.microsoft.com/office/word/2010/wordprocessingInk" xmlns:wne="http://schemas.microsoft.com/office/word/2006/wordml" xmlns:wps="http://schemas.microsoft.com/office/word/2010/wordprocessingShape" mc:Ignorable="w14 w15 w16se w16cid w16 w16cex w16sdtdh wp14">
+  <w:p>
+    <w:pPr>
+      <w:pStyle w:val="Footer"/>
+      <w:jc w:val="center"/>
+      <w:rPr>
+        <w:rFonts w:ascii="Arial" w:hAnsi="Arial" w:cs="Arial"/>
+        <w:sz w:val="22"/>
+        <w:szCs w:val="22"/>
+      </w:rPr>
+    </w:pPr>
+    <w:r>
+      <w:rPr>
+        <w:rFonts w:ascii="Arial" w:hAnsi="Arial" w:cs="Arial"/>
+        <w:sz w:val="22"/>
+        <w:szCs w:val="22"/>
+      </w:rPr>
+      <w:t>Petition for PPO (Domestic)</w:t>
+    </w:r>
+    <w:r>
+      <w:rPr>
+        <w:rFonts w:ascii="Arial" w:hAnsi="Arial" w:cs="Arial"/>
+        <w:sz w:val="22"/>
+        <w:szCs w:val="22"/>
+      </w:rPr>
+      <w:t xml:space="preserve"> Attachment</w:t>
+    </w:r>
+  </w:p>
+  <w:p>
+    <w:pPr>
+      <w:pStyle w:val="Footer"/>
+      <w:jc w:val="center"/>
+      <w:rPr>
+        <w:rFonts w:ascii="Arial" w:hAnsi="Arial" w:cs="Arial"/>
+        <w:sz w:val="22"/>
+        <w:szCs w:val="22"/>
+      </w:rPr>
+    </w:pPr>
+    <w:r>
+      <w:rPr>
+        <w:rFonts w:ascii="Arial" w:hAnsi="Arial" w:cs="Arial"/>
+        <w:sz w:val="22"/>
+        <w:szCs w:val="22"/>
+      </w:rPr>
+      <w:t xml:space="preserve">Page </w:t>
+    </w:r>
+    <w:r>
+      <w:rPr>
+        <w:rFonts w:ascii="Arial" w:hAnsi="Arial" w:cs="Arial"/>
+        <w:sz w:val="22"/>
+        <w:szCs w:val="22"/>
+      </w:rPr>
+      <w:fldChar w:fldCharType="begin"/>
+    </w:r>
+    <w:r>
+      <w:rPr>
+        <w:rFonts w:ascii="Arial" w:hAnsi="Arial" w:cs="Arial"/>
+        <w:sz w:val="22"/>
+        <w:szCs w:val="22"/>
+      </w:rPr>
+      <w:instrText xml:space="preserve"> PAGE </w:instrText>
+    </w:r>
+    <w:r>
+      <w:rPr>
+        <w:rFonts w:ascii="Arial" w:hAnsi="Arial" w:cs="Arial"/>
+        <w:sz w:val="22"/>
+        <w:szCs w:val="22"/>
+      </w:rPr>
+      <w:fldChar w:fldCharType="separate"/>
+    </w:r>
+    <w:r>
+      <w:rPr>
+        <w:rFonts w:ascii="Arial" w:hAnsi="Arial" w:cs="Arial"/>
+        <w:noProof/>
+        <w:sz w:val="22"/>
+        <w:szCs w:val="22"/>
+      </w:rPr>
+      <w:t>1</w:t>
+    </w:r>
+    <w:r>
+      <w:rPr>
+        <w:rFonts w:ascii="Arial" w:hAnsi="Arial" w:cs="Arial"/>
+        <w:sz w:val="22"/>
+        <w:szCs w:val="22"/>
+      </w:rPr>
+      <w:fldChar w:fldCharType="end"/>
+    </w:r>
+    <w:r>
+      <w:rPr>
+        <w:rFonts w:ascii="Arial" w:hAnsi="Arial" w:cs="Arial"/>
+        <w:sz w:val="22"/>
+        <w:szCs w:val="22"/>
+      </w:rPr>
+      <w:t xml:space="preserve"> of </w:t>
+    </w:r>
+    <w:r>
+      <w:rPr>
+        <w:rFonts w:ascii="Arial" w:hAnsi="Arial" w:cs="Arial"/>
+        <w:sz w:val="22"/>
+        <w:szCs w:val="22"/>
+      </w:rPr>
+      <w:fldChar w:fldCharType="begin"/>
+    </w:r>
+    <w:r>
+      <w:rPr>
+        <w:rFonts w:ascii="Arial" w:hAnsi="Arial" w:cs="Arial"/>
+        <w:sz w:val="22"/>
+        <w:szCs w:val="22"/>
+      </w:rPr>
+      <w:instrText xml:space="preserve"> NUMPAGES </w:instrText>
+    </w:r>
+    <w:r>
+      <w:rPr>
+        <w:rFonts w:ascii="Arial" w:hAnsi="Arial" w:cs="Arial"/>
+        <w:sz w:val="22"/>
+        <w:szCs w:val="22"/>
+      </w:rPr>
+      <w:fldChar w:fldCharType="separate"/>
+    </w:r>
+    <w:r>
+      <w:rPr>
+        <w:rFonts w:ascii="Arial" w:hAnsi="Arial" w:cs="Arial"/>
+        <w:noProof/>
+        <w:sz w:val="22"/>
+        <w:szCs w:val="22"/>
+      </w:rPr>
+      <w:t>2</w:t>
+    </w:r>
+    <w:r>
+      <w:rPr>
+        <w:rFonts w:ascii="Arial" w:hAnsi="Arial" w:cs="Arial"/>
+        <w:sz w:val="22"/>
+        <w:szCs w:val="22"/>
+      </w:rPr>
+      <w:fldChar w:fldCharType="end"/>
+    </w:r>
+  </w:p>
+</w:ftr>
+</file>
+
+<file path=word/footnotes.xml><?xml version="1.0" encoding="utf-8"?>
+<w:footnotes xmlns:wpc="http://schemas.microsoft.com/office/word/2010/wordprocessingCanvas" xmlns:cx="http://schemas.microsoft.com/office/drawing/2014/chartex" xmlns:cx1="http://schemas.microsoft.com/office/drawing/2015/9/8/chartex" xmlns:cx2="http://schemas.microsoft.com/office/drawing/2015/10/21/chartex" xmlns:cx3="http://schemas.microsoft.com/office/drawing/2016/5/9/chartex" xmlns:cx4="http://schemas.microsoft.com/office/drawing/2016/5/10/chartex" xmlns:cx5="http://schemas.microsoft.com/office/drawing/2016/5/11/chartex" xmlns:cx6="http://schemas.microsoft.com/office/drawing/2016/5/12/chartex" xmlns:cx7="http://schemas.microsoft.com/office/drawing/2016/5/13/chartex" xmlns:cx8="http://schemas.microsoft.com/office/drawing/2016/5/14/chartex" xmlns:mc="http://schemas.openxmlformats.org/markup-compatibility/2006" xmlns:aink="http://schemas.microsoft.com/office/drawing/2016/ink" xmlns:am3d="http://schemas.microsoft.com/office/drawing/2017/model3d" xmlns:o="urn:schemas-microsoft-com:office:office" xmlns:oel="http://schemas.microsoft.com/office/2019/extlst" xmlns:r="http://schemas.openxmlformats.org/officeDocument/2006/relationships" xmlns:m="http://schemas.openxmlformats.org/officeDocument/2006/math" xmlns:v="urn:schemas-microsoft-com:vml" xmlns:wp14="http://schemas.microsoft.com/office/word/2010/wordprocessingDrawing" xmlns:wp="http://schemas.openxmlformats.org/drawingml/2006/wordprocessingDrawing" xmlns:w10="urn:schemas-microsoft-com:office:word" xmlns:w="http://schemas.openxmlformats.org/wordprocessingml/2006/main" xmlns:w14="http://schemas.microsoft.com/office/word/2010/wordml" xmlns:w15="http://schemas.microsoft.com/office/word/2012/wordml" xmlns:w16cex="http://schemas.microsoft.com/office/word/2018/wordml/cex" xmlns:w16cid="http://schemas.microsoft.com/office/word/2016/wordml/cid" xmlns:w16="http://schemas.microsoft.com/office/word/2018/wordml" xmlns:w16sdtdh="http://schemas.microsoft.com/office/word/2020/wordml/sdtdatahash" xmlns:w16se="http://schemas.microsoft.com/office/word/2015/wordml/symex" xmlns:wpg="http://schemas.microsoft.com/office/word/2010/wordprocessingGroup" xmlns:wpi="http://schemas.microsoft.com/office/word/2010/wordprocessingInk" xmlns:wne="http://schemas.microsoft.com/office/word/2006/wordml" xmlns:wps="http://schemas.microsoft.com/office/word/2010/wordprocessingShape" mc:Ignorable="w14 w15 w16se w16cid w16 w16cex w16sdtdh wp14">
+  <w:footnote w:type="separator" w:id="-1">
+    <w:p>
+      <w:r>
+        <w:separator/>
+      </w:r>
+    </w:p>
+  </w:footnote>
+  <w:footnote w:type="continuationSeparator" w:id="0">
+    <w:p>
+      <w:r>
+        <w:continuationSeparator/>
+      </w:r>
+    </w:p>
+  </w:footnote>
+</w:footnotes>
 </file>
 
 <file path=word/styles.xml><?xml version="1.0" encoding="utf-8"?>
@@ -1176,6 +1835,7 @@
   <w:style w:type="character" w:default="1" w:styleId="DefaultParagraphFont">
     <w:name w:val="Default Paragraph Font"/>
     <w:uiPriority w:val="1"/>
+    <w:semiHidden/>
     <w:unhideWhenUsed/>
   </w:style>
   <w:style w:type="table" w:default="1" w:styleId="TableNormal">
@@ -1489,6 +2149,48 @@
       <w:color w:val="0F4761" w:themeColor="accent1" w:themeShade="BF"/>
       <w:spacing w:val="5"/>
     </w:rPr>
+  </w:style>
+  <w:style w:type="paragraph" w:styleId="Header">
+    <w:name w:val="header"/>
+    <w:basedOn w:val="Normal"/>
+    <w:link w:val="HeaderChar"/>
+    <w:uiPriority w:val="99"/>
+    <w:unhideWhenUsed/>
+    <w:rsid w:val="006067BC"/>
+    <w:pPr>
+      <w:tabs>
+        <w:tab w:val="center" w:pos="4680"/>
+        <w:tab w:val="right" w:pos="9360"/>
+      </w:tabs>
+    </w:pPr>
+  </w:style>
+  <w:style w:type="character" w:customStyle="1" w:styleId="HeaderChar">
+    <w:name w:val="Header Char"/>
+    <w:basedOn w:val="DefaultParagraphFont"/>
+    <w:link w:val="Header"/>
+    <w:uiPriority w:val="99"/>
+    <w:rsid w:val="006067BC"/>
+  </w:style>
+  <w:style w:type="paragraph" w:styleId="Footer">
+    <w:name w:val="footer"/>
+    <w:basedOn w:val="Normal"/>
+    <w:link w:val="FooterChar"/>
+    <w:uiPriority w:val="99"/>
+    <w:unhideWhenUsed/>
+    <w:rsid w:val="006067BC"/>
+    <w:pPr>
+      <w:tabs>
+        <w:tab w:val="center" w:pos="4680"/>
+        <w:tab w:val="right" w:pos="9360"/>
+      </w:tabs>
+    </w:pPr>
+  </w:style>
+  <w:style w:type="character" w:customStyle="1" w:styleId="FooterChar">
+    <w:name w:val="Footer Char"/>
+    <w:basedOn w:val="DefaultParagraphFont"/>
+    <w:link w:val="Footer"/>
+    <w:uiPriority w:val="99"/>
+    <w:rsid w:val="006067BC"/>
   </w:style>
 </w:styles>
 </file>

</xml_diff>

<commit_message>
Fixed formatting issue with protectees lists in CC 375 and CC 395
</commit_message>
<xml_diff>
--- a/docassemble/MLHPPOAndProposedOrder/data/templates/cc_375_attachment.docx
+++ b/docassemble/MLHPPOAndProposedOrder/data/templates/cc_375_attachment.docx
@@ -1025,6 +1025,16 @@
     </w:p>
     <w:p>
       <w:pPr>
+        <w:ind w:left="720"/>
+        <w:rPr>
+          <w:rFonts w:ascii="Arial" w:hAnsi="Arial" w:cs="Arial"/>
+          <w:sz w:val="22"/>
+          <w:szCs w:val="22"/>
+        </w:rPr>
+      </w:pPr>
+    </w:p>
+    <w:p>
+      <w:pPr>
         <w:rPr>
           <w:rFonts w:ascii="Arial" w:hAnsi="Arial" w:cs="Arial"/>
           <w:sz w:val="22"/>
@@ -1042,9 +1052,296 @@
     </w:p>
     <w:p>
       <w:pPr>
-        <w:spacing w:after="240"/>
-        <w:rPr>
-          <w:rFonts w:ascii="Arial" w:hAnsi="Arial" w:cs="Arial"/>
+        <w:rPr>
+          <w:rFonts w:ascii="Arial" w:hAnsi="Arial" w:cs="Arial"/>
+          <w:sz w:val="22"/>
+          <w:szCs w:val="22"/>
+        </w:rPr>
+      </w:pPr>
+      <w:r>
+        <w:rPr>
+          <w:rFonts w:ascii="Arial" w:hAnsi="Arial" w:cs="Arial"/>
+          <w:sz w:val="22"/>
+          <w:szCs w:val="22"/>
+        </w:rPr>
+        <w:t xml:space="preserve">{%p </w:t>
+      </w:r>
+      <w:r>
+        <w:rPr>
+          <w:rFonts w:ascii="Arial" w:hAnsi="Arial" w:cs="Arial"/>
+          <w:sz w:val="22"/>
+          <w:szCs w:val="22"/>
+        </w:rPr>
+        <w:t>if ppo_harm_protectees</w:t>
+      </w:r>
+      <w:r>
+        <w:rPr>
+          <w:rFonts w:ascii="Arial" w:hAnsi="Arial" w:cs="Arial"/>
+          <w:sz w:val="22"/>
+          <w:szCs w:val="22"/>
+        </w:rPr>
+        <w:t>_list</w:t>
+      </w:r>
+      <w:r>
+        <w:rPr>
+          <w:rFonts w:ascii="Arial" w:hAnsi="Arial" w:cs="Arial"/>
+          <w:sz w:val="22"/>
+          <w:szCs w:val="22"/>
+        </w:rPr>
+        <w:t xml:space="preserve"> | length &gt; 1 </w:t>
+      </w:r>
+      <w:r>
+        <w:rPr>
+          <w:rFonts w:ascii="Arial" w:hAnsi="Arial" w:cs="Arial"/>
+          <w:sz w:val="22"/>
+          <w:szCs w:val="22"/>
+        </w:rPr>
+        <w:t>%}</w:t>
+      </w:r>
+    </w:p>
+    <w:p>
+      <w:pPr>
+        <w:rPr>
+          <w:rFonts w:ascii="Arial" w:hAnsi="Arial" w:cs="Arial"/>
+          <w:sz w:val="22"/>
+          <w:szCs w:val="22"/>
+        </w:rPr>
+      </w:pPr>
+      <w:r>
+        <w:rPr>
+          <w:rFonts w:ascii="Arial" w:hAnsi="Arial" w:cs="Arial"/>
+          <w:sz w:val="22"/>
+          <w:szCs w:val="22"/>
+        </w:rPr>
+        <w:t>Protect from Assaulting, Attacking, Beating, Molesting, or Wounding, continued from F5c:</w:t>
+      </w:r>
+    </w:p>
+    <w:p>
+      <w:pPr>
+        <w:spacing w:before="60"/>
+        <w:rPr>
+          <w:rFonts w:ascii="Arial" w:hAnsi="Arial" w:cs="Arial"/>
+          <w:sz w:val="22"/>
+          <w:szCs w:val="22"/>
+        </w:rPr>
+      </w:pPr>
+      <w:r>
+        <w:rPr>
+          <w:rFonts w:ascii="Arial" w:hAnsi="Arial" w:cs="Arial"/>
+          <w:sz w:val="22"/>
+          <w:szCs w:val="22"/>
+        </w:rPr>
+        <w:t>{{ comma_and_list(ppo_harm_protectees</w:t>
+      </w:r>
+      <w:r>
+        <w:rPr>
+          <w:rFonts w:ascii="Arial" w:hAnsi="Arial" w:cs="Arial"/>
+          <w:sz w:val="22"/>
+          <w:szCs w:val="22"/>
+        </w:rPr>
+        <w:t>_list</w:t>
+      </w:r>
+      <w:r>
+        <w:rPr>
+          <w:rFonts w:ascii="Arial" w:hAnsi="Arial" w:cs="Arial"/>
+          <w:sz w:val="22"/>
+          <w:szCs w:val="22"/>
+        </w:rPr>
+        <w:t>) }}</w:t>
+      </w:r>
+    </w:p>
+    <w:p>
+      <w:pPr>
+        <w:spacing w:before="60"/>
+        <w:rPr>
+          <w:rFonts w:ascii="Arial" w:hAnsi="Arial" w:cs="Arial"/>
+          <w:sz w:val="22"/>
+          <w:szCs w:val="22"/>
+        </w:rPr>
+      </w:pPr>
+    </w:p>
+    <w:p>
+      <w:pPr>
+        <w:rPr>
+          <w:rFonts w:ascii="Arial" w:hAnsi="Arial" w:cs="Arial"/>
+          <w:sz w:val="22"/>
+          <w:szCs w:val="22"/>
+        </w:rPr>
+      </w:pPr>
+      <w:r>
+        <w:rPr>
+          <w:rFonts w:ascii="Arial" w:hAnsi="Arial" w:cs="Arial"/>
+          <w:sz w:val="22"/>
+          <w:szCs w:val="22"/>
+        </w:rPr>
+        <w:t>{%p end</w:t>
+      </w:r>
+      <w:r>
+        <w:rPr>
+          <w:rFonts w:ascii="Arial" w:hAnsi="Arial" w:cs="Arial"/>
+          <w:sz w:val="22"/>
+          <w:szCs w:val="22"/>
+        </w:rPr>
+        <w:t>if</w:t>
+      </w:r>
+      <w:r>
+        <w:rPr>
+          <w:rFonts w:ascii="Arial" w:hAnsi="Arial" w:cs="Arial"/>
+          <w:sz w:val="22"/>
+          <w:szCs w:val="22"/>
+        </w:rPr>
+        <w:t xml:space="preserve"> %}</w:t>
+      </w:r>
+    </w:p>
+    <w:p>
+      <w:pPr>
+        <w:rPr>
+          <w:rFonts w:ascii="Arial" w:hAnsi="Arial" w:cs="Arial"/>
+          <w:sz w:val="22"/>
+          <w:szCs w:val="22"/>
+        </w:rPr>
+      </w:pPr>
+      <w:r>
+        <w:rPr>
+          <w:rFonts w:ascii="Arial" w:hAnsi="Arial" w:cs="Arial"/>
+          <w:sz w:val="22"/>
+          <w:szCs w:val="22"/>
+        </w:rPr>
+        <w:t>{%p if ppo_</w:t>
+      </w:r>
+      <w:r>
+        <w:rPr>
+          <w:rFonts w:ascii="Arial" w:hAnsi="Arial" w:cs="Arial"/>
+          <w:sz w:val="22"/>
+          <w:szCs w:val="22"/>
+        </w:rPr>
+        <w:t>threat</w:t>
+      </w:r>
+      <w:r>
+        <w:rPr>
+          <w:rFonts w:ascii="Arial" w:hAnsi="Arial" w:cs="Arial"/>
+          <w:sz w:val="22"/>
+          <w:szCs w:val="22"/>
+        </w:rPr>
+        <w:t>_protectees_list | length &gt; 1 %}</w:t>
+      </w:r>
+    </w:p>
+    <w:p>
+      <w:pPr>
+        <w:rPr>
+          <w:rFonts w:ascii="Arial" w:hAnsi="Arial" w:cs="Arial"/>
+          <w:sz w:val="22"/>
+          <w:szCs w:val="22"/>
+        </w:rPr>
+      </w:pPr>
+      <w:r>
+        <w:rPr>
+          <w:rFonts w:ascii="Arial" w:hAnsi="Arial" w:cs="Arial"/>
+          <w:sz w:val="22"/>
+          <w:szCs w:val="22"/>
+        </w:rPr>
+        <w:t xml:space="preserve">Protect from </w:t>
+      </w:r>
+      <w:r>
+        <w:rPr>
+          <w:rFonts w:ascii="Arial" w:hAnsi="Arial" w:cs="Arial"/>
+          <w:sz w:val="22"/>
+          <w:szCs w:val="22"/>
+        </w:rPr>
+        <w:t xml:space="preserve">Threatening to Kill or Physically Injure, continued </w:t>
+      </w:r>
+      <w:r>
+        <w:rPr>
+          <w:rFonts w:ascii="Arial" w:hAnsi="Arial" w:cs="Arial"/>
+          <w:sz w:val="22"/>
+          <w:szCs w:val="22"/>
+        </w:rPr>
+        <w:t>from F5</w:t>
+      </w:r>
+      <w:r>
+        <w:rPr>
+          <w:rFonts w:ascii="Arial" w:hAnsi="Arial" w:cs="Arial"/>
+          <w:sz w:val="22"/>
+          <w:szCs w:val="22"/>
+        </w:rPr>
+        <w:t>g</w:t>
+      </w:r>
+      <w:r>
+        <w:rPr>
+          <w:rFonts w:ascii="Arial" w:hAnsi="Arial" w:cs="Arial"/>
+          <w:sz w:val="22"/>
+          <w:szCs w:val="22"/>
+        </w:rPr>
+        <w:t>:</w:t>
+      </w:r>
+    </w:p>
+    <w:p>
+      <w:pPr>
+        <w:spacing w:before="60"/>
+        <w:rPr>
+          <w:rFonts w:ascii="Arial" w:hAnsi="Arial" w:cs="Arial"/>
+          <w:sz w:val="22"/>
+          <w:szCs w:val="22"/>
+        </w:rPr>
+      </w:pPr>
+      <w:r>
+        <w:rPr>
+          <w:rFonts w:ascii="Arial" w:hAnsi="Arial" w:cs="Arial"/>
+          <w:sz w:val="22"/>
+          <w:szCs w:val="22"/>
+        </w:rPr>
+        <w:t>{{ comma_and_list(ppo_</w:t>
+      </w:r>
+      <w:r>
+        <w:rPr>
+          <w:rFonts w:ascii="Arial" w:hAnsi="Arial" w:cs="Arial"/>
+          <w:sz w:val="22"/>
+          <w:szCs w:val="22"/>
+        </w:rPr>
+        <w:t>threat</w:t>
+      </w:r>
+      <w:r>
+        <w:rPr>
+          <w:rFonts w:ascii="Arial" w:hAnsi="Arial" w:cs="Arial"/>
+          <w:sz w:val="22"/>
+          <w:szCs w:val="22"/>
+        </w:rPr>
+        <w:t>_protectees_list) }}</w:t>
+      </w:r>
+    </w:p>
+    <w:p>
+      <w:pPr>
+        <w:spacing w:before="60"/>
+        <w:rPr>
+          <w:rFonts w:ascii="Arial" w:hAnsi="Arial" w:cs="Arial"/>
+          <w:sz w:val="22"/>
+          <w:szCs w:val="22"/>
+        </w:rPr>
+      </w:pPr>
+    </w:p>
+    <w:p>
+      <w:pPr>
+        <w:rPr>
+          <w:rFonts w:ascii="Arial" w:hAnsi="Arial" w:cs="Arial"/>
+          <w:sz w:val="22"/>
+          <w:szCs w:val="22"/>
+        </w:rPr>
+      </w:pPr>
+      <w:r>
+        <w:rPr>
+          <w:rFonts w:ascii="Arial" w:hAnsi="Arial" w:cs="Arial"/>
+          <w:sz w:val="22"/>
+          <w:szCs w:val="22"/>
+        </w:rPr>
+        <w:t>{%p endif %}</w:t>
+      </w:r>
+    </w:p>
+    <w:p>
+      <w:pPr>
+        <w:rPr>
+          <w:rFonts w:ascii="Arial" w:hAnsi="Arial" w:cs="Arial"/>
+          <w:sz w:val="22"/>
+          <w:szCs w:val="22"/>
         </w:rPr>
       </w:pPr>
     </w:p>
@@ -1835,7 +2132,6 @@
   <w:style w:type="character" w:default="1" w:styleId="DefaultParagraphFont">
     <w:name w:val="Default Paragraph Font"/>
     <w:uiPriority w:val="1"/>
-    <w:semiHidden/>
     <w:unhideWhenUsed/>
   </w:style>
   <w:style w:type="table" w:default="1" w:styleId="TableNormal">

</xml_diff>

<commit_message>
moving from MoreETCWork to allow easy debugging
</commit_message>
<xml_diff>
--- a/docassemble/MLHPPOAndProposedOrder/data/templates/cc_375_attachment.docx
+++ b/docassemble/MLHPPOAndProposedOrder/data/templates/cc_375_attachment.docx
@@ -122,7 +122,18 @@
           <w:szCs w:val="22"/>
         </w:rPr>
         <w:tab/>
-        <w:t>{%p for action in pending_actions %}</w:t>
+        <w:t xml:space="preserve">{%p for action in </w:t>
+      </w:r>
+      <w:r>
+        <w:t>pending_actions.complete_elements()</w:t>
+      </w:r>
+      <w:r>
+        <w:rPr>
+          <w:rFonts w:ascii="Arial" w:hAnsi="Arial" w:cs="Arial"/>
+          <w:sz w:val="22"/>
+          <w:szCs w:val="22"/>
+        </w:rPr>
+        <w:t xml:space="preserve"> %}</w:t>
       </w:r>
     </w:p>
     <w:p>

</xml_diff>

<commit_message>
Added new logic to CC 375 attachment doc
</commit_message>
<xml_diff>
--- a/docassemble/MLHPPOAndProposedOrder/data/templates/cc_375_attachment.docx
+++ b/docassemble/MLHPPOAndProposedOrder/data/templates/cc_375_attachment.docx
@@ -1,6 +1,6 @@
 
 <file path=word/document.xml><?xml version="1.0" encoding="utf-8"?>
-<w:document xmlns:wpc="http://schemas.microsoft.com/office/word/2010/wordprocessingCanvas" xmlns:cx="http://schemas.microsoft.com/office/drawing/2014/chartex" xmlns:cx1="http://schemas.microsoft.com/office/drawing/2015/9/8/chartex" xmlns:cx2="http://schemas.microsoft.com/office/drawing/2015/10/21/chartex" xmlns:cx3="http://schemas.microsoft.com/office/drawing/2016/5/9/chartex" xmlns:cx4="http://schemas.microsoft.com/office/drawing/2016/5/10/chartex" xmlns:cx5="http://schemas.microsoft.com/office/drawing/2016/5/11/chartex" xmlns:cx6="http://schemas.microsoft.com/office/drawing/2016/5/12/chartex" xmlns:cx7="http://schemas.microsoft.com/office/drawing/2016/5/13/chartex" xmlns:cx8="http://schemas.microsoft.com/office/drawing/2016/5/14/chartex" xmlns:mc="http://schemas.openxmlformats.org/markup-compatibility/2006" xmlns:aink="http://schemas.microsoft.com/office/drawing/2016/ink" xmlns:am3d="http://schemas.microsoft.com/office/drawing/2017/model3d" xmlns:o="urn:schemas-microsoft-com:office:office" xmlns:oel="http://schemas.microsoft.com/office/2019/extlst" xmlns:r="http://schemas.openxmlformats.org/officeDocument/2006/relationships" xmlns:m="http://schemas.openxmlformats.org/officeDocument/2006/math" xmlns:v="urn:schemas-microsoft-com:vml" xmlns:wp14="http://schemas.microsoft.com/office/word/2010/wordprocessingDrawing" xmlns:wp="http://schemas.openxmlformats.org/drawingml/2006/wordprocessingDrawing" xmlns:w10="urn:schemas-microsoft-com:office:word" xmlns:w="http://schemas.openxmlformats.org/wordprocessingml/2006/main" xmlns:w14="http://schemas.microsoft.com/office/word/2010/wordml" xmlns:w15="http://schemas.microsoft.com/office/word/2012/wordml" xmlns:w16cex="http://schemas.microsoft.com/office/word/2018/wordml/cex" xmlns:w16cid="http://schemas.microsoft.com/office/word/2016/wordml/cid" xmlns:w16="http://schemas.microsoft.com/office/word/2018/wordml" xmlns:w16du="http://schemas.microsoft.com/office/word/2023/wordml/word16du" xmlns:w16sdtdh="http://schemas.microsoft.com/office/word/2020/wordml/sdtdatahash" xmlns:w16se="http://schemas.microsoft.com/office/word/2015/wordml/symex" xmlns:wpg="http://schemas.microsoft.com/office/word/2010/wordprocessingGroup" xmlns:wpi="http://schemas.microsoft.com/office/word/2010/wordprocessingInk" xmlns:wne="http://schemas.microsoft.com/office/word/2006/wordml" xmlns:wps="http://schemas.microsoft.com/office/word/2010/wordprocessingShape" mc:Ignorable="w14 w15 w16se w16cid w16 w16cex w16sdtdh w16du wp14">
+<w:document xmlns:wpc="http://schemas.microsoft.com/office/word/2010/wordprocessingCanvas" xmlns:cx="http://schemas.microsoft.com/office/drawing/2014/chartex" xmlns:cx1="http://schemas.microsoft.com/office/drawing/2015/9/8/chartex" xmlns:cx2="http://schemas.microsoft.com/office/drawing/2015/10/21/chartex" xmlns:cx3="http://schemas.microsoft.com/office/drawing/2016/5/9/chartex" xmlns:cx4="http://schemas.microsoft.com/office/drawing/2016/5/10/chartex" xmlns:cx5="http://schemas.microsoft.com/office/drawing/2016/5/11/chartex" xmlns:cx6="http://schemas.microsoft.com/office/drawing/2016/5/12/chartex" xmlns:cx7="http://schemas.microsoft.com/office/drawing/2016/5/13/chartex" xmlns:cx8="http://schemas.microsoft.com/office/drawing/2016/5/14/chartex" xmlns:mc="http://schemas.openxmlformats.org/markup-compatibility/2006" xmlns:aink="http://schemas.microsoft.com/office/drawing/2016/ink" xmlns:am3d="http://schemas.microsoft.com/office/drawing/2017/model3d" xmlns:o="urn:schemas-microsoft-com:office:office" xmlns:oel="http://schemas.microsoft.com/office/2019/extlst" xmlns:r="http://schemas.openxmlformats.org/officeDocument/2006/relationships" xmlns:m="http://schemas.openxmlformats.org/officeDocument/2006/math" xmlns:v="urn:schemas-microsoft-com:vml" xmlns:wp14="http://schemas.microsoft.com/office/word/2010/wordprocessingDrawing" xmlns:wp="http://schemas.openxmlformats.org/drawingml/2006/wordprocessingDrawing" xmlns:w10="urn:schemas-microsoft-com:office:word" xmlns:w="http://schemas.openxmlformats.org/wordprocessingml/2006/main" xmlns:w14="http://schemas.microsoft.com/office/word/2010/wordml" xmlns:w15="http://schemas.microsoft.com/office/word/2012/wordml" xmlns:w16cex="http://schemas.microsoft.com/office/word/2018/wordml/cex" xmlns:w16cid="http://schemas.microsoft.com/office/word/2016/wordml/cid" xmlns:w16="http://schemas.microsoft.com/office/word/2018/wordml" xmlns:w16du="http://schemas.microsoft.com/office/word/2023/wordml/word16du" xmlns:w16sdtdh="http://schemas.microsoft.com/office/word/2020/wordml/sdtdatahash" xmlns:w16sdtfl="http://schemas.microsoft.com/office/word/2024/wordml/sdtformatlock" xmlns:w16se="http://schemas.microsoft.com/office/word/2015/wordml/symex" xmlns:wpg="http://schemas.microsoft.com/office/word/2010/wordprocessingGroup" xmlns:wpi="http://schemas.microsoft.com/office/word/2010/wordprocessingInk" xmlns:wne="http://schemas.microsoft.com/office/word/2006/wordml" xmlns:wps="http://schemas.microsoft.com/office/word/2010/wordprocessingShape" mc:Ignorable="w14 w15 w16se w16cid w16 w16cex w16sdtdh w16sdtfl w16du wp14">
   <w:body>
     <w:p>
       <w:pPr>
@@ -93,6 +93,33 @@
       <w:r>
         <w:rPr>
           <w:rFonts w:ascii="Arial" w:hAnsi="Arial" w:cs="Arial"/>
+          <w:color w:val="000000"/>
+          <w:sz w:val="22"/>
+          <w:szCs w:val="22"/>
+        </w:rPr>
+        <w:t>{% if respondent_is_minor and (not respondent_is_emancipated_minor) %}</w:t>
+      </w:r>
+      <w:r>
+        <w:rPr>
+          <w:rFonts w:ascii="Arial" w:hAnsi="Arial" w:cs="Arial"/>
+          <w:color w:val="000000"/>
+          <w:sz w:val="22"/>
+          <w:szCs w:val="22"/>
+        </w:rPr>
+        <w:t>E4a</w:t>
+      </w:r>
+      <w:r>
+        <w:rPr>
+          <w:rFonts w:ascii="Arial" w:hAnsi="Arial" w:cs="Arial"/>
+          <w:color w:val="000000"/>
+          <w:sz w:val="22"/>
+          <w:szCs w:val="22"/>
+        </w:rPr>
+        <w:t>{% else %}</w:t>
+      </w:r>
+      <w:r>
+        <w:rPr>
+          <w:rFonts w:ascii="Arial" w:hAnsi="Arial" w:cs="Arial"/>
           <w:sz w:val="22"/>
           <w:szCs w:val="22"/>
         </w:rPr>
@@ -105,6 +132,14 @@
           <w:szCs w:val="22"/>
         </w:rPr>
         <w:t>3a</w:t>
+      </w:r>
+      <w:r>
+        <w:rPr>
+          <w:rFonts w:ascii="Arial" w:hAnsi="Arial" w:cs="Arial"/>
+          <w:sz w:val="22"/>
+          <w:szCs w:val="22"/>
+        </w:rPr>
+        <w:t>{% endif %}</w:t>
       </w:r>
     </w:p>
     <w:p>
@@ -374,25 +409,61 @@
           <w:sz w:val="22"/>
           <w:szCs w:val="22"/>
         </w:rPr>
-        <w:t>{%p if action.court_state %}</w:t>
-      </w:r>
-    </w:p>
-    <w:p>
-      <w:pPr>
-        <w:ind w:left="720"/>
-        <w:rPr>
-          <w:rFonts w:ascii="Arial" w:hAnsi="Arial" w:cs="Arial"/>
-          <w:sz w:val="22"/>
-          <w:szCs w:val="22"/>
-        </w:rPr>
-      </w:pPr>
-      <w:r>
-        <w:rPr>
-          <w:rFonts w:ascii="Arial" w:hAnsi="Arial" w:cs="Arial"/>
-          <w:sz w:val="22"/>
-          <w:szCs w:val="22"/>
-        </w:rPr>
-        <w:t>State: {{ action.court_state }}</w:t>
+        <w:t xml:space="preserve">{%p if </w:t>
+      </w:r>
+      <w:proofErr w:type="spellStart"/>
+      <w:r>
+        <w:rPr>
+          <w:rFonts w:ascii="Arial" w:hAnsi="Arial" w:cs="Arial"/>
+          <w:sz w:val="22"/>
+          <w:szCs w:val="22"/>
+        </w:rPr>
+        <w:t>action.court_state</w:t>
+      </w:r>
+      <w:proofErr w:type="spellEnd"/>
+      <w:r>
+        <w:rPr>
+          <w:rFonts w:ascii="Arial" w:hAnsi="Arial" w:cs="Arial"/>
+          <w:sz w:val="22"/>
+          <w:szCs w:val="22"/>
+        </w:rPr>
+        <w:t xml:space="preserve"> %}</w:t>
+      </w:r>
+    </w:p>
+    <w:p>
+      <w:pPr>
+        <w:ind w:left="720"/>
+        <w:rPr>
+          <w:rFonts w:ascii="Arial" w:hAnsi="Arial" w:cs="Arial"/>
+          <w:sz w:val="22"/>
+          <w:szCs w:val="22"/>
+        </w:rPr>
+      </w:pPr>
+      <w:r>
+        <w:rPr>
+          <w:rFonts w:ascii="Arial" w:hAnsi="Arial" w:cs="Arial"/>
+          <w:sz w:val="22"/>
+          <w:szCs w:val="22"/>
+        </w:rPr>
+        <w:t xml:space="preserve">State: {{ </w:t>
+      </w:r>
+      <w:proofErr w:type="spellStart"/>
+      <w:r>
+        <w:rPr>
+          <w:rFonts w:ascii="Arial" w:hAnsi="Arial" w:cs="Arial"/>
+          <w:sz w:val="22"/>
+          <w:szCs w:val="22"/>
+        </w:rPr>
+        <w:t>action.court_state</w:t>
+      </w:r>
+      <w:proofErr w:type="spellEnd"/>
+      <w:r>
+        <w:rPr>
+          <w:rFonts w:ascii="Arial" w:hAnsi="Arial" w:cs="Arial"/>
+          <w:sz w:val="22"/>
+          <w:szCs w:val="22"/>
+        </w:rPr>
+        <w:t xml:space="preserve"> }}</w:t>
       </w:r>
     </w:p>
     <w:p>
@@ -636,6 +707,33 @@
       <w:r>
         <w:rPr>
           <w:rFonts w:ascii="Arial" w:hAnsi="Arial" w:cs="Arial"/>
+          <w:color w:val="000000"/>
+          <w:sz w:val="22"/>
+          <w:szCs w:val="22"/>
+        </w:rPr>
+        <w:t>{% if respondent_is_minor and (not respondent_is_emancipated_minor) %}</w:t>
+      </w:r>
+      <w:r>
+        <w:rPr>
+          <w:rFonts w:ascii="Arial" w:hAnsi="Arial" w:cs="Arial"/>
+          <w:color w:val="000000"/>
+          <w:sz w:val="22"/>
+          <w:szCs w:val="22"/>
+        </w:rPr>
+        <w:t>E4b</w:t>
+      </w:r>
+      <w:r>
+        <w:rPr>
+          <w:rFonts w:ascii="Arial" w:hAnsi="Arial" w:cs="Arial"/>
+          <w:color w:val="000000"/>
+          <w:sz w:val="22"/>
+          <w:szCs w:val="22"/>
+        </w:rPr>
+        <w:t>{% else %}</w:t>
+      </w:r>
+      <w:r>
+        <w:rPr>
+          <w:rFonts w:ascii="Arial" w:hAnsi="Arial" w:cs="Arial"/>
           <w:sz w:val="22"/>
           <w:szCs w:val="22"/>
         </w:rPr>
@@ -648,6 +746,14 @@
           <w:szCs w:val="22"/>
         </w:rPr>
         <w:t>3b</w:t>
+      </w:r>
+      <w:r>
+        <w:rPr>
+          <w:rFonts w:ascii="Arial" w:hAnsi="Arial" w:cs="Arial"/>
+          <w:sz w:val="22"/>
+          <w:szCs w:val="22"/>
+        </w:rPr>
+        <w:t>{% endif %}</w:t>
       </w:r>
     </w:p>
     <w:p>
@@ -908,6 +1014,7 @@
           <w:sz w:val="22"/>
           <w:szCs w:val="22"/>
         </w:rPr>
+        <w:lastRenderedPageBreak/>
         <w:t>State: {{ order.court_state }}</w:t>
       </w:r>
     </w:p>
@@ -944,7 +1051,6 @@
           <w:sz w:val="22"/>
           <w:szCs w:val="22"/>
         </w:rPr>
-        <w:lastRenderedPageBreak/>
         <w:t>State:____________________________________________________________</w:t>
       </w:r>
     </w:p>
@@ -1173,11 +1279,21 @@
           <w:sz w:val="22"/>
           <w:szCs w:val="22"/>
         </w:rPr>
-        <w:t>Protect from Assaulting, Attacking, Beating, Molesting, or Wounding, continued from F5</w:t>
-      </w:r>
-      <w:r>
-        <w:rPr>
-          <w:rFonts w:ascii="Arial" w:hAnsi="Arial" w:cs="Arial"/>
+        <w:t xml:space="preserve">Protect from Assaulting, Attacking, Beating, Molesting, or Wounding, continued from </w:t>
+      </w:r>
+      <w:r>
+        <w:rPr>
+          <w:rFonts w:ascii="Arial" w:hAnsi="Arial" w:cs="Arial"/>
+          <w:color w:val="000000"/>
+          <w:sz w:val="22"/>
+          <w:szCs w:val="22"/>
+        </w:rPr>
+        <w:t>{% if respondent_is_minor and (not respondent_is_emancipated_minor) %}G6</w:t>
+      </w:r>
+      <w:r>
+        <w:rPr>
+          <w:rFonts w:ascii="Arial" w:hAnsi="Arial" w:cs="Arial"/>
+          <w:color w:val="000000"/>
           <w:sz w:val="22"/>
           <w:szCs w:val="22"/>
         </w:rPr>
@@ -1186,6 +1302,39 @@
       <w:r>
         <w:rPr>
           <w:rFonts w:ascii="Arial" w:hAnsi="Arial" w:cs="Arial"/>
+          <w:color w:val="000000"/>
+          <w:sz w:val="22"/>
+          <w:szCs w:val="22"/>
+        </w:rPr>
+        <w:t>{% else %}</w:t>
+      </w:r>
+      <w:r>
+        <w:rPr>
+          <w:rFonts w:ascii="Arial" w:hAnsi="Arial" w:cs="Arial"/>
+          <w:sz w:val="22"/>
+          <w:szCs w:val="22"/>
+        </w:rPr>
+        <w:t>F5</w:t>
+      </w:r>
+      <w:r>
+        <w:rPr>
+          <w:rFonts w:ascii="Arial" w:hAnsi="Arial" w:cs="Arial"/>
+          <w:sz w:val="22"/>
+          <w:szCs w:val="22"/>
+        </w:rPr>
+        <w:t>c</w:t>
+      </w:r>
+      <w:r>
+        <w:rPr>
+          <w:rFonts w:ascii="Arial" w:hAnsi="Arial" w:cs="Arial"/>
+          <w:sz w:val="22"/>
+          <w:szCs w:val="22"/>
+        </w:rPr>
+        <w:t>{% endif %}</w:t>
+      </w:r>
+      <w:r>
+        <w:rPr>
+          <w:rFonts w:ascii="Arial" w:hAnsi="Arial" w:cs="Arial"/>
           <w:sz w:val="22"/>
           <w:szCs w:val="22"/>
         </w:rPr>
@@ -1333,15 +1482,58 @@
           <w:sz w:val="22"/>
           <w:szCs w:val="22"/>
         </w:rPr>
-        <w:t>from F5</w:t>
-      </w:r>
-      <w:r>
-        <w:rPr>
-          <w:rFonts w:ascii="Arial" w:hAnsi="Arial" w:cs="Arial"/>
+        <w:t xml:space="preserve">from </w:t>
+      </w:r>
+      <w:r>
+        <w:rPr>
+          <w:rFonts w:ascii="Arial" w:hAnsi="Arial" w:cs="Arial"/>
+          <w:color w:val="000000"/>
+          <w:sz w:val="22"/>
+          <w:szCs w:val="22"/>
+        </w:rPr>
+        <w:t>{% if respondent_is_minor and (not respondent_is_emancipated_minor) %}G6</w:t>
+      </w:r>
+      <w:r>
+        <w:rPr>
+          <w:rFonts w:ascii="Arial" w:hAnsi="Arial" w:cs="Arial"/>
+          <w:color w:val="000000"/>
           <w:sz w:val="22"/>
           <w:szCs w:val="22"/>
         </w:rPr>
         <w:t>g</w:t>
+      </w:r>
+      <w:r>
+        <w:rPr>
+          <w:rFonts w:ascii="Arial" w:hAnsi="Arial" w:cs="Arial"/>
+          <w:color w:val="000000"/>
+          <w:sz w:val="22"/>
+          <w:szCs w:val="22"/>
+        </w:rPr>
+        <w:t>{% else %}</w:t>
+      </w:r>
+      <w:r>
+        <w:rPr>
+          <w:rFonts w:ascii="Arial" w:hAnsi="Arial" w:cs="Arial"/>
+          <w:sz w:val="22"/>
+          <w:szCs w:val="22"/>
+        </w:rPr>
+        <w:t>F5</w:t>
+      </w:r>
+      <w:r>
+        <w:rPr>
+          <w:rFonts w:ascii="Arial" w:hAnsi="Arial" w:cs="Arial"/>
+          <w:sz w:val="22"/>
+          <w:szCs w:val="22"/>
+        </w:rPr>
+        <w:t>g</w:t>
+      </w:r>
+      <w:r>
+        <w:rPr>
+          <w:rFonts w:ascii="Arial" w:hAnsi="Arial" w:cs="Arial"/>
+          <w:sz w:val="22"/>
+          <w:szCs w:val="22"/>
+        </w:rPr>
+        <w:t>{% endif %}</w:t>
       </w:r>
       <w:r>
         <w:rPr>
@@ -1465,7 +1657,7 @@
           <w:sz w:val="22"/>
           <w:szCs w:val="22"/>
         </w:rPr>
-        <w:t>Relief Requested – Other Relief, continued from F</w:t>
+        <w:t xml:space="preserve">Relief Requested – Other Relief, continued from </w:t>
       </w:r>
       <w:r>
         <w:rPr>
@@ -1474,6 +1666,24 @@
           <w:sz w:val="22"/>
           <w:szCs w:val="22"/>
         </w:rPr>
+        <w:t>{% if respondent_is_minor and (not respondent_is_emancipated_minor) %}G6l{% else %}</w:t>
+      </w:r>
+      <w:r>
+        <w:rPr>
+          <w:rFonts w:ascii="Arial" w:hAnsi="Arial" w:cs="Arial"/>
+          <w:color w:val="000000"/>
+          <w:sz w:val="22"/>
+          <w:szCs w:val="22"/>
+        </w:rPr>
+        <w:t>F</w:t>
+      </w:r>
+      <w:r>
+        <w:rPr>
+          <w:rFonts w:ascii="Arial" w:hAnsi="Arial" w:cs="Arial"/>
+          <w:color w:val="000000"/>
+          <w:sz w:val="22"/>
+          <w:szCs w:val="22"/>
+        </w:rPr>
         <w:t>5</w:t>
       </w:r>
       <w:r>
@@ -1484,6 +1694,15 @@
           <w:szCs w:val="22"/>
         </w:rPr>
         <w:t>l</w:t>
+      </w:r>
+      <w:r>
+        <w:rPr>
+          <w:rFonts w:ascii="Arial" w:hAnsi="Arial" w:cs="Arial"/>
+          <w:color w:val="000000"/>
+          <w:sz w:val="22"/>
+          <w:szCs w:val="22"/>
+        </w:rPr>
+        <w:t>{% endif %}</w:t>
       </w:r>
       <w:r>
         <w:rPr>
@@ -1605,7 +1824,7 @@
 </file>
 
 <file path=word/endnotes.xml><?xml version="1.0" encoding="utf-8"?>
-<w:endnotes xmlns:wpc="http://schemas.microsoft.com/office/word/2010/wordprocessingCanvas" xmlns:cx="http://schemas.microsoft.com/office/drawing/2014/chartex" xmlns:cx1="http://schemas.microsoft.com/office/drawing/2015/9/8/chartex" xmlns:cx2="http://schemas.microsoft.com/office/drawing/2015/10/21/chartex" xmlns:cx3="http://schemas.microsoft.com/office/drawing/2016/5/9/chartex" xmlns:cx4="http://schemas.microsoft.com/office/drawing/2016/5/10/chartex" xmlns:cx5="http://schemas.microsoft.com/office/drawing/2016/5/11/chartex" xmlns:cx6="http://schemas.microsoft.com/office/drawing/2016/5/12/chartex" xmlns:cx7="http://schemas.microsoft.com/office/drawing/2016/5/13/chartex" xmlns:cx8="http://schemas.microsoft.com/office/drawing/2016/5/14/chartex" xmlns:mc="http://schemas.openxmlformats.org/markup-compatibility/2006" xmlns:aink="http://schemas.microsoft.com/office/drawing/2016/ink" xmlns:am3d="http://schemas.microsoft.com/office/drawing/2017/model3d" xmlns:o="urn:schemas-microsoft-com:office:office" xmlns:oel="http://schemas.microsoft.com/office/2019/extlst" xmlns:r="http://schemas.openxmlformats.org/officeDocument/2006/relationships" xmlns:m="http://schemas.openxmlformats.org/officeDocument/2006/math" xmlns:v="urn:schemas-microsoft-com:vml" xmlns:wp14="http://schemas.microsoft.com/office/word/2010/wordprocessingDrawing" xmlns:wp="http://schemas.openxmlformats.org/drawingml/2006/wordprocessingDrawing" xmlns:w10="urn:schemas-microsoft-com:office:word" xmlns:w="http://schemas.openxmlformats.org/wordprocessingml/2006/main" xmlns:w14="http://schemas.microsoft.com/office/word/2010/wordml" xmlns:w15="http://schemas.microsoft.com/office/word/2012/wordml" xmlns:w16cex="http://schemas.microsoft.com/office/word/2018/wordml/cex" xmlns:w16cid="http://schemas.microsoft.com/office/word/2016/wordml/cid" xmlns:w16="http://schemas.microsoft.com/office/word/2018/wordml" xmlns:w16du="http://schemas.microsoft.com/office/word/2023/wordml/word16du" xmlns:w16sdtdh="http://schemas.microsoft.com/office/word/2020/wordml/sdtdatahash" xmlns:w16se="http://schemas.microsoft.com/office/word/2015/wordml/symex" xmlns:wpg="http://schemas.microsoft.com/office/word/2010/wordprocessingGroup" xmlns:wpi="http://schemas.microsoft.com/office/word/2010/wordprocessingInk" xmlns:wne="http://schemas.microsoft.com/office/word/2006/wordml" xmlns:wps="http://schemas.microsoft.com/office/word/2010/wordprocessingShape" mc:Ignorable="w14 w15 w16se w16cid w16 w16cex w16sdtdh w16du wp14">
+<w:endnotes xmlns:wpc="http://schemas.microsoft.com/office/word/2010/wordprocessingCanvas" xmlns:cx="http://schemas.microsoft.com/office/drawing/2014/chartex" xmlns:cx1="http://schemas.microsoft.com/office/drawing/2015/9/8/chartex" xmlns:cx2="http://schemas.microsoft.com/office/drawing/2015/10/21/chartex" xmlns:cx3="http://schemas.microsoft.com/office/drawing/2016/5/9/chartex" xmlns:cx4="http://schemas.microsoft.com/office/drawing/2016/5/10/chartex" xmlns:cx5="http://schemas.microsoft.com/office/drawing/2016/5/11/chartex" xmlns:cx6="http://schemas.microsoft.com/office/drawing/2016/5/12/chartex" xmlns:cx7="http://schemas.microsoft.com/office/drawing/2016/5/13/chartex" xmlns:cx8="http://schemas.microsoft.com/office/drawing/2016/5/14/chartex" xmlns:mc="http://schemas.openxmlformats.org/markup-compatibility/2006" xmlns:aink="http://schemas.microsoft.com/office/drawing/2016/ink" xmlns:am3d="http://schemas.microsoft.com/office/drawing/2017/model3d" xmlns:o="urn:schemas-microsoft-com:office:office" xmlns:oel="http://schemas.microsoft.com/office/2019/extlst" xmlns:r="http://schemas.openxmlformats.org/officeDocument/2006/relationships" xmlns:m="http://schemas.openxmlformats.org/officeDocument/2006/math" xmlns:v="urn:schemas-microsoft-com:vml" xmlns:wp14="http://schemas.microsoft.com/office/word/2010/wordprocessingDrawing" xmlns:wp="http://schemas.openxmlformats.org/drawingml/2006/wordprocessingDrawing" xmlns:w10="urn:schemas-microsoft-com:office:word" xmlns:w="http://schemas.openxmlformats.org/wordprocessingml/2006/main" xmlns:w14="http://schemas.microsoft.com/office/word/2010/wordml" xmlns:w15="http://schemas.microsoft.com/office/word/2012/wordml" xmlns:w16cex="http://schemas.microsoft.com/office/word/2018/wordml/cex" xmlns:w16cid="http://schemas.microsoft.com/office/word/2016/wordml/cid" xmlns:w16="http://schemas.microsoft.com/office/word/2018/wordml" xmlns:w16du="http://schemas.microsoft.com/office/word/2023/wordml/word16du" xmlns:w16sdtdh="http://schemas.microsoft.com/office/word/2020/wordml/sdtdatahash" xmlns:w16sdtfl="http://schemas.microsoft.com/office/word/2024/wordml/sdtformatlock" xmlns:w16se="http://schemas.microsoft.com/office/word/2015/wordml/symex" xmlns:wpg="http://schemas.microsoft.com/office/word/2010/wordprocessingGroup" xmlns:wpi="http://schemas.microsoft.com/office/word/2010/wordprocessingInk" xmlns:wne="http://schemas.microsoft.com/office/word/2006/wordml" xmlns:wps="http://schemas.microsoft.com/office/word/2010/wordprocessingShape" mc:Ignorable="w14 w15 w16se w16cid w16 w16cex w16sdtdh w16sdtfl w16du wp14">
   <w:endnote w:type="separator" w:id="-1">
     <w:p>
       <w:r>
@@ -1624,7 +1843,7 @@
 </file>
 
 <file path=word/footer1.xml><?xml version="1.0" encoding="utf-8"?>
-<w:ftr xmlns:wpc="http://schemas.microsoft.com/office/word/2010/wordprocessingCanvas" xmlns:cx="http://schemas.microsoft.com/office/drawing/2014/chartex" xmlns:cx1="http://schemas.microsoft.com/office/drawing/2015/9/8/chartex" xmlns:cx2="http://schemas.microsoft.com/office/drawing/2015/10/21/chartex" xmlns:cx3="http://schemas.microsoft.com/office/drawing/2016/5/9/chartex" xmlns:cx4="http://schemas.microsoft.com/office/drawing/2016/5/10/chartex" xmlns:cx5="http://schemas.microsoft.com/office/drawing/2016/5/11/chartex" xmlns:cx6="http://schemas.microsoft.com/office/drawing/2016/5/12/chartex" xmlns:cx7="http://schemas.microsoft.com/office/drawing/2016/5/13/chartex" xmlns:cx8="http://schemas.microsoft.com/office/drawing/2016/5/14/chartex" xmlns:mc="http://schemas.openxmlformats.org/markup-compatibility/2006" xmlns:aink="http://schemas.microsoft.com/office/drawing/2016/ink" xmlns:am3d="http://schemas.microsoft.com/office/drawing/2017/model3d" xmlns:o="urn:schemas-microsoft-com:office:office" xmlns:oel="http://schemas.microsoft.com/office/2019/extlst" xmlns:r="http://schemas.openxmlformats.org/officeDocument/2006/relationships" xmlns:m="http://schemas.openxmlformats.org/officeDocument/2006/math" xmlns:v="urn:schemas-microsoft-com:vml" xmlns:wp14="http://schemas.microsoft.com/office/word/2010/wordprocessingDrawing" xmlns:wp="http://schemas.openxmlformats.org/drawingml/2006/wordprocessingDrawing" xmlns:w10="urn:schemas-microsoft-com:office:word" xmlns:w="http://schemas.openxmlformats.org/wordprocessingml/2006/main" xmlns:w14="http://schemas.microsoft.com/office/word/2010/wordml" xmlns:w15="http://schemas.microsoft.com/office/word/2012/wordml" xmlns:w16cex="http://schemas.microsoft.com/office/word/2018/wordml/cex" xmlns:w16cid="http://schemas.microsoft.com/office/word/2016/wordml/cid" xmlns:w16="http://schemas.microsoft.com/office/word/2018/wordml" xmlns:w16du="http://schemas.microsoft.com/office/word/2023/wordml/word16du" xmlns:w16sdtdh="http://schemas.microsoft.com/office/word/2020/wordml/sdtdatahash" xmlns:w16se="http://schemas.microsoft.com/office/word/2015/wordml/symex" xmlns:wpg="http://schemas.microsoft.com/office/word/2010/wordprocessingGroup" xmlns:wpi="http://schemas.microsoft.com/office/word/2010/wordprocessingInk" xmlns:wne="http://schemas.microsoft.com/office/word/2006/wordml" xmlns:wps="http://schemas.microsoft.com/office/word/2010/wordprocessingShape" mc:Ignorable="w14 w15 w16se w16cid w16 w16cex w16sdtdh w16du wp14">
+<w:ftr xmlns:wpc="http://schemas.microsoft.com/office/word/2010/wordprocessingCanvas" xmlns:cx="http://schemas.microsoft.com/office/drawing/2014/chartex" xmlns:cx1="http://schemas.microsoft.com/office/drawing/2015/9/8/chartex" xmlns:cx2="http://schemas.microsoft.com/office/drawing/2015/10/21/chartex" xmlns:cx3="http://schemas.microsoft.com/office/drawing/2016/5/9/chartex" xmlns:cx4="http://schemas.microsoft.com/office/drawing/2016/5/10/chartex" xmlns:cx5="http://schemas.microsoft.com/office/drawing/2016/5/11/chartex" xmlns:cx6="http://schemas.microsoft.com/office/drawing/2016/5/12/chartex" xmlns:cx7="http://schemas.microsoft.com/office/drawing/2016/5/13/chartex" xmlns:cx8="http://schemas.microsoft.com/office/drawing/2016/5/14/chartex" xmlns:mc="http://schemas.openxmlformats.org/markup-compatibility/2006" xmlns:aink="http://schemas.microsoft.com/office/drawing/2016/ink" xmlns:am3d="http://schemas.microsoft.com/office/drawing/2017/model3d" xmlns:o="urn:schemas-microsoft-com:office:office" xmlns:oel="http://schemas.microsoft.com/office/2019/extlst" xmlns:r="http://schemas.openxmlformats.org/officeDocument/2006/relationships" xmlns:m="http://schemas.openxmlformats.org/officeDocument/2006/math" xmlns:v="urn:schemas-microsoft-com:vml" xmlns:wp14="http://schemas.microsoft.com/office/word/2010/wordprocessingDrawing" xmlns:wp="http://schemas.openxmlformats.org/drawingml/2006/wordprocessingDrawing" xmlns:w10="urn:schemas-microsoft-com:office:word" xmlns:w="http://schemas.openxmlformats.org/wordprocessingml/2006/main" xmlns:w14="http://schemas.microsoft.com/office/word/2010/wordml" xmlns:w15="http://schemas.microsoft.com/office/word/2012/wordml" xmlns:w16cex="http://schemas.microsoft.com/office/word/2018/wordml/cex" xmlns:w16cid="http://schemas.microsoft.com/office/word/2016/wordml/cid" xmlns:w16="http://schemas.microsoft.com/office/word/2018/wordml" xmlns:w16du="http://schemas.microsoft.com/office/word/2023/wordml/word16du" xmlns:w16sdtdh="http://schemas.microsoft.com/office/word/2020/wordml/sdtdatahash" xmlns:w16sdtfl="http://schemas.microsoft.com/office/word/2024/wordml/sdtformatlock" xmlns:w16se="http://schemas.microsoft.com/office/word/2015/wordml/symex" xmlns:wpg="http://schemas.microsoft.com/office/word/2010/wordprocessingGroup" xmlns:wpi="http://schemas.microsoft.com/office/word/2010/wordprocessingInk" xmlns:wne="http://schemas.microsoft.com/office/word/2006/wordml" xmlns:wps="http://schemas.microsoft.com/office/word/2010/wordprocessingShape" mc:Ignorable="w14 w15 w16se w16cid w16 w16cex w16sdtdh w16sdtfl w16du wp14">
   <w:p>
     <w:pPr>
       <w:pStyle w:val="Footer"/>
@@ -1634,7 +1853,7 @@
 </file>
 
 <file path=word/footer2.xml><?xml version="1.0" encoding="utf-8"?>
-<w:ftr xmlns:wpc="http://schemas.microsoft.com/office/word/2010/wordprocessingCanvas" xmlns:cx="http://schemas.microsoft.com/office/drawing/2014/chartex" xmlns:cx1="http://schemas.microsoft.com/office/drawing/2015/9/8/chartex" xmlns:cx2="http://schemas.microsoft.com/office/drawing/2015/10/21/chartex" xmlns:cx3="http://schemas.microsoft.com/office/drawing/2016/5/9/chartex" xmlns:cx4="http://schemas.microsoft.com/office/drawing/2016/5/10/chartex" xmlns:cx5="http://schemas.microsoft.com/office/drawing/2016/5/11/chartex" xmlns:cx6="http://schemas.microsoft.com/office/drawing/2016/5/12/chartex" xmlns:cx7="http://schemas.microsoft.com/office/drawing/2016/5/13/chartex" xmlns:cx8="http://schemas.microsoft.com/office/drawing/2016/5/14/chartex" xmlns:mc="http://schemas.openxmlformats.org/markup-compatibility/2006" xmlns:aink="http://schemas.microsoft.com/office/drawing/2016/ink" xmlns:am3d="http://schemas.microsoft.com/office/drawing/2017/model3d" xmlns:o="urn:schemas-microsoft-com:office:office" xmlns:oel="http://schemas.microsoft.com/office/2019/extlst" xmlns:r="http://schemas.openxmlformats.org/officeDocument/2006/relationships" xmlns:m="http://schemas.openxmlformats.org/officeDocument/2006/math" xmlns:v="urn:schemas-microsoft-com:vml" xmlns:wp14="http://schemas.microsoft.com/office/word/2010/wordprocessingDrawing" xmlns:wp="http://schemas.openxmlformats.org/drawingml/2006/wordprocessingDrawing" xmlns:w10="urn:schemas-microsoft-com:office:word" xmlns:w="http://schemas.openxmlformats.org/wordprocessingml/2006/main" xmlns:w14="http://schemas.microsoft.com/office/word/2010/wordml" xmlns:w15="http://schemas.microsoft.com/office/word/2012/wordml" xmlns:w16cex="http://schemas.microsoft.com/office/word/2018/wordml/cex" xmlns:w16cid="http://schemas.microsoft.com/office/word/2016/wordml/cid" xmlns:w16="http://schemas.microsoft.com/office/word/2018/wordml" xmlns:w16du="http://schemas.microsoft.com/office/word/2023/wordml/word16du" xmlns:w16sdtdh="http://schemas.microsoft.com/office/word/2020/wordml/sdtdatahash" xmlns:w16se="http://schemas.microsoft.com/office/word/2015/wordml/symex" xmlns:wpg="http://schemas.microsoft.com/office/word/2010/wordprocessingGroup" xmlns:wpi="http://schemas.microsoft.com/office/word/2010/wordprocessingInk" xmlns:wne="http://schemas.microsoft.com/office/word/2006/wordml" xmlns:wps="http://schemas.microsoft.com/office/word/2010/wordprocessingShape" mc:Ignorable="w14 w15 w16se w16cid w16 w16cex w16sdtdh w16du wp14">
+<w:ftr xmlns:wpc="http://schemas.microsoft.com/office/word/2010/wordprocessingCanvas" xmlns:cx="http://schemas.microsoft.com/office/drawing/2014/chartex" xmlns:cx1="http://schemas.microsoft.com/office/drawing/2015/9/8/chartex" xmlns:cx2="http://schemas.microsoft.com/office/drawing/2015/10/21/chartex" xmlns:cx3="http://schemas.microsoft.com/office/drawing/2016/5/9/chartex" xmlns:cx4="http://schemas.microsoft.com/office/drawing/2016/5/10/chartex" xmlns:cx5="http://schemas.microsoft.com/office/drawing/2016/5/11/chartex" xmlns:cx6="http://schemas.microsoft.com/office/drawing/2016/5/12/chartex" xmlns:cx7="http://schemas.microsoft.com/office/drawing/2016/5/13/chartex" xmlns:cx8="http://schemas.microsoft.com/office/drawing/2016/5/14/chartex" xmlns:mc="http://schemas.openxmlformats.org/markup-compatibility/2006" xmlns:aink="http://schemas.microsoft.com/office/drawing/2016/ink" xmlns:am3d="http://schemas.microsoft.com/office/drawing/2017/model3d" xmlns:o="urn:schemas-microsoft-com:office:office" xmlns:oel="http://schemas.microsoft.com/office/2019/extlst" xmlns:r="http://schemas.openxmlformats.org/officeDocument/2006/relationships" xmlns:m="http://schemas.openxmlformats.org/officeDocument/2006/math" xmlns:v="urn:schemas-microsoft-com:vml" xmlns:wp14="http://schemas.microsoft.com/office/word/2010/wordprocessingDrawing" xmlns:wp="http://schemas.openxmlformats.org/drawingml/2006/wordprocessingDrawing" xmlns:w10="urn:schemas-microsoft-com:office:word" xmlns:w="http://schemas.openxmlformats.org/wordprocessingml/2006/main" xmlns:w14="http://schemas.microsoft.com/office/word/2010/wordml" xmlns:w15="http://schemas.microsoft.com/office/word/2012/wordml" xmlns:w16cex="http://schemas.microsoft.com/office/word/2018/wordml/cex" xmlns:w16cid="http://schemas.microsoft.com/office/word/2016/wordml/cid" xmlns:w16="http://schemas.microsoft.com/office/word/2018/wordml" xmlns:w16du="http://schemas.microsoft.com/office/word/2023/wordml/word16du" xmlns:w16sdtdh="http://schemas.microsoft.com/office/word/2020/wordml/sdtdatahash" xmlns:w16sdtfl="http://schemas.microsoft.com/office/word/2024/wordml/sdtformatlock" xmlns:w16se="http://schemas.microsoft.com/office/word/2015/wordml/symex" xmlns:wpg="http://schemas.microsoft.com/office/word/2010/wordprocessingGroup" xmlns:wpi="http://schemas.microsoft.com/office/word/2010/wordprocessingInk" xmlns:wne="http://schemas.microsoft.com/office/word/2006/wordml" xmlns:wps="http://schemas.microsoft.com/office/word/2010/wordprocessingShape" mc:Ignorable="w14 w15 w16se w16cid w16 w16cex w16sdtdh w16sdtfl w16du wp14">
   <w:p>
     <w:pPr>
       <w:pStyle w:val="Footer"/>
@@ -1775,7 +1994,7 @@
 </file>
 
 <file path=word/footer3.xml><?xml version="1.0" encoding="utf-8"?>
-<w:ftr xmlns:wpc="http://schemas.microsoft.com/office/word/2010/wordprocessingCanvas" xmlns:cx="http://schemas.microsoft.com/office/drawing/2014/chartex" xmlns:cx1="http://schemas.microsoft.com/office/drawing/2015/9/8/chartex" xmlns:cx2="http://schemas.microsoft.com/office/drawing/2015/10/21/chartex" xmlns:cx3="http://schemas.microsoft.com/office/drawing/2016/5/9/chartex" xmlns:cx4="http://schemas.microsoft.com/office/drawing/2016/5/10/chartex" xmlns:cx5="http://schemas.microsoft.com/office/drawing/2016/5/11/chartex" xmlns:cx6="http://schemas.microsoft.com/office/drawing/2016/5/12/chartex" xmlns:cx7="http://schemas.microsoft.com/office/drawing/2016/5/13/chartex" xmlns:cx8="http://schemas.microsoft.com/office/drawing/2016/5/14/chartex" xmlns:mc="http://schemas.openxmlformats.org/markup-compatibility/2006" xmlns:aink="http://schemas.microsoft.com/office/drawing/2016/ink" xmlns:am3d="http://schemas.microsoft.com/office/drawing/2017/model3d" xmlns:o="urn:schemas-microsoft-com:office:office" xmlns:oel="http://schemas.microsoft.com/office/2019/extlst" xmlns:r="http://schemas.openxmlformats.org/officeDocument/2006/relationships" xmlns:m="http://schemas.openxmlformats.org/officeDocument/2006/math" xmlns:v="urn:schemas-microsoft-com:vml" xmlns:wp14="http://schemas.microsoft.com/office/word/2010/wordprocessingDrawing" xmlns:wp="http://schemas.openxmlformats.org/drawingml/2006/wordprocessingDrawing" xmlns:w10="urn:schemas-microsoft-com:office:word" xmlns:w="http://schemas.openxmlformats.org/wordprocessingml/2006/main" xmlns:w14="http://schemas.microsoft.com/office/word/2010/wordml" xmlns:w15="http://schemas.microsoft.com/office/word/2012/wordml" xmlns:w16cex="http://schemas.microsoft.com/office/word/2018/wordml/cex" xmlns:w16cid="http://schemas.microsoft.com/office/word/2016/wordml/cid" xmlns:w16="http://schemas.microsoft.com/office/word/2018/wordml" xmlns:w16du="http://schemas.microsoft.com/office/word/2023/wordml/word16du" xmlns:w16sdtdh="http://schemas.microsoft.com/office/word/2020/wordml/sdtdatahash" xmlns:w16se="http://schemas.microsoft.com/office/word/2015/wordml/symex" xmlns:wpg="http://schemas.microsoft.com/office/word/2010/wordprocessingGroup" xmlns:wpi="http://schemas.microsoft.com/office/word/2010/wordprocessingInk" xmlns:wne="http://schemas.microsoft.com/office/word/2006/wordml" xmlns:wps="http://schemas.microsoft.com/office/word/2010/wordprocessingShape" mc:Ignorable="w14 w15 w16se w16cid w16 w16cex w16sdtdh w16du wp14">
+<w:ftr xmlns:wpc="http://schemas.microsoft.com/office/word/2010/wordprocessingCanvas" xmlns:cx="http://schemas.microsoft.com/office/drawing/2014/chartex" xmlns:cx1="http://schemas.microsoft.com/office/drawing/2015/9/8/chartex" xmlns:cx2="http://schemas.microsoft.com/office/drawing/2015/10/21/chartex" xmlns:cx3="http://schemas.microsoft.com/office/drawing/2016/5/9/chartex" xmlns:cx4="http://schemas.microsoft.com/office/drawing/2016/5/10/chartex" xmlns:cx5="http://schemas.microsoft.com/office/drawing/2016/5/11/chartex" xmlns:cx6="http://schemas.microsoft.com/office/drawing/2016/5/12/chartex" xmlns:cx7="http://schemas.microsoft.com/office/drawing/2016/5/13/chartex" xmlns:cx8="http://schemas.microsoft.com/office/drawing/2016/5/14/chartex" xmlns:mc="http://schemas.openxmlformats.org/markup-compatibility/2006" xmlns:aink="http://schemas.microsoft.com/office/drawing/2016/ink" xmlns:am3d="http://schemas.microsoft.com/office/drawing/2017/model3d" xmlns:o="urn:schemas-microsoft-com:office:office" xmlns:oel="http://schemas.microsoft.com/office/2019/extlst" xmlns:r="http://schemas.openxmlformats.org/officeDocument/2006/relationships" xmlns:m="http://schemas.openxmlformats.org/officeDocument/2006/math" xmlns:v="urn:schemas-microsoft-com:vml" xmlns:wp14="http://schemas.microsoft.com/office/word/2010/wordprocessingDrawing" xmlns:wp="http://schemas.openxmlformats.org/drawingml/2006/wordprocessingDrawing" xmlns:w10="urn:schemas-microsoft-com:office:word" xmlns:w="http://schemas.openxmlformats.org/wordprocessingml/2006/main" xmlns:w14="http://schemas.microsoft.com/office/word/2010/wordml" xmlns:w15="http://schemas.microsoft.com/office/word/2012/wordml" xmlns:w16cex="http://schemas.microsoft.com/office/word/2018/wordml/cex" xmlns:w16cid="http://schemas.microsoft.com/office/word/2016/wordml/cid" xmlns:w16="http://schemas.microsoft.com/office/word/2018/wordml" xmlns:w16du="http://schemas.microsoft.com/office/word/2023/wordml/word16du" xmlns:w16sdtdh="http://schemas.microsoft.com/office/word/2020/wordml/sdtdatahash" xmlns:w16sdtfl="http://schemas.microsoft.com/office/word/2024/wordml/sdtformatlock" xmlns:w16se="http://schemas.microsoft.com/office/word/2015/wordml/symex" xmlns:wpg="http://schemas.microsoft.com/office/word/2010/wordprocessingGroup" xmlns:wpi="http://schemas.microsoft.com/office/word/2010/wordprocessingInk" xmlns:wne="http://schemas.microsoft.com/office/word/2006/wordml" xmlns:wps="http://schemas.microsoft.com/office/word/2010/wordprocessingShape" mc:Ignorable="w14 w15 w16se w16cid w16 w16cex w16sdtdh w16sdtfl w16du wp14">
   <w:p>
     <w:pPr>
       <w:pStyle w:val="Footer"/>
@@ -1785,7 +2004,7 @@
 </file>
 
 <file path=word/footnotes.xml><?xml version="1.0" encoding="utf-8"?>
-<w:footnotes xmlns:wpc="http://schemas.microsoft.com/office/word/2010/wordprocessingCanvas" xmlns:cx="http://schemas.microsoft.com/office/drawing/2014/chartex" xmlns:cx1="http://schemas.microsoft.com/office/drawing/2015/9/8/chartex" xmlns:cx2="http://schemas.microsoft.com/office/drawing/2015/10/21/chartex" xmlns:cx3="http://schemas.microsoft.com/office/drawing/2016/5/9/chartex" xmlns:cx4="http://schemas.microsoft.com/office/drawing/2016/5/10/chartex" xmlns:cx5="http://schemas.microsoft.com/office/drawing/2016/5/11/chartex" xmlns:cx6="http://schemas.microsoft.com/office/drawing/2016/5/12/chartex" xmlns:cx7="http://schemas.microsoft.com/office/drawing/2016/5/13/chartex" xmlns:cx8="http://schemas.microsoft.com/office/drawing/2016/5/14/chartex" xmlns:mc="http://schemas.openxmlformats.org/markup-compatibility/2006" xmlns:aink="http://schemas.microsoft.com/office/drawing/2016/ink" xmlns:am3d="http://schemas.microsoft.com/office/drawing/2017/model3d" xmlns:o="urn:schemas-microsoft-com:office:office" xmlns:oel="http://schemas.microsoft.com/office/2019/extlst" xmlns:r="http://schemas.openxmlformats.org/officeDocument/2006/relationships" xmlns:m="http://schemas.openxmlformats.org/officeDocument/2006/math" xmlns:v="urn:schemas-microsoft-com:vml" xmlns:wp14="http://schemas.microsoft.com/office/word/2010/wordprocessingDrawing" xmlns:wp="http://schemas.openxmlformats.org/drawingml/2006/wordprocessingDrawing" xmlns:w10="urn:schemas-microsoft-com:office:word" xmlns:w="http://schemas.openxmlformats.org/wordprocessingml/2006/main" xmlns:w14="http://schemas.microsoft.com/office/word/2010/wordml" xmlns:w15="http://schemas.microsoft.com/office/word/2012/wordml" xmlns:w16cex="http://schemas.microsoft.com/office/word/2018/wordml/cex" xmlns:w16cid="http://schemas.microsoft.com/office/word/2016/wordml/cid" xmlns:w16="http://schemas.microsoft.com/office/word/2018/wordml" xmlns:w16du="http://schemas.microsoft.com/office/word/2023/wordml/word16du" xmlns:w16sdtdh="http://schemas.microsoft.com/office/word/2020/wordml/sdtdatahash" xmlns:w16se="http://schemas.microsoft.com/office/word/2015/wordml/symex" xmlns:wpg="http://schemas.microsoft.com/office/word/2010/wordprocessingGroup" xmlns:wpi="http://schemas.microsoft.com/office/word/2010/wordprocessingInk" xmlns:wne="http://schemas.microsoft.com/office/word/2006/wordml" xmlns:wps="http://schemas.microsoft.com/office/word/2010/wordprocessingShape" mc:Ignorable="w14 w15 w16se w16cid w16 w16cex w16sdtdh w16du wp14">
+<w:footnotes xmlns:wpc="http://schemas.microsoft.com/office/word/2010/wordprocessingCanvas" xmlns:cx="http://schemas.microsoft.com/office/drawing/2014/chartex" xmlns:cx1="http://schemas.microsoft.com/office/drawing/2015/9/8/chartex" xmlns:cx2="http://schemas.microsoft.com/office/drawing/2015/10/21/chartex" xmlns:cx3="http://schemas.microsoft.com/office/drawing/2016/5/9/chartex" xmlns:cx4="http://schemas.microsoft.com/office/drawing/2016/5/10/chartex" xmlns:cx5="http://schemas.microsoft.com/office/drawing/2016/5/11/chartex" xmlns:cx6="http://schemas.microsoft.com/office/drawing/2016/5/12/chartex" xmlns:cx7="http://schemas.microsoft.com/office/drawing/2016/5/13/chartex" xmlns:cx8="http://schemas.microsoft.com/office/drawing/2016/5/14/chartex" xmlns:mc="http://schemas.openxmlformats.org/markup-compatibility/2006" xmlns:aink="http://schemas.microsoft.com/office/drawing/2016/ink" xmlns:am3d="http://schemas.microsoft.com/office/drawing/2017/model3d" xmlns:o="urn:schemas-microsoft-com:office:office" xmlns:oel="http://schemas.microsoft.com/office/2019/extlst" xmlns:r="http://schemas.openxmlformats.org/officeDocument/2006/relationships" xmlns:m="http://schemas.openxmlformats.org/officeDocument/2006/math" xmlns:v="urn:schemas-microsoft-com:vml" xmlns:wp14="http://schemas.microsoft.com/office/word/2010/wordprocessingDrawing" xmlns:wp="http://schemas.openxmlformats.org/drawingml/2006/wordprocessingDrawing" xmlns:w10="urn:schemas-microsoft-com:office:word" xmlns:w="http://schemas.openxmlformats.org/wordprocessingml/2006/main" xmlns:w14="http://schemas.microsoft.com/office/word/2010/wordml" xmlns:w15="http://schemas.microsoft.com/office/word/2012/wordml" xmlns:w16cex="http://schemas.microsoft.com/office/word/2018/wordml/cex" xmlns:w16cid="http://schemas.microsoft.com/office/word/2016/wordml/cid" xmlns:w16="http://schemas.microsoft.com/office/word/2018/wordml" xmlns:w16du="http://schemas.microsoft.com/office/word/2023/wordml/word16du" xmlns:w16sdtdh="http://schemas.microsoft.com/office/word/2020/wordml/sdtdatahash" xmlns:w16sdtfl="http://schemas.microsoft.com/office/word/2024/wordml/sdtformatlock" xmlns:w16se="http://schemas.microsoft.com/office/word/2015/wordml/symex" xmlns:wpg="http://schemas.microsoft.com/office/word/2010/wordprocessingGroup" xmlns:wpi="http://schemas.microsoft.com/office/word/2010/wordprocessingInk" xmlns:wne="http://schemas.microsoft.com/office/word/2006/wordml" xmlns:wps="http://schemas.microsoft.com/office/word/2010/wordprocessingShape" mc:Ignorable="w14 w15 w16se w16cid w16 w16cex w16sdtdh w16sdtfl w16du wp14">
   <w:footnote w:type="separator" w:id="-1">
     <w:p>
       <w:r>
@@ -1804,7 +2023,7 @@
 </file>
 
 <file path=word/header1.xml><?xml version="1.0" encoding="utf-8"?>
-<w:hdr xmlns:wpc="http://schemas.microsoft.com/office/word/2010/wordprocessingCanvas" xmlns:cx="http://schemas.microsoft.com/office/drawing/2014/chartex" xmlns:cx1="http://schemas.microsoft.com/office/drawing/2015/9/8/chartex" xmlns:cx2="http://schemas.microsoft.com/office/drawing/2015/10/21/chartex" xmlns:cx3="http://schemas.microsoft.com/office/drawing/2016/5/9/chartex" xmlns:cx4="http://schemas.microsoft.com/office/drawing/2016/5/10/chartex" xmlns:cx5="http://schemas.microsoft.com/office/drawing/2016/5/11/chartex" xmlns:cx6="http://schemas.microsoft.com/office/drawing/2016/5/12/chartex" xmlns:cx7="http://schemas.microsoft.com/office/drawing/2016/5/13/chartex" xmlns:cx8="http://schemas.microsoft.com/office/drawing/2016/5/14/chartex" xmlns:mc="http://schemas.openxmlformats.org/markup-compatibility/2006" xmlns:aink="http://schemas.microsoft.com/office/drawing/2016/ink" xmlns:am3d="http://schemas.microsoft.com/office/drawing/2017/model3d" xmlns:o="urn:schemas-microsoft-com:office:office" xmlns:oel="http://schemas.microsoft.com/office/2019/extlst" xmlns:r="http://schemas.openxmlformats.org/officeDocument/2006/relationships" xmlns:m="http://schemas.openxmlformats.org/officeDocument/2006/math" xmlns:v="urn:schemas-microsoft-com:vml" xmlns:wp14="http://schemas.microsoft.com/office/word/2010/wordprocessingDrawing" xmlns:wp="http://schemas.openxmlformats.org/drawingml/2006/wordprocessingDrawing" xmlns:w10="urn:schemas-microsoft-com:office:word" xmlns:w="http://schemas.openxmlformats.org/wordprocessingml/2006/main" xmlns:w14="http://schemas.microsoft.com/office/word/2010/wordml" xmlns:w15="http://schemas.microsoft.com/office/word/2012/wordml" xmlns:w16cex="http://schemas.microsoft.com/office/word/2018/wordml/cex" xmlns:w16cid="http://schemas.microsoft.com/office/word/2016/wordml/cid" xmlns:w16="http://schemas.microsoft.com/office/word/2018/wordml" xmlns:w16du="http://schemas.microsoft.com/office/word/2023/wordml/word16du" xmlns:w16sdtdh="http://schemas.microsoft.com/office/word/2020/wordml/sdtdatahash" xmlns:w16se="http://schemas.microsoft.com/office/word/2015/wordml/symex" xmlns:wpg="http://schemas.microsoft.com/office/word/2010/wordprocessingGroup" xmlns:wpi="http://schemas.microsoft.com/office/word/2010/wordprocessingInk" xmlns:wne="http://schemas.microsoft.com/office/word/2006/wordml" xmlns:wps="http://schemas.microsoft.com/office/word/2010/wordprocessingShape" mc:Ignorable="w14 w15 w16se w16cid w16 w16cex w16sdtdh w16du wp14">
+<w:hdr xmlns:wpc="http://schemas.microsoft.com/office/word/2010/wordprocessingCanvas" xmlns:cx="http://schemas.microsoft.com/office/drawing/2014/chartex" xmlns:cx1="http://schemas.microsoft.com/office/drawing/2015/9/8/chartex" xmlns:cx2="http://schemas.microsoft.com/office/drawing/2015/10/21/chartex" xmlns:cx3="http://schemas.microsoft.com/office/drawing/2016/5/9/chartex" xmlns:cx4="http://schemas.microsoft.com/office/drawing/2016/5/10/chartex" xmlns:cx5="http://schemas.microsoft.com/office/drawing/2016/5/11/chartex" xmlns:cx6="http://schemas.microsoft.com/office/drawing/2016/5/12/chartex" xmlns:cx7="http://schemas.microsoft.com/office/drawing/2016/5/13/chartex" xmlns:cx8="http://schemas.microsoft.com/office/drawing/2016/5/14/chartex" xmlns:mc="http://schemas.openxmlformats.org/markup-compatibility/2006" xmlns:aink="http://schemas.microsoft.com/office/drawing/2016/ink" xmlns:am3d="http://schemas.microsoft.com/office/drawing/2017/model3d" xmlns:o="urn:schemas-microsoft-com:office:office" xmlns:oel="http://schemas.microsoft.com/office/2019/extlst" xmlns:r="http://schemas.openxmlformats.org/officeDocument/2006/relationships" xmlns:m="http://schemas.openxmlformats.org/officeDocument/2006/math" xmlns:v="urn:schemas-microsoft-com:vml" xmlns:wp14="http://schemas.microsoft.com/office/word/2010/wordprocessingDrawing" xmlns:wp="http://schemas.openxmlformats.org/drawingml/2006/wordprocessingDrawing" xmlns:w10="urn:schemas-microsoft-com:office:word" xmlns:w="http://schemas.openxmlformats.org/wordprocessingml/2006/main" xmlns:w14="http://schemas.microsoft.com/office/word/2010/wordml" xmlns:w15="http://schemas.microsoft.com/office/word/2012/wordml" xmlns:w16cex="http://schemas.microsoft.com/office/word/2018/wordml/cex" xmlns:w16cid="http://schemas.microsoft.com/office/word/2016/wordml/cid" xmlns:w16="http://schemas.microsoft.com/office/word/2018/wordml" xmlns:w16du="http://schemas.microsoft.com/office/word/2023/wordml/word16du" xmlns:w16sdtdh="http://schemas.microsoft.com/office/word/2020/wordml/sdtdatahash" xmlns:w16sdtfl="http://schemas.microsoft.com/office/word/2024/wordml/sdtformatlock" xmlns:w16se="http://schemas.microsoft.com/office/word/2015/wordml/symex" xmlns:wpg="http://schemas.microsoft.com/office/word/2010/wordprocessingGroup" xmlns:wpi="http://schemas.microsoft.com/office/word/2010/wordprocessingInk" xmlns:wne="http://schemas.microsoft.com/office/word/2006/wordml" xmlns:wps="http://schemas.microsoft.com/office/word/2010/wordprocessingShape" mc:Ignorable="w14 w15 w16se w16cid w16 w16cex w16sdtdh w16sdtfl w16du wp14">
   <w:p>
     <w:pPr>
       <w:pStyle w:val="Header"/>
@@ -1814,7 +2033,7 @@
 </file>
 
 <file path=word/header2.xml><?xml version="1.0" encoding="utf-8"?>
-<w:hdr xmlns:wpc="http://schemas.microsoft.com/office/word/2010/wordprocessingCanvas" xmlns:cx="http://schemas.microsoft.com/office/drawing/2014/chartex" xmlns:cx1="http://schemas.microsoft.com/office/drawing/2015/9/8/chartex" xmlns:cx2="http://schemas.microsoft.com/office/drawing/2015/10/21/chartex" xmlns:cx3="http://schemas.microsoft.com/office/drawing/2016/5/9/chartex" xmlns:cx4="http://schemas.microsoft.com/office/drawing/2016/5/10/chartex" xmlns:cx5="http://schemas.microsoft.com/office/drawing/2016/5/11/chartex" xmlns:cx6="http://schemas.microsoft.com/office/drawing/2016/5/12/chartex" xmlns:cx7="http://schemas.microsoft.com/office/drawing/2016/5/13/chartex" xmlns:cx8="http://schemas.microsoft.com/office/drawing/2016/5/14/chartex" xmlns:mc="http://schemas.openxmlformats.org/markup-compatibility/2006" xmlns:aink="http://schemas.microsoft.com/office/drawing/2016/ink" xmlns:am3d="http://schemas.microsoft.com/office/drawing/2017/model3d" xmlns:o="urn:schemas-microsoft-com:office:office" xmlns:oel="http://schemas.microsoft.com/office/2019/extlst" xmlns:r="http://schemas.openxmlformats.org/officeDocument/2006/relationships" xmlns:m="http://schemas.openxmlformats.org/officeDocument/2006/math" xmlns:v="urn:schemas-microsoft-com:vml" xmlns:wp14="http://schemas.microsoft.com/office/word/2010/wordprocessingDrawing" xmlns:wp="http://schemas.openxmlformats.org/drawingml/2006/wordprocessingDrawing" xmlns:w10="urn:schemas-microsoft-com:office:word" xmlns:w="http://schemas.openxmlformats.org/wordprocessingml/2006/main" xmlns:w14="http://schemas.microsoft.com/office/word/2010/wordml" xmlns:w15="http://schemas.microsoft.com/office/word/2012/wordml" xmlns:w16cex="http://schemas.microsoft.com/office/word/2018/wordml/cex" xmlns:w16cid="http://schemas.microsoft.com/office/word/2016/wordml/cid" xmlns:w16="http://schemas.microsoft.com/office/word/2018/wordml" xmlns:w16du="http://schemas.microsoft.com/office/word/2023/wordml/word16du" xmlns:w16sdtdh="http://schemas.microsoft.com/office/word/2020/wordml/sdtdatahash" xmlns:w16se="http://schemas.microsoft.com/office/word/2015/wordml/symex" xmlns:wpg="http://schemas.microsoft.com/office/word/2010/wordprocessingGroup" xmlns:wpi="http://schemas.microsoft.com/office/word/2010/wordprocessingInk" xmlns:wne="http://schemas.microsoft.com/office/word/2006/wordml" xmlns:wps="http://schemas.microsoft.com/office/word/2010/wordprocessingShape" mc:Ignorable="w14 w15 w16se w16cid w16 w16cex w16sdtdh w16du wp14">
+<w:hdr xmlns:wpc="http://schemas.microsoft.com/office/word/2010/wordprocessingCanvas" xmlns:cx="http://schemas.microsoft.com/office/drawing/2014/chartex" xmlns:cx1="http://schemas.microsoft.com/office/drawing/2015/9/8/chartex" xmlns:cx2="http://schemas.microsoft.com/office/drawing/2015/10/21/chartex" xmlns:cx3="http://schemas.microsoft.com/office/drawing/2016/5/9/chartex" xmlns:cx4="http://schemas.microsoft.com/office/drawing/2016/5/10/chartex" xmlns:cx5="http://schemas.microsoft.com/office/drawing/2016/5/11/chartex" xmlns:cx6="http://schemas.microsoft.com/office/drawing/2016/5/12/chartex" xmlns:cx7="http://schemas.microsoft.com/office/drawing/2016/5/13/chartex" xmlns:cx8="http://schemas.microsoft.com/office/drawing/2016/5/14/chartex" xmlns:mc="http://schemas.openxmlformats.org/markup-compatibility/2006" xmlns:aink="http://schemas.microsoft.com/office/drawing/2016/ink" xmlns:am3d="http://schemas.microsoft.com/office/drawing/2017/model3d" xmlns:o="urn:schemas-microsoft-com:office:office" xmlns:oel="http://schemas.microsoft.com/office/2019/extlst" xmlns:r="http://schemas.openxmlformats.org/officeDocument/2006/relationships" xmlns:m="http://schemas.openxmlformats.org/officeDocument/2006/math" xmlns:v="urn:schemas-microsoft-com:vml" xmlns:wp14="http://schemas.microsoft.com/office/word/2010/wordprocessingDrawing" xmlns:wp="http://schemas.openxmlformats.org/drawingml/2006/wordprocessingDrawing" xmlns:w10="urn:schemas-microsoft-com:office:word" xmlns:w="http://schemas.openxmlformats.org/wordprocessingml/2006/main" xmlns:w14="http://schemas.microsoft.com/office/word/2010/wordml" xmlns:w15="http://schemas.microsoft.com/office/word/2012/wordml" xmlns:w16cex="http://schemas.microsoft.com/office/word/2018/wordml/cex" xmlns:w16cid="http://schemas.microsoft.com/office/word/2016/wordml/cid" xmlns:w16="http://schemas.microsoft.com/office/word/2018/wordml" xmlns:w16du="http://schemas.microsoft.com/office/word/2023/wordml/word16du" xmlns:w16sdtdh="http://schemas.microsoft.com/office/word/2020/wordml/sdtdatahash" xmlns:w16sdtfl="http://schemas.microsoft.com/office/word/2024/wordml/sdtformatlock" xmlns:w16se="http://schemas.microsoft.com/office/word/2015/wordml/symex" xmlns:wpg="http://schemas.microsoft.com/office/word/2010/wordprocessingGroup" xmlns:wpi="http://schemas.microsoft.com/office/word/2010/wordprocessingInk" xmlns:wne="http://schemas.microsoft.com/office/word/2006/wordml" xmlns:wps="http://schemas.microsoft.com/office/word/2010/wordprocessingShape" mc:Ignorable="w14 w15 w16se w16cid w16 w16cex w16sdtdh w16sdtfl w16du wp14">
   <w:p>
     <w:pPr>
       <w:pStyle w:val="Header"/>
@@ -1824,7 +2043,7 @@
 </file>
 
 <file path=word/header3.xml><?xml version="1.0" encoding="utf-8"?>
-<w:hdr xmlns:wpc="http://schemas.microsoft.com/office/word/2010/wordprocessingCanvas" xmlns:cx="http://schemas.microsoft.com/office/drawing/2014/chartex" xmlns:cx1="http://schemas.microsoft.com/office/drawing/2015/9/8/chartex" xmlns:cx2="http://schemas.microsoft.com/office/drawing/2015/10/21/chartex" xmlns:cx3="http://schemas.microsoft.com/office/drawing/2016/5/9/chartex" xmlns:cx4="http://schemas.microsoft.com/office/drawing/2016/5/10/chartex" xmlns:cx5="http://schemas.microsoft.com/office/drawing/2016/5/11/chartex" xmlns:cx6="http://schemas.microsoft.com/office/drawing/2016/5/12/chartex" xmlns:cx7="http://schemas.microsoft.com/office/drawing/2016/5/13/chartex" xmlns:cx8="http://schemas.microsoft.com/office/drawing/2016/5/14/chartex" xmlns:mc="http://schemas.openxmlformats.org/markup-compatibility/2006" xmlns:aink="http://schemas.microsoft.com/office/drawing/2016/ink" xmlns:am3d="http://schemas.microsoft.com/office/drawing/2017/model3d" xmlns:o="urn:schemas-microsoft-com:office:office" xmlns:oel="http://schemas.microsoft.com/office/2019/extlst" xmlns:r="http://schemas.openxmlformats.org/officeDocument/2006/relationships" xmlns:m="http://schemas.openxmlformats.org/officeDocument/2006/math" xmlns:v="urn:schemas-microsoft-com:vml" xmlns:wp14="http://schemas.microsoft.com/office/word/2010/wordprocessingDrawing" xmlns:wp="http://schemas.openxmlformats.org/drawingml/2006/wordprocessingDrawing" xmlns:w10="urn:schemas-microsoft-com:office:word" xmlns:w="http://schemas.openxmlformats.org/wordprocessingml/2006/main" xmlns:w14="http://schemas.microsoft.com/office/word/2010/wordml" xmlns:w15="http://schemas.microsoft.com/office/word/2012/wordml" xmlns:w16cex="http://schemas.microsoft.com/office/word/2018/wordml/cex" xmlns:w16cid="http://schemas.microsoft.com/office/word/2016/wordml/cid" xmlns:w16="http://schemas.microsoft.com/office/word/2018/wordml" xmlns:w16du="http://schemas.microsoft.com/office/word/2023/wordml/word16du" xmlns:w16sdtdh="http://schemas.microsoft.com/office/word/2020/wordml/sdtdatahash" xmlns:w16se="http://schemas.microsoft.com/office/word/2015/wordml/symex" xmlns:wpg="http://schemas.microsoft.com/office/word/2010/wordprocessingGroup" xmlns:wpi="http://schemas.microsoft.com/office/word/2010/wordprocessingInk" xmlns:wne="http://schemas.microsoft.com/office/word/2006/wordml" xmlns:wps="http://schemas.microsoft.com/office/word/2010/wordprocessingShape" mc:Ignorable="w14 w15 w16se w16cid w16 w16cex w16sdtdh w16du wp14">
+<w:hdr xmlns:wpc="http://schemas.microsoft.com/office/word/2010/wordprocessingCanvas" xmlns:cx="http://schemas.microsoft.com/office/drawing/2014/chartex" xmlns:cx1="http://schemas.microsoft.com/office/drawing/2015/9/8/chartex" xmlns:cx2="http://schemas.microsoft.com/office/drawing/2015/10/21/chartex" xmlns:cx3="http://schemas.microsoft.com/office/drawing/2016/5/9/chartex" xmlns:cx4="http://schemas.microsoft.com/office/drawing/2016/5/10/chartex" xmlns:cx5="http://schemas.microsoft.com/office/drawing/2016/5/11/chartex" xmlns:cx6="http://schemas.microsoft.com/office/drawing/2016/5/12/chartex" xmlns:cx7="http://schemas.microsoft.com/office/drawing/2016/5/13/chartex" xmlns:cx8="http://schemas.microsoft.com/office/drawing/2016/5/14/chartex" xmlns:mc="http://schemas.openxmlformats.org/markup-compatibility/2006" xmlns:aink="http://schemas.microsoft.com/office/drawing/2016/ink" xmlns:am3d="http://schemas.microsoft.com/office/drawing/2017/model3d" xmlns:o="urn:schemas-microsoft-com:office:office" xmlns:oel="http://schemas.microsoft.com/office/2019/extlst" xmlns:r="http://schemas.openxmlformats.org/officeDocument/2006/relationships" xmlns:m="http://schemas.openxmlformats.org/officeDocument/2006/math" xmlns:v="urn:schemas-microsoft-com:vml" xmlns:wp14="http://schemas.microsoft.com/office/word/2010/wordprocessingDrawing" xmlns:wp="http://schemas.openxmlformats.org/drawingml/2006/wordprocessingDrawing" xmlns:w10="urn:schemas-microsoft-com:office:word" xmlns:w="http://schemas.openxmlformats.org/wordprocessingml/2006/main" xmlns:w14="http://schemas.microsoft.com/office/word/2010/wordml" xmlns:w15="http://schemas.microsoft.com/office/word/2012/wordml" xmlns:w16cex="http://schemas.microsoft.com/office/word/2018/wordml/cex" xmlns:w16cid="http://schemas.microsoft.com/office/word/2016/wordml/cid" xmlns:w16="http://schemas.microsoft.com/office/word/2018/wordml" xmlns:w16du="http://schemas.microsoft.com/office/word/2023/wordml/word16du" xmlns:w16sdtdh="http://schemas.microsoft.com/office/word/2020/wordml/sdtdatahash" xmlns:w16sdtfl="http://schemas.microsoft.com/office/word/2024/wordml/sdtformatlock" xmlns:w16se="http://schemas.microsoft.com/office/word/2015/wordml/symex" xmlns:wpg="http://schemas.microsoft.com/office/word/2010/wordprocessingGroup" xmlns:wpi="http://schemas.microsoft.com/office/word/2010/wordprocessingInk" xmlns:wne="http://schemas.microsoft.com/office/word/2006/wordml" xmlns:wps="http://schemas.microsoft.com/office/word/2010/wordprocessingShape" mc:Ignorable="w14 w15 w16se w16cid w16 w16cex w16sdtdh w16sdtfl w16du wp14">
   <w:p>
     <w:pPr>
       <w:pStyle w:val="Header"/>
@@ -1834,7 +2053,7 @@
 </file>
 
 <file path=word/styles.xml><?xml version="1.0" encoding="utf-8"?>
-<w:styles xmlns:mc="http://schemas.openxmlformats.org/markup-compatibility/2006" xmlns:r="http://schemas.openxmlformats.org/officeDocument/2006/relationships" xmlns:w="http://schemas.openxmlformats.org/wordprocessingml/2006/main" xmlns:w14="http://schemas.microsoft.com/office/word/2010/wordml" xmlns:w15="http://schemas.microsoft.com/office/word/2012/wordml" xmlns:w16cex="http://schemas.microsoft.com/office/word/2018/wordml/cex" xmlns:w16cid="http://schemas.microsoft.com/office/word/2016/wordml/cid" xmlns:w16="http://schemas.microsoft.com/office/word/2018/wordml" xmlns:w16du="http://schemas.microsoft.com/office/word/2023/wordml/word16du" xmlns:w16sdtdh="http://schemas.microsoft.com/office/word/2020/wordml/sdtdatahash" xmlns:w16se="http://schemas.microsoft.com/office/word/2015/wordml/symex" mc:Ignorable="w14 w15 w16se w16cid w16 w16cex w16sdtdh w16du">
+<w:styles xmlns:mc="http://schemas.openxmlformats.org/markup-compatibility/2006" xmlns:r="http://schemas.openxmlformats.org/officeDocument/2006/relationships" xmlns:w="http://schemas.openxmlformats.org/wordprocessingml/2006/main" xmlns:w14="http://schemas.microsoft.com/office/word/2010/wordml" xmlns:w15="http://schemas.microsoft.com/office/word/2012/wordml" xmlns:w16cex="http://schemas.microsoft.com/office/word/2018/wordml/cex" xmlns:w16cid="http://schemas.microsoft.com/office/word/2016/wordml/cid" xmlns:w16="http://schemas.microsoft.com/office/word/2018/wordml" xmlns:w16du="http://schemas.microsoft.com/office/word/2023/wordml/word16du" xmlns:w16sdtdh="http://schemas.microsoft.com/office/word/2020/wordml/sdtdatahash" xmlns:w16sdtfl="http://schemas.microsoft.com/office/word/2024/wordml/sdtformatlock" xmlns:w16se="http://schemas.microsoft.com/office/word/2015/wordml/symex" mc:Ignorable="w14 w15 w16se w16cid w16 w16cex w16sdtdh w16sdtfl w16du">
   <w:docDefaults>
     <w:rPrDefault>
       <w:rPr>

</xml_diff>

<commit_message>
Add minor titles conditionally for statements of facts and "attachments", fixes #303
</commit_message>
<xml_diff>
--- a/docassemble/MLHPPOAndProposedOrder/data/templates/cc_375_attachment.docx
+++ b/docassemble/MLHPPOAndProposedOrder/data/templates/cc_375_attachment.docx
@@ -21,8 +21,9 @@
           <w:sz w:val="28"/>
           <w:szCs w:val="28"/>
         </w:rPr>
-        <w:t>Petition for Personal Protection Order (Domestic Relationship) for {{ users[0].name }}</w:t>
-      </w:r>
+        <w:t xml:space="preserve">Petition for Personal Protection </w:t>
+      </w:r>
+      <w:proofErr w:type="gramStart"/>
       <w:r>
         <w:rPr>
           <w:rFonts w:ascii="Arial" w:hAnsi="Arial" w:cs="Arial"/>
@@ -31,6 +32,103 @@
           <w:sz w:val="28"/>
           <w:szCs w:val="28"/>
         </w:rPr>
+        <w:t>Order {%</w:t>
+      </w:r>
+      <w:proofErr w:type="gramEnd"/>
+      <w:r>
+        <w:rPr>
+          <w:rFonts w:ascii="Arial" w:hAnsi="Arial" w:cs="Arial"/>
+          <w:b/>
+          <w:bCs/>
+          <w:sz w:val="28"/>
+          <w:szCs w:val="28"/>
+        </w:rPr>
+        <w:t xml:space="preserve"> if </w:t>
+      </w:r>
+      <w:proofErr w:type="spellStart"/>
+      <w:r>
+        <w:rPr>
+          <w:rFonts w:ascii="Arial" w:hAnsi="Arial" w:cs="Arial"/>
+          <w:b/>
+          <w:bCs/>
+          <w:sz w:val="28"/>
+          <w:szCs w:val="28"/>
+        </w:rPr>
+        <w:t>respondent_is_minor</w:t>
+      </w:r>
+      <w:proofErr w:type="spellEnd"/>
+      <w:r>
+        <w:rPr>
+          <w:rFonts w:ascii="Arial" w:hAnsi="Arial" w:cs="Arial"/>
+          <w:b/>
+          <w:bCs/>
+          <w:sz w:val="28"/>
+          <w:szCs w:val="28"/>
+        </w:rPr>
+        <w:t xml:space="preserve"> and not </w:t>
+      </w:r>
+      <w:proofErr w:type="spellStart"/>
+      <w:r>
+        <w:rPr>
+          <w:rFonts w:ascii="Arial" w:hAnsi="Arial" w:cs="Arial"/>
+          <w:b/>
+          <w:bCs/>
+          <w:sz w:val="28"/>
+          <w:szCs w:val="28"/>
+        </w:rPr>
+        <w:t>respondent_is_emancipated_minor</w:t>
+      </w:r>
+      <w:proofErr w:type="spellEnd"/>
+      <w:r>
+        <w:rPr>
+          <w:rFonts w:ascii="Arial" w:hAnsi="Arial" w:cs="Arial"/>
+          <w:b/>
+          <w:bCs/>
+          <w:sz w:val="28"/>
+          <w:szCs w:val="28"/>
+        </w:rPr>
+        <w:t xml:space="preserve"> </w:t>
+      </w:r>
+      <w:proofErr w:type="gramStart"/>
+      <w:r>
+        <w:rPr>
+          <w:rFonts w:ascii="Arial" w:hAnsi="Arial" w:cs="Arial"/>
+          <w:b/>
+          <w:bCs/>
+          <w:sz w:val="28"/>
+          <w:szCs w:val="28"/>
+        </w:rPr>
+        <w:t>%}Against</w:t>
+      </w:r>
+      <w:proofErr w:type="gramEnd"/>
+      <w:r>
+        <w:rPr>
+          <w:rFonts w:ascii="Arial" w:hAnsi="Arial" w:cs="Arial"/>
+          <w:b/>
+          <w:bCs/>
+          <w:sz w:val="28"/>
+          <w:szCs w:val="28"/>
+        </w:rPr>
+        <w:t xml:space="preserve"> a Minor {% endif %}</w:t>
+      </w:r>
+      <w:r>
+        <w:rPr>
+          <w:rFonts w:ascii="Arial" w:hAnsi="Arial" w:cs="Arial"/>
+          <w:b/>
+          <w:bCs/>
+          <w:sz w:val="28"/>
+          <w:szCs w:val="28"/>
+        </w:rPr>
+        <w:t>(Domestic Relationship) for {{ users[0].name }}</w:t>
+      </w:r>
+      <w:r>
+        <w:rPr>
+          <w:rFonts w:ascii="Arial" w:hAnsi="Arial" w:cs="Arial"/>
+          <w:b/>
+          <w:bCs/>
+          <w:sz w:val="28"/>
+          <w:szCs w:val="28"/>
+        </w:rPr>
         <w:t xml:space="preserve"> Attachment</w:t>
       </w:r>
     </w:p>
@@ -97,25 +195,7 @@
           <w:sz w:val="22"/>
           <w:szCs w:val="22"/>
         </w:rPr>
-        <w:t>{% if respondent_is_minor and (not respondent_is_emancipated_minor) %}</w:t>
-      </w:r>
-      <w:r>
-        <w:rPr>
-          <w:rFonts w:ascii="Arial" w:hAnsi="Arial" w:cs="Arial"/>
-          <w:color w:val="000000"/>
-          <w:sz w:val="22"/>
-          <w:szCs w:val="22"/>
-        </w:rPr>
-        <w:t>E4a</w:t>
-      </w:r>
-      <w:r>
-        <w:rPr>
-          <w:rFonts w:ascii="Arial" w:hAnsi="Arial" w:cs="Arial"/>
-          <w:color w:val="000000"/>
-          <w:sz w:val="22"/>
-          <w:szCs w:val="22"/>
-        </w:rPr>
-        <w:t>{% else %}</w:t>
+        <w:t>{% if respondent_is_minor and (not respondent_is_emancipated_minor) %}E4a{% else %}</w:t>
       </w:r>
       <w:r>
         <w:rPr>
@@ -711,25 +791,7 @@
           <w:sz w:val="22"/>
           <w:szCs w:val="22"/>
         </w:rPr>
-        <w:t>{% if respondent_is_minor and (not respondent_is_emancipated_minor) %}</w:t>
-      </w:r>
-      <w:r>
-        <w:rPr>
-          <w:rFonts w:ascii="Arial" w:hAnsi="Arial" w:cs="Arial"/>
-          <w:color w:val="000000"/>
-          <w:sz w:val="22"/>
-          <w:szCs w:val="22"/>
-        </w:rPr>
-        <w:t>E4b</w:t>
-      </w:r>
-      <w:r>
-        <w:rPr>
-          <w:rFonts w:ascii="Arial" w:hAnsi="Arial" w:cs="Arial"/>
-          <w:color w:val="000000"/>
-          <w:sz w:val="22"/>
-          <w:szCs w:val="22"/>
-        </w:rPr>
-        <w:t>{% else %}</w:t>
+        <w:t>{% if respondent_is_minor and (not respondent_is_emancipated_minor) %}E4b{% else %}</w:t>
       </w:r>
       <w:r>
         <w:rPr>
@@ -996,6 +1058,7 @@
           <w:sz w:val="22"/>
           <w:szCs w:val="22"/>
         </w:rPr>
+        <w:lastRenderedPageBreak/>
         <w:t>{%p if order.court_state %}</w:t>
       </w:r>
     </w:p>
@@ -1014,7 +1077,6 @@
           <w:sz w:val="22"/>
           <w:szCs w:val="22"/>
         </w:rPr>
-        <w:lastRenderedPageBreak/>
         <w:t>State: {{ order.court_state }}</w:t>
       </w:r>
     </w:p>
@@ -1288,8 +1350,143 @@
           <w:sz w:val="22"/>
           <w:szCs w:val="22"/>
         </w:rPr>
-        <w:t>{% if respondent_is_minor and (not respondent_is_emancipated_minor) %}G6</w:t>
-      </w:r>
+        <w:t>{% if respondent_is_minor and (not respondent_is_emancipated_minor) %}G6c{% else %}</w:t>
+      </w:r>
+      <w:r>
+        <w:rPr>
+          <w:rFonts w:ascii="Arial" w:hAnsi="Arial" w:cs="Arial"/>
+          <w:sz w:val="22"/>
+          <w:szCs w:val="22"/>
+        </w:rPr>
+        <w:t>F5</w:t>
+      </w:r>
+      <w:r>
+        <w:rPr>
+          <w:rFonts w:ascii="Arial" w:hAnsi="Arial" w:cs="Arial"/>
+          <w:sz w:val="22"/>
+          <w:szCs w:val="22"/>
+        </w:rPr>
+        <w:t>c</w:t>
+      </w:r>
+      <w:r>
+        <w:rPr>
+          <w:rFonts w:ascii="Arial" w:hAnsi="Arial" w:cs="Arial"/>
+          <w:sz w:val="22"/>
+          <w:szCs w:val="22"/>
+        </w:rPr>
+        <w:t>{% endif %}</w:t>
+      </w:r>
+      <w:r>
+        <w:rPr>
+          <w:rFonts w:ascii="Arial" w:hAnsi="Arial" w:cs="Arial"/>
+          <w:sz w:val="22"/>
+          <w:szCs w:val="22"/>
+        </w:rPr>
+        <w:t>:</w:t>
+      </w:r>
+    </w:p>
+    <w:p>
+      <w:pPr>
+        <w:spacing w:before="60"/>
+        <w:rPr>
+          <w:rFonts w:ascii="Arial" w:hAnsi="Arial" w:cs="Arial"/>
+          <w:sz w:val="22"/>
+          <w:szCs w:val="22"/>
+        </w:rPr>
+      </w:pPr>
+      <w:r>
+        <w:rPr>
+          <w:rFonts w:ascii="Arial" w:hAnsi="Arial" w:cs="Arial"/>
+          <w:sz w:val="22"/>
+          <w:szCs w:val="22"/>
+        </w:rPr>
+        <w:t>{{ comma_and_list(ppo_harm_protectees</w:t>
+      </w:r>
+      <w:r>
+        <w:rPr>
+          <w:rFonts w:ascii="Arial" w:hAnsi="Arial" w:cs="Arial"/>
+          <w:sz w:val="22"/>
+          <w:szCs w:val="22"/>
+        </w:rPr>
+        <w:t>_list</w:t>
+      </w:r>
+      <w:r>
+        <w:rPr>
+          <w:rFonts w:ascii="Arial" w:hAnsi="Arial" w:cs="Arial"/>
+          <w:sz w:val="22"/>
+          <w:szCs w:val="22"/>
+        </w:rPr>
+        <w:t>) }}</w:t>
+      </w:r>
+    </w:p>
+    <w:p>
+      <w:pPr>
+        <w:spacing w:before="60"/>
+        <w:rPr>
+          <w:rFonts w:ascii="Arial" w:hAnsi="Arial" w:cs="Arial"/>
+          <w:sz w:val="22"/>
+          <w:szCs w:val="22"/>
+        </w:rPr>
+      </w:pPr>
+    </w:p>
+    <w:p>
+      <w:pPr>
+        <w:rPr>
+          <w:rFonts w:ascii="Arial" w:hAnsi="Arial" w:cs="Arial"/>
+          <w:sz w:val="22"/>
+          <w:szCs w:val="22"/>
+        </w:rPr>
+      </w:pPr>
+      <w:r>
+        <w:rPr>
+          <w:rFonts w:ascii="Arial" w:hAnsi="Arial" w:cs="Arial"/>
+          <w:sz w:val="22"/>
+          <w:szCs w:val="22"/>
+        </w:rPr>
+        <w:t>{%p end</w:t>
+      </w:r>
+      <w:r>
+        <w:rPr>
+          <w:rFonts w:ascii="Arial" w:hAnsi="Arial" w:cs="Arial"/>
+          <w:sz w:val="22"/>
+          <w:szCs w:val="22"/>
+        </w:rPr>
+        <w:t>if</w:t>
+      </w:r>
+      <w:r>
+        <w:rPr>
+          <w:rFonts w:ascii="Arial" w:hAnsi="Arial" w:cs="Arial"/>
+          <w:sz w:val="22"/>
+          <w:szCs w:val="22"/>
+        </w:rPr>
+        <w:t xml:space="preserve"> %}</w:t>
+      </w:r>
+    </w:p>
+    <w:p>
+      <w:pPr>
+        <w:rPr>
+          <w:rFonts w:ascii="Arial" w:hAnsi="Arial" w:cs="Arial"/>
+          <w:sz w:val="22"/>
+          <w:szCs w:val="22"/>
+        </w:rPr>
+      </w:pPr>
+      <w:r>
+        <w:rPr>
+          <w:rFonts w:ascii="Arial" w:hAnsi="Arial" w:cs="Arial"/>
+          <w:sz w:val="22"/>
+          <w:szCs w:val="22"/>
+        </w:rPr>
+        <w:t>{%p if ppo_threat_protectees_list | length &gt; 1 %}</w:t>
+      </w:r>
+    </w:p>
+    <w:p>
+      <w:pPr>
+        <w:rPr>
+          <w:rFonts w:ascii="Arial" w:hAnsi="Arial" w:cs="Arial"/>
+          <w:sz w:val="22"/>
+          <w:szCs w:val="22"/>
+        </w:rPr>
+      </w:pPr>
       <w:r>
         <w:rPr>
           <w:rFonts w:ascii="Arial" w:hAnsi="Arial" w:cs="Arial"/>
@@ -1297,7 +1494,39 @@
           <w:sz w:val="22"/>
           <w:szCs w:val="22"/>
         </w:rPr>
-        <w:t>c</w:t>
+        <w:t xml:space="preserve">Relief Requested – </w:t>
+      </w:r>
+      <w:r>
+        <w:rPr>
+          <w:rFonts w:ascii="Arial" w:hAnsi="Arial" w:cs="Arial"/>
+          <w:sz w:val="22"/>
+          <w:szCs w:val="22"/>
+        </w:rPr>
+        <w:t>Pr</w:t>
+      </w:r>
+      <w:r>
+        <w:rPr>
+          <w:rFonts w:ascii="Arial" w:hAnsi="Arial" w:cs="Arial"/>
+          <w:sz w:val="22"/>
+          <w:szCs w:val="22"/>
+        </w:rPr>
+        <w:t>ohibit Threats to Kill or Physically Injure</w:t>
+      </w:r>
+      <w:r>
+        <w:rPr>
+          <w:rFonts w:ascii="Arial" w:hAnsi="Arial" w:cs="Arial"/>
+          <w:sz w:val="22"/>
+          <w:szCs w:val="22"/>
+        </w:rPr>
+        <w:t xml:space="preserve">, continued </w:t>
+      </w:r>
+      <w:r>
+        <w:rPr>
+          <w:rFonts w:ascii="Arial" w:hAnsi="Arial" w:cs="Arial"/>
+          <w:sz w:val="22"/>
+          <w:szCs w:val="22"/>
+        </w:rPr>
+        <w:t xml:space="preserve">from </w:t>
       </w:r>
       <w:r>
         <w:rPr>
@@ -1306,210 +1535,7 @@
           <w:sz w:val="22"/>
           <w:szCs w:val="22"/>
         </w:rPr>
-        <w:t>{% else %}</w:t>
-      </w:r>
-      <w:r>
-        <w:rPr>
-          <w:rFonts w:ascii="Arial" w:hAnsi="Arial" w:cs="Arial"/>
-          <w:sz w:val="22"/>
-          <w:szCs w:val="22"/>
-        </w:rPr>
-        <w:t>F5</w:t>
-      </w:r>
-      <w:r>
-        <w:rPr>
-          <w:rFonts w:ascii="Arial" w:hAnsi="Arial" w:cs="Arial"/>
-          <w:sz w:val="22"/>
-          <w:szCs w:val="22"/>
-        </w:rPr>
-        <w:t>c</w:t>
-      </w:r>
-      <w:r>
-        <w:rPr>
-          <w:rFonts w:ascii="Arial" w:hAnsi="Arial" w:cs="Arial"/>
-          <w:sz w:val="22"/>
-          <w:szCs w:val="22"/>
-        </w:rPr>
-        <w:t>{% endif %}</w:t>
-      </w:r>
-      <w:r>
-        <w:rPr>
-          <w:rFonts w:ascii="Arial" w:hAnsi="Arial" w:cs="Arial"/>
-          <w:sz w:val="22"/>
-          <w:szCs w:val="22"/>
-        </w:rPr>
-        <w:t>:</w:t>
-      </w:r>
-    </w:p>
-    <w:p>
-      <w:pPr>
-        <w:spacing w:before="60"/>
-        <w:rPr>
-          <w:rFonts w:ascii="Arial" w:hAnsi="Arial" w:cs="Arial"/>
-          <w:sz w:val="22"/>
-          <w:szCs w:val="22"/>
-        </w:rPr>
-      </w:pPr>
-      <w:r>
-        <w:rPr>
-          <w:rFonts w:ascii="Arial" w:hAnsi="Arial" w:cs="Arial"/>
-          <w:sz w:val="22"/>
-          <w:szCs w:val="22"/>
-        </w:rPr>
-        <w:t>{{ comma_and_list(ppo_harm_protectees</w:t>
-      </w:r>
-      <w:r>
-        <w:rPr>
-          <w:rFonts w:ascii="Arial" w:hAnsi="Arial" w:cs="Arial"/>
-          <w:sz w:val="22"/>
-          <w:szCs w:val="22"/>
-        </w:rPr>
-        <w:t>_list</w:t>
-      </w:r>
-      <w:r>
-        <w:rPr>
-          <w:rFonts w:ascii="Arial" w:hAnsi="Arial" w:cs="Arial"/>
-          <w:sz w:val="22"/>
-          <w:szCs w:val="22"/>
-        </w:rPr>
-        <w:t>) }}</w:t>
-      </w:r>
-    </w:p>
-    <w:p>
-      <w:pPr>
-        <w:spacing w:before="60"/>
-        <w:rPr>
-          <w:rFonts w:ascii="Arial" w:hAnsi="Arial" w:cs="Arial"/>
-          <w:sz w:val="22"/>
-          <w:szCs w:val="22"/>
-        </w:rPr>
-      </w:pPr>
-    </w:p>
-    <w:p>
-      <w:pPr>
-        <w:rPr>
-          <w:rFonts w:ascii="Arial" w:hAnsi="Arial" w:cs="Arial"/>
-          <w:sz w:val="22"/>
-          <w:szCs w:val="22"/>
-        </w:rPr>
-      </w:pPr>
-      <w:r>
-        <w:rPr>
-          <w:rFonts w:ascii="Arial" w:hAnsi="Arial" w:cs="Arial"/>
-          <w:sz w:val="22"/>
-          <w:szCs w:val="22"/>
-        </w:rPr>
-        <w:t>{%p end</w:t>
-      </w:r>
-      <w:r>
-        <w:rPr>
-          <w:rFonts w:ascii="Arial" w:hAnsi="Arial" w:cs="Arial"/>
-          <w:sz w:val="22"/>
-          <w:szCs w:val="22"/>
-        </w:rPr>
-        <w:t>if</w:t>
-      </w:r>
-      <w:r>
-        <w:rPr>
-          <w:rFonts w:ascii="Arial" w:hAnsi="Arial" w:cs="Arial"/>
-          <w:sz w:val="22"/>
-          <w:szCs w:val="22"/>
-        </w:rPr>
-        <w:t xml:space="preserve"> %}</w:t>
-      </w:r>
-    </w:p>
-    <w:p>
-      <w:pPr>
-        <w:rPr>
-          <w:rFonts w:ascii="Arial" w:hAnsi="Arial" w:cs="Arial"/>
-          <w:sz w:val="22"/>
-          <w:szCs w:val="22"/>
-        </w:rPr>
-      </w:pPr>
-      <w:r>
-        <w:rPr>
-          <w:rFonts w:ascii="Arial" w:hAnsi="Arial" w:cs="Arial"/>
-          <w:sz w:val="22"/>
-          <w:szCs w:val="22"/>
-        </w:rPr>
-        <w:t>{%p if ppo_threat_protectees_list | length &gt; 1 %}</w:t>
-      </w:r>
-    </w:p>
-    <w:p>
-      <w:pPr>
-        <w:rPr>
-          <w:rFonts w:ascii="Arial" w:hAnsi="Arial" w:cs="Arial"/>
-          <w:sz w:val="22"/>
-          <w:szCs w:val="22"/>
-        </w:rPr>
-      </w:pPr>
-      <w:r>
-        <w:rPr>
-          <w:rFonts w:ascii="Arial" w:hAnsi="Arial" w:cs="Arial"/>
-          <w:color w:val="000000"/>
-          <w:sz w:val="22"/>
-          <w:szCs w:val="22"/>
-        </w:rPr>
-        <w:t xml:space="preserve">Relief Requested – </w:t>
-      </w:r>
-      <w:r>
-        <w:rPr>
-          <w:rFonts w:ascii="Arial" w:hAnsi="Arial" w:cs="Arial"/>
-          <w:sz w:val="22"/>
-          <w:szCs w:val="22"/>
-        </w:rPr>
-        <w:t>Pr</w:t>
-      </w:r>
-      <w:r>
-        <w:rPr>
-          <w:rFonts w:ascii="Arial" w:hAnsi="Arial" w:cs="Arial"/>
-          <w:sz w:val="22"/>
-          <w:szCs w:val="22"/>
-        </w:rPr>
-        <w:t>ohibit Threats to Kill or Physically Injure</w:t>
-      </w:r>
-      <w:r>
-        <w:rPr>
-          <w:rFonts w:ascii="Arial" w:hAnsi="Arial" w:cs="Arial"/>
-          <w:sz w:val="22"/>
-          <w:szCs w:val="22"/>
-        </w:rPr>
-        <w:t xml:space="preserve">, continued </w:t>
-      </w:r>
-      <w:r>
-        <w:rPr>
-          <w:rFonts w:ascii="Arial" w:hAnsi="Arial" w:cs="Arial"/>
-          <w:sz w:val="22"/>
-          <w:szCs w:val="22"/>
-        </w:rPr>
-        <w:t xml:space="preserve">from </w:t>
-      </w:r>
-      <w:r>
-        <w:rPr>
-          <w:rFonts w:ascii="Arial" w:hAnsi="Arial" w:cs="Arial"/>
-          <w:color w:val="000000"/>
-          <w:sz w:val="22"/>
-          <w:szCs w:val="22"/>
-        </w:rPr>
-        <w:t>{% if respondent_is_minor and (not respondent_is_emancipated_minor) %}G6</w:t>
-      </w:r>
-      <w:r>
-        <w:rPr>
-          <w:rFonts w:ascii="Arial" w:hAnsi="Arial" w:cs="Arial"/>
-          <w:color w:val="000000"/>
-          <w:sz w:val="22"/>
-          <w:szCs w:val="22"/>
-        </w:rPr>
-        <w:t>g</w:t>
-      </w:r>
-      <w:r>
-        <w:rPr>
-          <w:rFonts w:ascii="Arial" w:hAnsi="Arial" w:cs="Arial"/>
-          <w:color w:val="000000"/>
-          <w:sz w:val="22"/>
-          <w:szCs w:val="22"/>
-        </w:rPr>
-        <w:t>{% else %}</w:t>
+        <w:t>{% if respondent_is_minor and (not respondent_is_emancipated_minor) %}G6g{% else %}</w:t>
       </w:r>
       <w:r>
         <w:rPr>
@@ -2649,7 +2675,6 @@
   <w:style w:type="character" w:default="1" w:styleId="DefaultParagraphFont">
     <w:name w:val="Default Paragraph Font"/>
     <w:uiPriority w:val="1"/>
-    <w:semiHidden/>
     <w:unhideWhenUsed/>
   </w:style>
   <w:style w:type="table" w:default="1" w:styleId="TableNormal">

</xml_diff>

<commit_message>
Incorporated .name_full() for all names in CC 375; created new list to handle formatting of aliases using full middle name; edited protectee lists to append full names
</commit_message>
<xml_diff>
--- a/docassemble/MLHPPOAndProposedOrder/data/templates/cc_375_attachment.docx
+++ b/docassemble/MLHPPOAndProposedOrder/data/templates/cc_375_attachment.docx
@@ -21,95 +21,7 @@
           <w:sz w:val="28"/>
           <w:szCs w:val="28"/>
         </w:rPr>
-        <w:t xml:space="preserve">Petition for Personal Protection </w:t>
-      </w:r>
-      <w:proofErr w:type="gramStart"/>
-      <w:r>
-        <w:rPr>
-          <w:rFonts w:ascii="Arial" w:hAnsi="Arial" w:cs="Arial"/>
-          <w:b/>
-          <w:bCs/>
-          <w:sz w:val="28"/>
-          <w:szCs w:val="28"/>
-        </w:rPr>
-        <w:t>Order {%</w:t>
-      </w:r>
-      <w:proofErr w:type="gramEnd"/>
-      <w:r>
-        <w:rPr>
-          <w:rFonts w:ascii="Arial" w:hAnsi="Arial" w:cs="Arial"/>
-          <w:b/>
-          <w:bCs/>
-          <w:sz w:val="28"/>
-          <w:szCs w:val="28"/>
-        </w:rPr>
-        <w:t xml:space="preserve"> if </w:t>
-      </w:r>
-      <w:proofErr w:type="spellStart"/>
-      <w:r>
-        <w:rPr>
-          <w:rFonts w:ascii="Arial" w:hAnsi="Arial" w:cs="Arial"/>
-          <w:b/>
-          <w:bCs/>
-          <w:sz w:val="28"/>
-          <w:szCs w:val="28"/>
-        </w:rPr>
-        <w:t>respondent_is_minor</w:t>
-      </w:r>
-      <w:proofErr w:type="spellEnd"/>
-      <w:r>
-        <w:rPr>
-          <w:rFonts w:ascii="Arial" w:hAnsi="Arial" w:cs="Arial"/>
-          <w:b/>
-          <w:bCs/>
-          <w:sz w:val="28"/>
-          <w:szCs w:val="28"/>
-        </w:rPr>
-        <w:t xml:space="preserve"> and not </w:t>
-      </w:r>
-      <w:proofErr w:type="spellStart"/>
-      <w:r>
-        <w:rPr>
-          <w:rFonts w:ascii="Arial" w:hAnsi="Arial" w:cs="Arial"/>
-          <w:b/>
-          <w:bCs/>
-          <w:sz w:val="28"/>
-          <w:szCs w:val="28"/>
-        </w:rPr>
-        <w:t>respondent_is_emancipated_minor</w:t>
-      </w:r>
-      <w:proofErr w:type="spellEnd"/>
-      <w:r>
-        <w:rPr>
-          <w:rFonts w:ascii="Arial" w:hAnsi="Arial" w:cs="Arial"/>
-          <w:b/>
-          <w:bCs/>
-          <w:sz w:val="28"/>
-          <w:szCs w:val="28"/>
-        </w:rPr>
-        <w:t xml:space="preserve"> </w:t>
-      </w:r>
-      <w:proofErr w:type="gramStart"/>
-      <w:r>
-        <w:rPr>
-          <w:rFonts w:ascii="Arial" w:hAnsi="Arial" w:cs="Arial"/>
-          <w:b/>
-          <w:bCs/>
-          <w:sz w:val="28"/>
-          <w:szCs w:val="28"/>
-        </w:rPr>
-        <w:t>%}Against</w:t>
-      </w:r>
-      <w:proofErr w:type="gramEnd"/>
-      <w:r>
-        <w:rPr>
-          <w:rFonts w:ascii="Arial" w:hAnsi="Arial" w:cs="Arial"/>
-          <w:b/>
-          <w:bCs/>
-          <w:sz w:val="28"/>
-          <w:szCs w:val="28"/>
-        </w:rPr>
-        <w:t xml:space="preserve"> a Minor {% endif %}</w:t>
+        <w:t>Petition for Personal Protection Order {% if respondent_is_minor and not respondent_is_emancipated_minor %}Against a Minor {% endif %}</w:t>
       </w:r>
       <w:r>
         <w:rPr>
@@ -2675,6 +2587,7 @@
   <w:style w:type="character" w:default="1" w:styleId="DefaultParagraphFont">
     <w:name w:val="Default Paragraph Font"/>
     <w:uiPriority w:val="1"/>
+    <w:semiHidden/>
     <w:unhideWhenUsed/>
   </w:style>
   <w:style w:type="table" w:default="1" w:styleId="TableNormal">

</xml_diff>

<commit_message>
Incorporated fix_punctuation() in docx templates
</commit_message>
<xml_diff>
--- a/docassemble/MLHPPOAndProposedOrder/data/templates/cc_375_attachment.docx
+++ b/docassemble/MLHPPOAndProposedOrder/data/templates/cc_375_attachment.docx
@@ -1677,7 +1677,43 @@
           <w:sz w:val="22"/>
           <w:szCs w:val="22"/>
         </w:rPr>
-        <w:t>{{ other_request_exp }}</w:t>
+        <w:t xml:space="preserve">{{ </w:t>
+      </w:r>
+      <w:r>
+        <w:rPr>
+          <w:rFonts w:ascii="Arial" w:hAnsi="Arial" w:cs="Arial"/>
+          <w:color w:val="000000"/>
+          <w:sz w:val="22"/>
+          <w:szCs w:val="22"/>
+        </w:rPr>
+        <w:t>fix_punctuation(</w:t>
+      </w:r>
+      <w:r>
+        <w:rPr>
+          <w:rFonts w:ascii="Arial" w:hAnsi="Arial" w:cs="Arial"/>
+          <w:color w:val="000000"/>
+          <w:sz w:val="22"/>
+          <w:szCs w:val="22"/>
+        </w:rPr>
+        <w:t>other_request_exp</w:t>
+      </w:r>
+      <w:r>
+        <w:rPr>
+          <w:rFonts w:ascii="Arial" w:hAnsi="Arial" w:cs="Arial"/>
+          <w:color w:val="000000"/>
+          <w:sz w:val="22"/>
+          <w:szCs w:val="22"/>
+        </w:rPr>
+        <w:t>)</w:t>
+      </w:r>
+      <w:r>
+        <w:rPr>
+          <w:rFonts w:ascii="Arial" w:hAnsi="Arial" w:cs="Arial"/>
+          <w:color w:val="000000"/>
+          <w:sz w:val="22"/>
+          <w:szCs w:val="22"/>
+        </w:rPr>
+        <w:t xml:space="preserve"> }}</w:t>
       </w:r>
     </w:p>
     <w:p>

</xml_diff>

<commit_message>
Edited interview code and templates to allow for multiple other properties; review screen changes still in progress
</commit_message>
<xml_diff>
--- a/docassemble/MLHPPOAndProposedOrder/data/templates/cc_375_attachment.docx
+++ b/docassemble/MLHPPOAndProposedOrder/data/templates/cc_375_attachment.docx
@@ -1195,6 +1195,232 @@
           <w:sz w:val="22"/>
           <w:szCs w:val="22"/>
         </w:rPr>
+        <w:t xml:space="preserve">{%p if </w:t>
+      </w:r>
+      <w:r>
+        <w:rPr>
+          <w:rFonts w:ascii="Arial" w:hAnsi="Arial" w:cs="Arial"/>
+          <w:sz w:val="22"/>
+          <w:szCs w:val="22"/>
+        </w:rPr>
+        <w:t xml:space="preserve">other_properties </w:t>
+      </w:r>
+      <w:r>
+        <w:rPr>
+          <w:rFonts w:ascii="Arial" w:hAnsi="Arial" w:cs="Arial"/>
+          <w:sz w:val="22"/>
+          <w:szCs w:val="22"/>
+        </w:rPr>
+        <w:t>| length &gt; 1 %}</w:t>
+      </w:r>
+    </w:p>
+    <w:p>
+      <w:pPr>
+        <w:rPr>
+          <w:rFonts w:ascii="Arial" w:hAnsi="Arial" w:cs="Arial"/>
+          <w:sz w:val="22"/>
+          <w:szCs w:val="22"/>
+        </w:rPr>
+      </w:pPr>
+      <w:r>
+        <w:rPr>
+          <w:rFonts w:ascii="Arial" w:hAnsi="Arial" w:cs="Arial"/>
+          <w:color w:val="000000"/>
+          <w:sz w:val="22"/>
+          <w:szCs w:val="22"/>
+        </w:rPr>
+        <w:t xml:space="preserve">Relief Requested – </w:t>
+      </w:r>
+      <w:r>
+        <w:rPr>
+          <w:rFonts w:ascii="Arial" w:hAnsi="Arial" w:cs="Arial"/>
+          <w:sz w:val="22"/>
+          <w:szCs w:val="22"/>
+        </w:rPr>
+        <w:t>Prohibit entering onto the following properties</w:t>
+      </w:r>
+      <w:r>
+        <w:rPr>
+          <w:rFonts w:ascii="Arial" w:hAnsi="Arial" w:cs="Arial"/>
+          <w:sz w:val="22"/>
+          <w:szCs w:val="22"/>
+        </w:rPr>
+        <w:t xml:space="preserve">, continued from </w:t>
+      </w:r>
+      <w:r>
+        <w:rPr>
+          <w:rFonts w:ascii="Arial" w:hAnsi="Arial" w:cs="Arial"/>
+          <w:color w:val="000000"/>
+          <w:sz w:val="22"/>
+          <w:szCs w:val="22"/>
+        </w:rPr>
+        <w:t>{% if respondent_is_minor and (not respondent_is_emancipated_minor) %}G6</w:t>
+      </w:r>
+      <w:r>
+        <w:rPr>
+          <w:rFonts w:ascii="Arial" w:hAnsi="Arial" w:cs="Arial"/>
+          <w:color w:val="000000"/>
+          <w:sz w:val="22"/>
+          <w:szCs w:val="22"/>
+        </w:rPr>
+        <w:t>b</w:t>
+      </w:r>
+      <w:r>
+        <w:rPr>
+          <w:rFonts w:ascii="Arial" w:hAnsi="Arial" w:cs="Arial"/>
+          <w:color w:val="000000"/>
+          <w:sz w:val="22"/>
+          <w:szCs w:val="22"/>
+        </w:rPr>
+        <w:t>{% else %}</w:t>
+      </w:r>
+      <w:r>
+        <w:rPr>
+          <w:rFonts w:ascii="Arial" w:hAnsi="Arial" w:cs="Arial"/>
+          <w:sz w:val="22"/>
+          <w:szCs w:val="22"/>
+        </w:rPr>
+        <w:t>F5</w:t>
+      </w:r>
+      <w:r>
+        <w:rPr>
+          <w:rFonts w:ascii="Arial" w:hAnsi="Arial" w:cs="Arial"/>
+          <w:sz w:val="22"/>
+          <w:szCs w:val="22"/>
+        </w:rPr>
+        <w:t>b</w:t>
+      </w:r>
+      <w:r>
+        <w:rPr>
+          <w:rFonts w:ascii="Arial" w:hAnsi="Arial" w:cs="Arial"/>
+          <w:sz w:val="22"/>
+          <w:szCs w:val="22"/>
+        </w:rPr>
+        <w:t>{% endif %}</w:t>
+      </w:r>
+      <w:r>
+        <w:rPr>
+          <w:rFonts w:ascii="Arial" w:hAnsi="Arial" w:cs="Arial"/>
+          <w:sz w:val="22"/>
+          <w:szCs w:val="22"/>
+        </w:rPr>
+        <w:t>:</w:t>
+      </w:r>
+    </w:p>
+    <w:p>
+      <w:pPr>
+        <w:rPr>
+          <w:rFonts w:ascii="Arial" w:hAnsi="Arial" w:cs="Arial"/>
+          <w:sz w:val="22"/>
+          <w:szCs w:val="22"/>
+        </w:rPr>
+      </w:pPr>
+      <w:r>
+        <w:rPr>
+          <w:rFonts w:ascii="Arial" w:hAnsi="Arial" w:cs="Arial"/>
+          <w:sz w:val="22"/>
+          <w:szCs w:val="22"/>
+        </w:rPr>
+        <w:t>{%p for item in other_properties %}</w:t>
+      </w:r>
+    </w:p>
+    <w:p>
+      <w:pPr>
+        <w:rPr>
+          <w:rFonts w:ascii="Arial" w:hAnsi="Arial" w:cs="Arial"/>
+          <w:sz w:val="22"/>
+          <w:szCs w:val="22"/>
+        </w:rPr>
+      </w:pPr>
+    </w:p>
+    <w:p>
+      <w:pPr>
+        <w:pStyle w:val="ListParagraph"/>
+        <w:numPr>
+          <w:ilvl w:val="0"/>
+          <w:numId w:val="1"/>
+        </w:numPr>
+        <w:spacing w:before="60"/>
+        <w:rPr>
+          <w:rFonts w:ascii="Arial" w:hAnsi="Arial" w:cs="Arial"/>
+          <w:sz w:val="22"/>
+          <w:szCs w:val="22"/>
+        </w:rPr>
+      </w:pPr>
+      <w:r>
+        <w:rPr>
+          <w:rFonts w:ascii="Arial" w:hAnsi="Arial" w:cs="Arial"/>
+          <w:sz w:val="22"/>
+          <w:szCs w:val="22"/>
+        </w:rPr>
+        <w:t xml:space="preserve">{{ </w:t>
+      </w:r>
+      <w:r>
+        <w:rPr>
+          <w:rFonts w:ascii="Arial" w:hAnsi="Arial" w:cs="Arial"/>
+          <w:sz w:val="22"/>
+          <w:szCs w:val="22"/>
+        </w:rPr>
+        <w:t>item.on_one_line()</w:t>
+      </w:r>
+      <w:r>
+        <w:rPr>
+          <w:rFonts w:ascii="Arial" w:hAnsi="Arial" w:cs="Arial"/>
+          <w:sz w:val="22"/>
+          <w:szCs w:val="22"/>
+        </w:rPr>
+        <w:t xml:space="preserve"> }}</w:t>
+      </w:r>
+    </w:p>
+    <w:p>
+      <w:pPr>
+        <w:spacing w:before="60"/>
+        <w:rPr>
+          <w:rFonts w:ascii="Arial" w:hAnsi="Arial" w:cs="Arial"/>
+          <w:sz w:val="22"/>
+          <w:szCs w:val="22"/>
+        </w:rPr>
+      </w:pPr>
+      <w:r>
+        <w:rPr>
+          <w:rFonts w:ascii="Arial" w:hAnsi="Arial" w:cs="Arial"/>
+          <w:sz w:val="22"/>
+          <w:szCs w:val="22"/>
+        </w:rPr>
+        <w:t>{%p endfor %}</w:t>
+      </w:r>
+    </w:p>
+    <w:p>
+      <w:pPr>
+        <w:rPr>
+          <w:rFonts w:ascii="Arial" w:hAnsi="Arial" w:cs="Arial"/>
+          <w:sz w:val="22"/>
+          <w:szCs w:val="22"/>
+        </w:rPr>
+      </w:pPr>
+      <w:r>
+        <w:rPr>
+          <w:rFonts w:ascii="Arial" w:hAnsi="Arial" w:cs="Arial"/>
+          <w:sz w:val="22"/>
+          <w:szCs w:val="22"/>
+        </w:rPr>
+        <w:t>{%p endif %}</w:t>
+      </w:r>
+    </w:p>
+    <w:p>
+      <w:pPr>
+        <w:rPr>
+          <w:rFonts w:ascii="Arial" w:hAnsi="Arial" w:cs="Arial"/>
+          <w:sz w:val="22"/>
+          <w:szCs w:val="22"/>
+        </w:rPr>
+      </w:pPr>
+      <w:r>
+        <w:rPr>
+          <w:rFonts w:ascii="Arial" w:hAnsi="Arial" w:cs="Arial"/>
+          <w:sz w:val="22"/>
+          <w:szCs w:val="22"/>
+        </w:rPr>
         <w:t xml:space="preserve">{%p </w:t>
       </w:r>
       <w:r>
@@ -1497,7 +1723,16 @@
           <w:sz w:val="22"/>
           <w:szCs w:val="22"/>
         </w:rPr>
-        <w:t>{{ comma_and_list(ppo_</w:t>
+        <w:t>{{ comma_and_list(</w:t>
+      </w:r>
+      <w:proofErr w:type="spellStart"/>
+      <w:r>
+        <w:rPr>
+          <w:rFonts w:ascii="Arial" w:hAnsi="Arial" w:cs="Arial"/>
+          <w:sz w:val="22"/>
+          <w:szCs w:val="22"/>
+        </w:rPr>
+        <w:t>ppo_</w:t>
       </w:r>
       <w:r>
         <w:rPr>
@@ -1513,7 +1748,16 @@
           <w:sz w:val="22"/>
           <w:szCs w:val="22"/>
         </w:rPr>
-        <w:t>_protectees_list) }}</w:t>
+        <w:t>_protectees_list</w:t>
+      </w:r>
+      <w:proofErr w:type="spellEnd"/>
+      <w:r>
+        <w:rPr>
+          <w:rFonts w:ascii="Arial" w:hAnsi="Arial" w:cs="Arial"/>
+          <w:sz w:val="22"/>
+          <w:szCs w:val="22"/>
+        </w:rPr>
+        <w:t>) }}</w:t>
       </w:r>
     </w:p>
     <w:p>
@@ -1782,12 +2026,12 @@
       </w:pPr>
     </w:p>
     <w:sectPr>
-      <w:headerReference w:type="even" r:id="rId6"/>
-      <w:headerReference w:type="default" r:id="rId7"/>
-      <w:footerReference w:type="even" r:id="rId8"/>
-      <w:footerReference w:type="default" r:id="rId9"/>
-      <w:headerReference w:type="first" r:id="rId10"/>
-      <w:footerReference w:type="first" r:id="rId11"/>
+      <w:headerReference w:type="even" r:id="rId7"/>
+      <w:headerReference w:type="default" r:id="rId8"/>
+      <w:footerReference w:type="even" r:id="rId9"/>
+      <w:footerReference w:type="default" r:id="rId10"/>
+      <w:headerReference w:type="first" r:id="rId11"/>
+      <w:footerReference w:type="first" r:id="rId12"/>
       <w:pgSz w:w="12240" w:h="15840" w:code="1"/>
       <w:pgMar w:top="1440" w:right="1440" w:bottom="1440" w:left="1440" w:header="1440" w:footer="720" w:gutter="0"/>
       <w:cols w:space="720"/>
@@ -2024,6 +2268,126 @@
     </w:pPr>
   </w:p>
 </w:hdr>
+</file>
+
+<file path=word/numbering.xml><?xml version="1.0" encoding="utf-8"?>
+<w:numbering xmlns:wpc="http://schemas.microsoft.com/office/word/2010/wordprocessingCanvas" xmlns:cx="http://schemas.microsoft.com/office/drawing/2014/chartex" xmlns:cx1="http://schemas.microsoft.com/office/drawing/2015/9/8/chartex" xmlns:cx2="http://schemas.microsoft.com/office/drawing/2015/10/21/chartex" xmlns:cx3="http://schemas.microsoft.com/office/drawing/2016/5/9/chartex" xmlns:cx4="http://schemas.microsoft.com/office/drawing/2016/5/10/chartex" xmlns:cx5="http://schemas.microsoft.com/office/drawing/2016/5/11/chartex" xmlns:cx6="http://schemas.microsoft.com/office/drawing/2016/5/12/chartex" xmlns:cx7="http://schemas.microsoft.com/office/drawing/2016/5/13/chartex" xmlns:cx8="http://schemas.microsoft.com/office/drawing/2016/5/14/chartex" xmlns:mc="http://schemas.openxmlformats.org/markup-compatibility/2006" xmlns:aink="http://schemas.microsoft.com/office/drawing/2016/ink" xmlns:am3d="http://schemas.microsoft.com/office/drawing/2017/model3d" xmlns:o="urn:schemas-microsoft-com:office:office" xmlns:oel="http://schemas.microsoft.com/office/2019/extlst" xmlns:r="http://schemas.openxmlformats.org/officeDocument/2006/relationships" xmlns:m="http://schemas.openxmlformats.org/officeDocument/2006/math" xmlns:v="urn:schemas-microsoft-com:vml" xmlns:wp14="http://schemas.microsoft.com/office/word/2010/wordprocessingDrawing" xmlns:wp="http://schemas.openxmlformats.org/drawingml/2006/wordprocessingDrawing" xmlns:w10="urn:schemas-microsoft-com:office:word" xmlns:w="http://schemas.openxmlformats.org/wordprocessingml/2006/main" xmlns:w14="http://schemas.microsoft.com/office/word/2010/wordml" xmlns:w15="http://schemas.microsoft.com/office/word/2012/wordml" xmlns:w16cex="http://schemas.microsoft.com/office/word/2018/wordml/cex" xmlns:w16cid="http://schemas.microsoft.com/office/word/2016/wordml/cid" xmlns:w16="http://schemas.microsoft.com/office/word/2018/wordml" xmlns:w16du="http://schemas.microsoft.com/office/word/2023/wordml/word16du" xmlns:w16sdtdh="http://schemas.microsoft.com/office/word/2020/wordml/sdtdatahash" xmlns:w16sdtfl="http://schemas.microsoft.com/office/word/2024/wordml/sdtformatlock" xmlns:w16se="http://schemas.microsoft.com/office/word/2015/wordml/symex" xmlns:wpg="http://schemas.microsoft.com/office/word/2010/wordprocessingGroup" xmlns:wpi="http://schemas.microsoft.com/office/word/2010/wordprocessingInk" xmlns:wne="http://schemas.microsoft.com/office/word/2006/wordml" xmlns:wps="http://schemas.microsoft.com/office/word/2010/wordprocessingShape" mc:Ignorable="w14 w15 w16se w16cid w16 w16cex w16sdtdh w16sdtfl w16du wp14">
+  <w:abstractNum w:abstractNumId="0" w15:restartNumberingAfterBreak="0">
+    <w:nsid w:val="45936C62"/>
+    <w:multiLevelType w:val="hybridMultilevel"/>
+    <w:tmpl w:val="A198EF0E"/>
+    <w:lvl w:ilvl="0" w:tplc="8AAEBC26">
+      <w:numFmt w:val="bullet"/>
+      <w:lvlText w:val="-"/>
+      <w:lvlJc w:val="left"/>
+      <w:pPr>
+        <w:ind w:left="720" w:hanging="360"/>
+      </w:pPr>
+      <w:rPr>
+        <w:rFonts w:ascii="Arial" w:eastAsiaTheme="minorHAnsi" w:hAnsi="Arial" w:cs="Arial" w:hint="default"/>
+      </w:rPr>
+    </w:lvl>
+    <w:lvl w:ilvl="1" w:tplc="04090003" w:tentative="1">
+      <w:start w:val="1"/>
+      <w:numFmt w:val="bullet"/>
+      <w:lvlText w:val="o"/>
+      <w:lvlJc w:val="left"/>
+      <w:pPr>
+        <w:ind w:left="1440" w:hanging="360"/>
+      </w:pPr>
+      <w:rPr>
+        <w:rFonts w:ascii="Courier New" w:hAnsi="Courier New" w:cs="Courier New" w:hint="default"/>
+      </w:rPr>
+    </w:lvl>
+    <w:lvl w:ilvl="2" w:tplc="04090005" w:tentative="1">
+      <w:start w:val="1"/>
+      <w:numFmt w:val="bullet"/>
+      <w:lvlText w:val=""/>
+      <w:lvlJc w:val="left"/>
+      <w:pPr>
+        <w:ind w:left="2160" w:hanging="360"/>
+      </w:pPr>
+      <w:rPr>
+        <w:rFonts w:ascii="Wingdings" w:hAnsi="Wingdings" w:hint="default"/>
+      </w:rPr>
+    </w:lvl>
+    <w:lvl w:ilvl="3" w:tplc="04090001" w:tentative="1">
+      <w:start w:val="1"/>
+      <w:numFmt w:val="bullet"/>
+      <w:lvlText w:val=""/>
+      <w:lvlJc w:val="left"/>
+      <w:pPr>
+        <w:ind w:left="2880" w:hanging="360"/>
+      </w:pPr>
+      <w:rPr>
+        <w:rFonts w:ascii="Symbol" w:hAnsi="Symbol" w:hint="default"/>
+      </w:rPr>
+    </w:lvl>
+    <w:lvl w:ilvl="4" w:tplc="04090003" w:tentative="1">
+      <w:start w:val="1"/>
+      <w:numFmt w:val="bullet"/>
+      <w:lvlText w:val="o"/>
+      <w:lvlJc w:val="left"/>
+      <w:pPr>
+        <w:ind w:left="3600" w:hanging="360"/>
+      </w:pPr>
+      <w:rPr>
+        <w:rFonts w:ascii="Courier New" w:hAnsi="Courier New" w:cs="Courier New" w:hint="default"/>
+      </w:rPr>
+    </w:lvl>
+    <w:lvl w:ilvl="5" w:tplc="04090005" w:tentative="1">
+      <w:start w:val="1"/>
+      <w:numFmt w:val="bullet"/>
+      <w:lvlText w:val=""/>
+      <w:lvlJc w:val="left"/>
+      <w:pPr>
+        <w:ind w:left="4320" w:hanging="360"/>
+      </w:pPr>
+      <w:rPr>
+        <w:rFonts w:ascii="Wingdings" w:hAnsi="Wingdings" w:hint="default"/>
+      </w:rPr>
+    </w:lvl>
+    <w:lvl w:ilvl="6" w:tplc="04090001" w:tentative="1">
+      <w:start w:val="1"/>
+      <w:numFmt w:val="bullet"/>
+      <w:lvlText w:val=""/>
+      <w:lvlJc w:val="left"/>
+      <w:pPr>
+        <w:ind w:left="5040" w:hanging="360"/>
+      </w:pPr>
+      <w:rPr>
+        <w:rFonts w:ascii="Symbol" w:hAnsi="Symbol" w:hint="default"/>
+      </w:rPr>
+    </w:lvl>
+    <w:lvl w:ilvl="7" w:tplc="04090003" w:tentative="1">
+      <w:start w:val="1"/>
+      <w:numFmt w:val="bullet"/>
+      <w:lvlText w:val="o"/>
+      <w:lvlJc w:val="left"/>
+      <w:pPr>
+        <w:ind w:left="5760" w:hanging="360"/>
+      </w:pPr>
+      <w:rPr>
+        <w:rFonts w:ascii="Courier New" w:hAnsi="Courier New" w:cs="Courier New" w:hint="default"/>
+      </w:rPr>
+    </w:lvl>
+    <w:lvl w:ilvl="8" w:tplc="04090005" w:tentative="1">
+      <w:start w:val="1"/>
+      <w:numFmt w:val="bullet"/>
+      <w:lvlText w:val=""/>
+      <w:lvlJc w:val="left"/>
+      <w:pPr>
+        <w:ind w:left="6480" w:hanging="360"/>
+      </w:pPr>
+      <w:rPr>
+        <w:rFonts w:ascii="Wingdings" w:hAnsi="Wingdings" w:hint="default"/>
+      </w:rPr>
+    </w:lvl>
+  </w:abstractNum>
+  <w:num w:numId="1" w16cid:durableId="708072007">
+    <w:abstractNumId w:val="0"/>
+  </w:num>
+</w:numbering>
 </file>
 
 <file path=word/styles.xml><?xml version="1.0" encoding="utf-8"?>

</xml_diff>

<commit_message>
Edited number of other_properties complete elements needed to trigger cc_375_attachment.enabled in yml file and in docx tags
</commit_message>
<xml_diff>
--- a/docassemble/MLHPPOAndProposedOrder/data/templates/cc_375_attachment.docx
+++ b/docassemble/MLHPPOAndProposedOrder/data/templates/cc_375_attachment.docx
@@ -1195,23 +1195,23 @@
           <w:sz w:val="22"/>
           <w:szCs w:val="22"/>
         </w:rPr>
-        <w:t xml:space="preserve">{%p if </w:t>
-      </w:r>
-      <w:r>
-        <w:rPr>
-          <w:rFonts w:ascii="Arial" w:hAnsi="Arial" w:cs="Arial"/>
-          <w:sz w:val="22"/>
-          <w:szCs w:val="22"/>
-        </w:rPr>
-        <w:t xml:space="preserve">other_properties </w:t>
-      </w:r>
-      <w:r>
-        <w:rPr>
-          <w:rFonts w:ascii="Arial" w:hAnsi="Arial" w:cs="Arial"/>
-          <w:sz w:val="22"/>
-          <w:szCs w:val="22"/>
-        </w:rPr>
-        <w:t>| length &gt; 1 %}</w:t>
+        <w:t xml:space="preserve">{%p if other_properties | length &gt; </w:t>
+      </w:r>
+      <w:r>
+        <w:rPr>
+          <w:rFonts w:ascii="Arial" w:hAnsi="Arial" w:cs="Arial"/>
+          <w:sz w:val="22"/>
+          <w:szCs w:val="22"/>
+        </w:rPr>
+        <w:t>0</w:t>
+      </w:r>
+      <w:r>
+        <w:rPr>
+          <w:rFonts w:ascii="Arial" w:hAnsi="Arial" w:cs="Arial"/>
+          <w:sz w:val="22"/>
+          <w:szCs w:val="22"/>
+        </w:rPr>
+        <w:t xml:space="preserve"> %}</w:t>
       </w:r>
     </w:p>
     <w:p>
@@ -1254,25 +1254,7 @@
           <w:sz w:val="22"/>
           <w:szCs w:val="22"/>
         </w:rPr>
-        <w:t>{% if respondent_is_minor and (not respondent_is_emancipated_minor) %}G6</w:t>
-      </w:r>
-      <w:r>
-        <w:rPr>
-          <w:rFonts w:ascii="Arial" w:hAnsi="Arial" w:cs="Arial"/>
-          <w:color w:val="000000"/>
-          <w:sz w:val="22"/>
-          <w:szCs w:val="22"/>
-        </w:rPr>
-        <w:t>b</w:t>
-      </w:r>
-      <w:r>
-        <w:rPr>
-          <w:rFonts w:ascii="Arial" w:hAnsi="Arial" w:cs="Arial"/>
-          <w:color w:val="000000"/>
-          <w:sz w:val="22"/>
-          <w:szCs w:val="22"/>
-        </w:rPr>
-        <w:t>{% else %}</w:t>
+        <w:t>{% if respondent_is_minor and (not respondent_is_emancipated_minor) %}G6b{% else %}</w:t>
       </w:r>
       <w:r>
         <w:rPr>
@@ -1288,15 +1270,7 @@
           <w:sz w:val="22"/>
           <w:szCs w:val="22"/>
         </w:rPr>
-        <w:t>b</w:t>
-      </w:r>
-      <w:r>
-        <w:rPr>
-          <w:rFonts w:ascii="Arial" w:hAnsi="Arial" w:cs="Arial"/>
-          <w:sz w:val="22"/>
-          <w:szCs w:val="22"/>
-        </w:rPr>
-        <w:t>{% endif %}</w:t>
+        <w:t>b{% endif %}</w:t>
       </w:r>
       <w:r>
         <w:rPr>
@@ -1723,16 +1697,7 @@
           <w:sz w:val="22"/>
           <w:szCs w:val="22"/>
         </w:rPr>
-        <w:t>{{ comma_and_list(</w:t>
-      </w:r>
-      <w:proofErr w:type="spellStart"/>
-      <w:r>
-        <w:rPr>
-          <w:rFonts w:ascii="Arial" w:hAnsi="Arial" w:cs="Arial"/>
-          <w:sz w:val="22"/>
-          <w:szCs w:val="22"/>
-        </w:rPr>
-        <w:t>ppo_</w:t>
+        <w:t>{{ comma_and_list(ppo_</w:t>
       </w:r>
       <w:r>
         <w:rPr>
@@ -1748,16 +1713,7 @@
           <w:sz w:val="22"/>
           <w:szCs w:val="22"/>
         </w:rPr>
-        <w:t>_protectees_list</w:t>
-      </w:r>
-      <w:proofErr w:type="spellEnd"/>
-      <w:r>
-        <w:rPr>
-          <w:rFonts w:ascii="Arial" w:hAnsi="Arial" w:cs="Arial"/>
-          <w:sz w:val="22"/>
-          <w:szCs w:val="22"/>
-        </w:rPr>
-        <w:t>) }}</w:t>
+        <w:t>_protectees_list) }}</w:t>
       </w:r>
     </w:p>
     <w:p>

</xml_diff>

<commit_message>
adjust spacing in attachments
</commit_message>
<xml_diff>
--- a/docassemble/MLHPPOAndProposedOrder/data/templates/cc_375_attachment.docx
+++ b/docassemble/MLHPPOAndProposedOrder/data/templates/cc_375_attachment.docx
@@ -1302,8 +1302,8 @@
       <w:pPr>
         <w:rPr>
           <w:rFonts w:ascii="Arial" w:hAnsi="Arial" w:cs="Arial"/>
-          <w:sz w:val="22"/>
-          <w:szCs w:val="22"/>
+          <w:sz w:val="16"/>
+          <w:szCs w:val="16"/>
         </w:rPr>
       </w:pPr>
     </w:p>
@@ -1321,6 +1321,7 @@
           <w:szCs w:val="22"/>
         </w:rPr>
       </w:pPr>
+      <w:proofErr w:type="gramStart"/>
       <w:r>
         <w:rPr>
           <w:rFonts w:ascii="Arial" w:hAnsi="Arial" w:cs="Arial"/>
@@ -1335,15 +1336,42 @@
           <w:sz w:val="22"/>
           <w:szCs w:val="22"/>
         </w:rPr>
-        <w:t>item.on_one_line()</w:t>
-      </w:r>
-      <w:r>
-        <w:rPr>
-          <w:rFonts w:ascii="Arial" w:hAnsi="Arial" w:cs="Arial"/>
-          <w:sz w:val="22"/>
-          <w:szCs w:val="22"/>
-        </w:rPr>
-        <w:t xml:space="preserve"> }}</w:t>
+        <w:t>item</w:t>
+      </w:r>
+      <w:proofErr w:type="gramEnd"/>
+      <w:r>
+        <w:rPr>
+          <w:rFonts w:ascii="Arial" w:hAnsi="Arial" w:cs="Arial"/>
+          <w:sz w:val="22"/>
+          <w:szCs w:val="22"/>
+        </w:rPr>
+        <w:t>.on_one_</w:t>
+      </w:r>
+      <w:proofErr w:type="gramStart"/>
+      <w:r>
+        <w:rPr>
+          <w:rFonts w:ascii="Arial" w:hAnsi="Arial" w:cs="Arial"/>
+          <w:sz w:val="22"/>
+          <w:szCs w:val="22"/>
+        </w:rPr>
+        <w:t>line()</w:t>
+      </w:r>
+      <w:r>
+        <w:rPr>
+          <w:rFonts w:ascii="Arial" w:hAnsi="Arial" w:cs="Arial"/>
+          <w:sz w:val="22"/>
+          <w:szCs w:val="22"/>
+        </w:rPr>
+        <w:t xml:space="preserve"> }</w:t>
+      </w:r>
+      <w:proofErr w:type="gramEnd"/>
+      <w:r>
+        <w:rPr>
+          <w:rFonts w:ascii="Arial" w:hAnsi="Arial" w:cs="Arial"/>
+          <w:sz w:val="22"/>
+          <w:szCs w:val="22"/>
+        </w:rPr>
+        <w:t>}</w:t>
       </w:r>
     </w:p>
     <w:p>
@@ -1361,25 +1389,55 @@
           <w:sz w:val="22"/>
           <w:szCs w:val="22"/>
         </w:rPr>
-        <w:t>{%p endfor %}</w:t>
-      </w:r>
-    </w:p>
-    <w:p>
-      <w:pPr>
-        <w:rPr>
-          <w:rFonts w:ascii="Arial" w:hAnsi="Arial" w:cs="Arial"/>
-          <w:sz w:val="22"/>
-          <w:szCs w:val="22"/>
-        </w:rPr>
-      </w:pPr>
-      <w:r>
-        <w:rPr>
-          <w:rFonts w:ascii="Arial" w:hAnsi="Arial" w:cs="Arial"/>
-          <w:sz w:val="22"/>
-          <w:szCs w:val="22"/>
-        </w:rPr>
-        <w:t>{%p endif %}</w:t>
-      </w:r>
+        <w:t xml:space="preserve">{%p </w:t>
+      </w:r>
+      <w:proofErr w:type="gramStart"/>
+      <w:r>
+        <w:rPr>
+          <w:rFonts w:ascii="Arial" w:hAnsi="Arial" w:cs="Arial"/>
+          <w:sz w:val="22"/>
+          <w:szCs w:val="22"/>
+        </w:rPr>
+        <w:t>endfor %}</w:t>
+      </w:r>
+      <w:proofErr w:type="gramEnd"/>
+    </w:p>
+    <w:p>
+      <w:pPr>
+        <w:spacing w:before="60"/>
+        <w:rPr>
+          <w:rFonts w:ascii="Arial" w:hAnsi="Arial" w:cs="Arial"/>
+          <w:sz w:val="16"/>
+          <w:szCs w:val="16"/>
+        </w:rPr>
+      </w:pPr>
+    </w:p>
+    <w:p>
+      <w:pPr>
+        <w:rPr>
+          <w:rFonts w:ascii="Arial" w:hAnsi="Arial" w:cs="Arial"/>
+          <w:sz w:val="22"/>
+          <w:szCs w:val="22"/>
+        </w:rPr>
+      </w:pPr>
+      <w:r>
+        <w:rPr>
+          <w:rFonts w:ascii="Arial" w:hAnsi="Arial" w:cs="Arial"/>
+          <w:sz w:val="22"/>
+          <w:szCs w:val="22"/>
+        </w:rPr>
+        <w:t xml:space="preserve">{%p </w:t>
+      </w:r>
+      <w:proofErr w:type="gramStart"/>
+      <w:r>
+        <w:rPr>
+          <w:rFonts w:ascii="Arial" w:hAnsi="Arial" w:cs="Arial"/>
+          <w:sz w:val="22"/>
+          <w:szCs w:val="22"/>
+        </w:rPr>
+        <w:t>endif %}</w:t>
+      </w:r>
+      <w:proofErr w:type="gramEnd"/>
     </w:p>
     <w:p>
       <w:pPr>

</xml_diff>